<commit_message>
Corrected properties of Benutzerhandbuch Modul GDBR Opt-in 1.0
</commit_message>
<xml_diff>
--- a/documentation/UserManual_de.docx
+++ b/documentation/UserManual_de.docx
@@ -10,24 +10,19 @@
         </w:rPr>
       </w:pPr>
       <w:bookmarkStart w:id="0" w:name="_Toc158887471"/>
-      <w:r>
-        <w:rPr>
-          <w:lang w:val="de-DE"/>
-        </w:rPr>
-        <w:t>OXID eSales</w:t>
-      </w:r>
-      <w:r>
-        <w:rPr>
-          <w:lang w:val="de-DE"/>
-        </w:rPr>
-        <w:br/>
-      </w:r>
       <w:bookmarkStart w:id="1" w:name="_GoBack"/>
       <w:bookmarkEnd w:id="1"/>
       <w:r>
         <w:rPr>
           <w:lang w:val="de-DE"/>
         </w:rPr>
+        <w:t>OXID eSales</w:t>
+      </w:r>
+      <w:r>
+        <w:rPr>
+          <w:lang w:val="de-DE"/>
+        </w:rPr>
+        <w:br/>
         <w:t>Dokumentation</w:t>
       </w:r>
     </w:p>
@@ -4723,14 +4718,27 @@
                           <w:r>
                             <w:t>/</w:t>
                           </w:r>
-                          <w:fldSimple w:instr=" NUMPAGES  ">
-                            <w:r>
-                              <w:rPr>
-                                <w:noProof/>
-                              </w:rPr>
-                              <w:t>11</w:t>
-                            </w:r>
-                          </w:fldSimple>
+                          <w:r>
+                            <w:fldChar w:fldCharType="begin"/>
+                          </w:r>
+                          <w:r>
+                            <w:instrText xml:space="preserve"> NUMPAGES  </w:instrText>
+                          </w:r>
+                          <w:r>
+                            <w:fldChar w:fldCharType="separate"/>
+                          </w:r>
+                          <w:r>
+                            <w:rPr>
+                              <w:noProof/>
+                            </w:rPr>
+                            <w:t>11</w:t>
+                          </w:r>
+                          <w:r>
+                            <w:rPr>
+                              <w:noProof/>
+                            </w:rPr>
+                            <w:fldChar w:fldCharType="end"/>
+                          </w:r>
                         </w:p>
                         <w:p>
                           <w:pPr>
@@ -4791,14 +4799,27 @@
                     <w:r>
                       <w:t>/</w:t>
                     </w:r>
-                    <w:fldSimple w:instr=" NUMPAGES  ">
-                      <w:r>
-                        <w:rPr>
-                          <w:noProof/>
-                        </w:rPr>
-                        <w:t>11</w:t>
-                      </w:r>
-                    </w:fldSimple>
+                    <w:r>
+                      <w:fldChar w:fldCharType="begin"/>
+                    </w:r>
+                    <w:r>
+                      <w:instrText xml:space="preserve"> NUMPAGES  </w:instrText>
+                    </w:r>
+                    <w:r>
+                      <w:fldChar w:fldCharType="separate"/>
+                    </w:r>
+                    <w:r>
+                      <w:rPr>
+                        <w:noProof/>
+                      </w:rPr>
+                      <w:t>11</w:t>
+                    </w:r>
+                    <w:r>
+                      <w:rPr>
+                        <w:noProof/>
+                      </w:rPr>
+                      <w:fldChar w:fldCharType="end"/>
+                    </w:r>
                   </w:p>
                   <w:p>
                     <w:pPr>
@@ -8106,7 +8127,7 @@
 </file>
 
 <file path=customXml/itemProps1.xml><?xml version="1.0" encoding="utf-8"?>
-<ds:datastoreItem xmlns:ds="http://schemas.openxmlformats.org/officeDocument/2006/customXml" ds:itemID="{4A77BF82-AC97-498D-86BC-ECD45B098B49}">
+<ds:datastoreItem xmlns:ds="http://schemas.openxmlformats.org/officeDocument/2006/customXml" ds:itemID="{E2B5AC6B-E67B-4EDD-BFDD-086261A571A5}">
   <ds:schemaRefs>
     <ds:schemaRef ds:uri="http://schemas.openxmlformats.org/officeDocument/2006/bibliography"/>
   </ds:schemaRefs>

</xml_diff>

<commit_message>
Changed GitHub link to https://github.com/OXID-eSales/gdpr-optin-module/tree/v1.0.0
</commit_message>
<xml_diff>
--- a/documentation/UserManual_de.docx
+++ b/documentation/UserManual_de.docx
@@ -10,8 +10,6 @@
         </w:rPr>
       </w:pPr>
       <w:bookmarkStart w:id="0" w:name="_Toc158887471"/>
-      <w:bookmarkStart w:id="1" w:name="_GoBack"/>
-      <w:bookmarkEnd w:id="1"/>
       <w:r>
         <w:rPr>
           <w:lang w:val="de-DE"/>
@@ -83,11 +81,19 @@
         <w:br/>
         <w:t xml:space="preserve">GDPR </w:t>
       </w:r>
+      <w:proofErr w:type="spellStart"/>
       <w:r>
         <w:rPr>
           <w:lang w:val="de-DE"/>
         </w:rPr>
-        <w:t>Opt-in</w:t>
+        <w:t>Opt</w:t>
+      </w:r>
+      <w:proofErr w:type="spellEnd"/>
+      <w:r>
+        <w:rPr>
+          <w:lang w:val="de-DE"/>
+        </w:rPr>
+        <w:t>-in</w:t>
       </w:r>
     </w:p>
     <w:p>
@@ -97,9 +103,9 @@
           <w:lang w:val="de-DE"/>
         </w:rPr>
       </w:pPr>
-      <w:bookmarkStart w:id="2" w:name="_Toc165112072"/>
-      <w:bookmarkStart w:id="3" w:name="_Toc185061112"/>
-      <w:bookmarkStart w:id="4" w:name="_Toc510515695"/>
+      <w:bookmarkStart w:id="1" w:name="_Toc165112072"/>
+      <w:bookmarkStart w:id="2" w:name="_Toc185061112"/>
+      <w:bookmarkStart w:id="3" w:name="_Toc510515695"/>
       <w:r>
         <w:rPr>
           <w:lang w:val="de-DE"/>
@@ -108,129 +114,229 @@
         <w:t>Copyright</w:t>
       </w:r>
       <w:bookmarkEnd w:id="0"/>
+      <w:bookmarkEnd w:id="1"/>
       <w:bookmarkEnd w:id="2"/>
       <w:bookmarkEnd w:id="3"/>
+    </w:p>
+    <w:p>
+      <w:r>
+        <w:t xml:space="preserve">Copyright © </w:t>
+      </w:r>
+      <w:r>
+        <w:fldChar w:fldCharType="begin"/>
+      </w:r>
+      <w:r>
+        <w:instrText xml:space="preserve"> DATE  \@ "yyyy"  \* MERGEFORMAT </w:instrText>
+      </w:r>
+      <w:r>
+        <w:fldChar w:fldCharType="separate"/>
+      </w:r>
+      <w:r>
+        <w:rPr>
+          <w:noProof/>
+        </w:rPr>
+        <w:t>2018</w:t>
+      </w:r>
+      <w:r>
+        <w:rPr>
+          <w:noProof/>
+        </w:rPr>
+        <w:fldChar w:fldCharType="end"/>
+      </w:r>
+      <w:r>
+        <w:t xml:space="preserve"> OXID eSales </w:t>
+      </w:r>
+      <w:r>
+        <w:t>AG</w:t>
+      </w:r>
+      <w:r>
+        <w:t>, Deutschland</w:t>
+      </w:r>
+    </w:p>
+    <w:p>
+      <w:pPr>
+        <w:rPr>
+          <w:rStyle w:val="BesuchterHyperlink"/>
+        </w:rPr>
+      </w:pPr>
+      <w:r>
+        <w:t xml:space="preserve">Die Vervielfältigung dieses Dokuments </w:t>
+      </w:r>
+      <w:r>
+        <w:rPr>
+          <w:rStyle w:val="BesuchterHyperlink"/>
+        </w:rPr>
+        <w:t>oder Teilen davon, insbesondere die Verwendung von</w:t>
+      </w:r>
+    </w:p>
+    <w:p>
+      <w:pPr>
+        <w:rPr>
+          <w:rStyle w:val="BesuchterHyperlink"/>
+        </w:rPr>
+      </w:pPr>
+      <w:r>
+        <w:rPr>
+          <w:rStyle w:val="BesuchterHyperlink"/>
+        </w:rPr>
+        <w:t>Texten oder Textteilen bedarf der ausdrücklichen vorherigen Zustimmung der OXID eSales</w:t>
+      </w:r>
+    </w:p>
+    <w:p>
+      <w:pPr>
+        <w:rPr>
+          <w:rStyle w:val="BesuchterHyperlink"/>
+        </w:rPr>
+      </w:pPr>
+      <w:r>
+        <w:rPr>
+          <w:rStyle w:val="BesuchterHyperlink"/>
+        </w:rPr>
+        <w:t>AG</w:t>
+      </w:r>
+      <w:r>
+        <w:rPr>
+          <w:rStyle w:val="BesuchterHyperlink"/>
+        </w:rPr>
+        <w:t>.</w:t>
+      </w:r>
+    </w:p>
+    <w:p>
+      <w:pPr>
+        <w:rPr>
+          <w:rStyle w:val="BesuchterHyperlink"/>
+        </w:rPr>
+      </w:pPr>
+    </w:p>
+    <w:p>
+      <w:r>
+        <w:t>Die in diesem Dokument bereit gestellten Informationen wurden nach aktuellem Stand der</w:t>
+      </w:r>
+    </w:p>
+    <w:p>
+      <w:r>
+        <w:t xml:space="preserve">Technik verfasst. Die OXID eSales </w:t>
+      </w:r>
+      <w:r>
+        <w:t>AG</w:t>
+      </w:r>
+      <w:r>
+        <w:t xml:space="preserve"> übernimmt jedoch keine Haftung oder Garantie für</w:t>
+      </w:r>
+    </w:p>
+    <w:p>
+      <w:r>
+        <w:t>die Aktualität, Richtigkeit und Vollständigkeit der bereit gestellten Informationen. Da sich</w:t>
+      </w:r>
+    </w:p>
+    <w:p>
+      <w:r>
+        <w:t>Fehler, trotz aller Bemühungen nie vollständig vermeiden lassen, sind wir für Hinweise</w:t>
+      </w:r>
+    </w:p>
+    <w:p>
+      <w:r>
+        <w:t>jederzeit dankbar.</w:t>
+      </w:r>
+    </w:p>
+    <w:p>
+      <w:pPr>
+        <w:pStyle w:val="berschrift"/>
+        <w:rPr>
+          <w:lang w:val="de-DE"/>
+        </w:rPr>
+      </w:pPr>
+      <w:bookmarkStart w:id="4" w:name="_Toc510515696"/>
+      <w:r>
+        <w:rPr>
+          <w:lang w:val="de-DE"/>
+        </w:rPr>
+        <w:t>Lizenz</w:t>
+      </w:r>
       <w:bookmarkEnd w:id="4"/>
     </w:p>
     <w:p>
       <w:r>
-        <w:t xml:space="preserve">Copyright © </w:t>
-      </w:r>
-      <w:r>
-        <w:fldChar w:fldCharType="begin"/>
-      </w:r>
-      <w:r>
-        <w:instrText xml:space="preserve"> DATE  \@ "yyyy"  \* MERGEFORMAT </w:instrText>
-      </w:r>
-      <w:r>
-        <w:fldChar w:fldCharType="separate"/>
-      </w:r>
-      <w:r>
-        <w:rPr>
-          <w:noProof/>
-        </w:rPr>
-        <w:t>2018</w:t>
-      </w:r>
-      <w:r>
-        <w:rPr>
-          <w:noProof/>
-        </w:rPr>
-        <w:fldChar w:fldCharType="end"/>
-      </w:r>
-      <w:r>
-        <w:t xml:space="preserve"> OXID eSales </w:t>
-      </w:r>
-      <w:r>
-        <w:t>AG</w:t>
-      </w:r>
-      <w:r>
-        <w:t>, Deutschland</w:t>
-      </w:r>
-    </w:p>
-    <w:p>
-      <w:pPr>
-        <w:rPr>
-          <w:rStyle w:val="BesuchterHyperlink"/>
-        </w:rPr>
-      </w:pPr>
-      <w:r>
-        <w:t xml:space="preserve">Die Vervielfältigung dieses Dokuments </w:t>
-      </w:r>
-      <w:r>
-        <w:rPr>
-          <w:rStyle w:val="BesuchterHyperlink"/>
-        </w:rPr>
-        <w:t>oder Teilen davon, insbesondere die Verwendung von</w:t>
-      </w:r>
-    </w:p>
-    <w:p>
-      <w:pPr>
-        <w:rPr>
-          <w:rStyle w:val="BesuchterHyperlink"/>
-        </w:rPr>
-      </w:pPr>
-      <w:r>
-        <w:rPr>
-          <w:rStyle w:val="BesuchterHyperlink"/>
-        </w:rPr>
-        <w:t>Texten oder Textteilen bedarf der ausdrücklichen vorherigen Zustimmung der OXID eSales</w:t>
-      </w:r>
-    </w:p>
-    <w:p>
-      <w:pPr>
-        <w:rPr>
-          <w:rStyle w:val="BesuchterHyperlink"/>
-        </w:rPr>
-      </w:pPr>
-      <w:r>
-        <w:rPr>
-          <w:rStyle w:val="BesuchterHyperlink"/>
-        </w:rPr>
-        <w:t>AG</w:t>
-      </w:r>
-      <w:r>
-        <w:rPr>
-          <w:rStyle w:val="BesuchterHyperlink"/>
-        </w:rPr>
-        <w:t>.</w:t>
-      </w:r>
-    </w:p>
-    <w:p>
-      <w:pPr>
-        <w:rPr>
-          <w:rStyle w:val="BesuchterHyperlink"/>
-        </w:rPr>
-      </w:pPr>
-    </w:p>
-    <w:p>
-      <w:r>
-        <w:t>Die in diesem Dokument bereit gestellten Informationen wurden nach aktuellem Stand der</w:t>
-      </w:r>
-    </w:p>
-    <w:p>
-      <w:r>
-        <w:t xml:space="preserve">Technik verfasst. Die OXID eSales </w:t>
-      </w:r>
-      <w:r>
-        <w:t>AG</w:t>
-      </w:r>
-      <w:r>
-        <w:t xml:space="preserve"> übernimmt jedoch keine Haftung oder Garantie für</w:t>
-      </w:r>
-    </w:p>
-    <w:p>
-      <w:r>
-        <w:t>die Aktualität, Richtigkeit und Vollständigkeit der bereit gestellten Informationen. Da sich</w:t>
-      </w:r>
-    </w:p>
-    <w:p>
-      <w:r>
-        <w:t>Fehler, trotz aller Bemühungen nie vollständig vermeiden lassen, sind wir für Hinweise</w:t>
-      </w:r>
-    </w:p>
-    <w:p>
-      <w:r>
-        <w:t>jederzeit dankbar.</w:t>
+        <w:t>Die Lizensierung der Software ist abhängig von der eingesetzten Shop-Edition.</w:t>
+      </w:r>
+    </w:p>
+    <w:p/>
+    <w:p>
+      <w:r>
+        <w:t xml:space="preserve">Die Software für den OXID eShop Community Edition wird unter der GNU General Public </w:t>
+      </w:r>
+      <w:proofErr w:type="spellStart"/>
+      <w:r>
+        <w:t>License</w:t>
+      </w:r>
+      <w:proofErr w:type="spellEnd"/>
+      <w:r>
+        <w:t xml:space="preserve"> v3 veröf</w:t>
+      </w:r>
+      <w:r>
+        <w:softHyphen/>
+      </w:r>
+      <w:r>
+        <w:t xml:space="preserve">fentlicht. Sie dürfen </w:t>
+      </w:r>
+      <w:r>
+        <w:t>diese</w:t>
+      </w:r>
+      <w:r>
+        <w:t xml:space="preserve"> entsprechend den von der Free Software </w:t>
+      </w:r>
+      <w:proofErr w:type="spellStart"/>
+      <w:r>
+        <w:t>Foundation</w:t>
+      </w:r>
+      <w:proofErr w:type="spellEnd"/>
+      <w:r>
+        <w:t xml:space="preserve"> herausgegebenen Lizenz</w:t>
+      </w:r>
+      <w:r>
+        <w:softHyphen/>
+      </w:r>
+      <w:r>
+        <w:t>bedingungen weiter veröffentlichen und/oder verändern. Die rechtsgültigen Lizenzbedingungen für die Weitergabe von Software, die der GNU GPL unterliegt, entnehmen Sie bitte dem englischen Or</w:t>
+      </w:r>
+      <w:r>
+        <w:t>i</w:t>
+      </w:r>
+      <w:r>
+        <w:t>ginaltext unter http://www.gnu.org/licenses/gpl.html.</w:t>
+      </w:r>
+    </w:p>
+    <w:p/>
+    <w:p>
+      <w:r>
+        <w:t xml:space="preserve">Die Software für den OXID eShop Professional und Enterprise Edition wird unter kommerzieller Lizenz veröffentlicht. Die alleinigen Rechte an der Software liegen ausschließlich bei der OXID eSales AG. Eine </w:t>
+      </w:r>
+      <w:proofErr w:type="spellStart"/>
+      <w:r>
+        <w:t>Dekompilierung</w:t>
+      </w:r>
+      <w:proofErr w:type="spellEnd"/>
+      <w:r>
+        <w:t xml:space="preserve"> des Quellcodes, unerlaubte Vervielfältigung sowie die Weitergabe an</w:t>
+      </w:r>
+    </w:p>
+    <w:p>
+      <w:r>
+        <w:t>Dritte ist nicht gestattet. Zuwiderhandlungen werden ausnahmslos zur Anzeige gebracht und strafrecht</w:t>
+      </w:r>
+      <w:r>
+        <w:softHyphen/>
+      </w:r>
+      <w:r>
+        <w:t>lich verfolgt.</w:t>
+      </w:r>
+    </w:p>
+    <w:p>
+      <w:pPr>
+        <w:spacing w:line="240" w:lineRule="auto"/>
+      </w:pPr>
+      <w:r>
+        <w:br w:type="page"/>
       </w:r>
     </w:p>
     <w:p>
@@ -240,93 +346,17 @@
           <w:lang w:val="de-DE"/>
         </w:rPr>
       </w:pPr>
-      <w:bookmarkStart w:id="5" w:name="_Toc510515696"/>
-      <w:r>
-        <w:rPr>
-          <w:lang w:val="de-DE"/>
-        </w:rPr>
-        <w:t>Lizenz</w:t>
-      </w:r>
-      <w:bookmarkEnd w:id="5"/>
-    </w:p>
-    <w:p>
-      <w:r>
-        <w:t>Die Lizensierung der Software ist abhängig von der eingesetzten Shop-Edition.</w:t>
-      </w:r>
-    </w:p>
-    <w:p/>
-    <w:p>
-      <w:r>
-        <w:t>Die Software für den OXID eShop Community Edition wird unter der GNU General Public License v3 veröf</w:t>
-      </w:r>
-      <w:r>
-        <w:softHyphen/>
-      </w:r>
-      <w:r>
-        <w:t xml:space="preserve">fentlicht. Sie dürfen </w:t>
-      </w:r>
-      <w:r>
-        <w:t>diese</w:t>
-      </w:r>
-      <w:r>
-        <w:t xml:space="preserve"> entsprechend den von der Free Software Foundation herausgegebenen Lizenz</w:t>
-      </w:r>
-      <w:r>
-        <w:softHyphen/>
-      </w:r>
-      <w:r>
-        <w:t>bedingungen weiter veröffentlichen und/oder verändern. Die rechtsgültigen Lizenzbedingungen für die Weitergabe von Software, die der GNU GPL unterliegt, entnehmen Sie bitte dem englischen Or</w:t>
-      </w:r>
-      <w:r>
-        <w:t>i</w:t>
-      </w:r>
-      <w:r>
-        <w:t>ginaltext unter http://www.gnu.org/licenses/gpl.html.</w:t>
-      </w:r>
-    </w:p>
-    <w:p/>
-    <w:p>
-      <w:r>
-        <w:t>Die Software für den OXID eShop Professional und Enterprise Edition wird unter kommerzieller Lizenz veröffentlicht. Die alleinigen Rechte an der Software liegen ausschließlich bei der OXID eSales AG. Eine Dekompilierung des Quellcodes, unerlaubte Vervielfältigung sowie die Weitergabe an</w:t>
-      </w:r>
-    </w:p>
-    <w:p>
-      <w:r>
-        <w:t>Dritte ist nicht gestattet. Zuwiderhandlungen werden ausnahmslos zur Anzeige gebracht und strafrecht</w:t>
-      </w:r>
-      <w:r>
-        <w:softHyphen/>
-      </w:r>
-      <w:r>
-        <w:t>lich verfolgt.</w:t>
-      </w:r>
-    </w:p>
-    <w:p>
-      <w:pPr>
-        <w:spacing w:line="240" w:lineRule="auto"/>
-      </w:pPr>
-      <w:r>
-        <w:br w:type="page"/>
-      </w:r>
-    </w:p>
-    <w:p>
-      <w:pPr>
-        <w:pStyle w:val="berschrift"/>
-        <w:rPr>
-          <w:lang w:val="de-DE"/>
-        </w:rPr>
-      </w:pPr>
-      <w:bookmarkStart w:id="6" w:name="_Toc158887472"/>
-      <w:bookmarkStart w:id="7" w:name="_Toc165112073"/>
-      <w:bookmarkStart w:id="8" w:name="_Toc185061113"/>
-      <w:bookmarkStart w:id="9" w:name="_Toc189641415"/>
-      <w:bookmarkStart w:id="10" w:name="_Toc223771708"/>
-      <w:bookmarkStart w:id="11" w:name="_Toc223935712"/>
-      <w:bookmarkStart w:id="12" w:name="_Toc230412497"/>
-      <w:bookmarkStart w:id="13" w:name="_Toc510515697"/>
-      <w:bookmarkStart w:id="14" w:name="_Toc158887473"/>
-      <w:bookmarkStart w:id="15" w:name="_Toc165112074"/>
-      <w:bookmarkStart w:id="16" w:name="_Toc185061114"/>
+      <w:bookmarkStart w:id="5" w:name="_Toc158887472"/>
+      <w:bookmarkStart w:id="6" w:name="_Toc165112073"/>
+      <w:bookmarkStart w:id="7" w:name="_Toc185061113"/>
+      <w:bookmarkStart w:id="8" w:name="_Toc189641415"/>
+      <w:bookmarkStart w:id="9" w:name="_Toc223771708"/>
+      <w:bookmarkStart w:id="10" w:name="_Toc223935712"/>
+      <w:bookmarkStart w:id="11" w:name="_Toc230412497"/>
+      <w:bookmarkStart w:id="12" w:name="_Toc510515697"/>
+      <w:bookmarkStart w:id="13" w:name="_Toc158887473"/>
+      <w:bookmarkStart w:id="14" w:name="_Toc165112074"/>
+      <w:bookmarkStart w:id="15" w:name="_Toc185061114"/>
       <w:r>
         <w:rPr>
           <w:lang w:val="de-DE"/>
@@ -334,6 +364,7 @@
         <w:lastRenderedPageBreak/>
         <w:t>Konventionen</w:t>
       </w:r>
+      <w:bookmarkEnd w:id="5"/>
       <w:bookmarkEnd w:id="6"/>
       <w:bookmarkEnd w:id="7"/>
       <w:bookmarkEnd w:id="8"/>
@@ -341,7 +372,6 @@
       <w:bookmarkEnd w:id="10"/>
       <w:bookmarkEnd w:id="11"/>
       <w:bookmarkEnd w:id="12"/>
-      <w:bookmarkEnd w:id="13"/>
     </w:p>
     <w:p>
       <w:r>
@@ -411,17 +441,17 @@
           <w:lang w:val="de-DE"/>
         </w:rPr>
       </w:pPr>
-      <w:bookmarkStart w:id="17" w:name="_Toc510515698"/>
+      <w:bookmarkStart w:id="16" w:name="_Toc510515698"/>
       <w:r>
         <w:rPr>
           <w:lang w:val="de-DE"/>
         </w:rPr>
         <w:t>Impressum</w:t>
       </w:r>
+      <w:bookmarkEnd w:id="13"/>
       <w:bookmarkEnd w:id="14"/>
       <w:bookmarkEnd w:id="15"/>
       <w:bookmarkEnd w:id="16"/>
-      <w:bookmarkEnd w:id="17"/>
     </w:p>
     <w:p>
       <w:r>
@@ -429,8 +459,13 @@
       </w:r>
     </w:p>
     <w:p>
-      <w:r>
-        <w:t>Bertoldstraße 48</w:t>
+      <w:proofErr w:type="spellStart"/>
+      <w:r>
+        <w:t>Bertoldstraße</w:t>
+      </w:r>
+      <w:proofErr w:type="spellEnd"/>
+      <w:r>
+        <w:t xml:space="preserve"> 48</w:t>
       </w:r>
     </w:p>
     <w:p>
@@ -466,7 +501,15 @@
         <w:t xml:space="preserve">Aufsichtsrat: </w:t>
       </w:r>
       <w:r>
-        <w:t xml:space="preserve">Michael Schlenk </w:t>
+        <w:t xml:space="preserve">Michael </w:t>
+      </w:r>
+      <w:proofErr w:type="spellStart"/>
+      <w:r>
+        <w:t>Schlenk</w:t>
+      </w:r>
+      <w:proofErr w:type="spellEnd"/>
+      <w:r>
+        <w:t xml:space="preserve"> </w:t>
       </w:r>
       <w:r>
         <w:t>(Vorsitzender)</w:t>
@@ -479,7 +522,15 @@
     </w:p>
     <w:p>
       <w:r>
-        <w:t>Amtsgericht Freiburg i. Brg.</w:t>
+        <w:t xml:space="preserve">Amtsgericht Freiburg i. </w:t>
+      </w:r>
+      <w:proofErr w:type="spellStart"/>
+      <w:r>
+        <w:t>Brg</w:t>
+      </w:r>
+      <w:proofErr w:type="spellEnd"/>
+      <w:r>
+        <w:t>.</w:t>
       </w:r>
     </w:p>
     <w:p>
@@ -500,11 +551,11 @@
         </w:rPr>
         <w:br w:type="page"/>
       </w:r>
-      <w:bookmarkStart w:id="18" w:name="_Toc158887474"/>
-      <w:bookmarkStart w:id="19" w:name="_Toc165112075"/>
-      <w:bookmarkStart w:id="20" w:name="_Toc185061115"/>
-      <w:bookmarkStart w:id="21" w:name="_Toc189641417"/>
-      <w:bookmarkStart w:id="22" w:name="_Toc510515699"/>
+      <w:bookmarkStart w:id="17" w:name="_Toc158887474"/>
+      <w:bookmarkStart w:id="18" w:name="_Toc165112075"/>
+      <w:bookmarkStart w:id="19" w:name="_Toc185061115"/>
+      <w:bookmarkStart w:id="20" w:name="_Toc189641417"/>
+      <w:bookmarkStart w:id="21" w:name="_Toc510515699"/>
       <w:r>
         <w:rPr>
           <w:lang w:val="de-DE"/>
@@ -512,17 +563,17 @@
         <w:lastRenderedPageBreak/>
         <w:t>Inhalts</w:t>
       </w:r>
+      <w:bookmarkEnd w:id="17"/>
       <w:bookmarkEnd w:id="18"/>
+      <w:r>
+        <w:rPr>
+          <w:lang w:val="de-DE"/>
+        </w:rPr>
+        <w:t>verzeichnis</w:t>
+      </w:r>
       <w:bookmarkEnd w:id="19"/>
-      <w:r>
-        <w:rPr>
-          <w:lang w:val="de-DE"/>
-        </w:rPr>
-        <w:t>verzeichnis</w:t>
-      </w:r>
       <w:bookmarkEnd w:id="20"/>
       <w:bookmarkEnd w:id="21"/>
-      <w:bookmarkEnd w:id="22"/>
     </w:p>
     <w:p>
       <w:pPr>
@@ -1958,7 +2009,7 @@
           <w:lang w:val="de-DE"/>
         </w:rPr>
       </w:pPr>
-      <w:bookmarkStart w:id="23" w:name="_Toc510515700"/>
+      <w:bookmarkStart w:id="22" w:name="_Toc510515700"/>
       <w:r>
         <w:rPr>
           <w:lang w:val="de-DE"/>
@@ -1966,20 +2017,30 @@
         <w:lastRenderedPageBreak/>
         <w:t>Einführung</w:t>
       </w:r>
-      <w:bookmarkEnd w:id="23"/>
+      <w:bookmarkEnd w:id="22"/>
     </w:p>
     <w:p>
       <w:r>
         <w:t xml:space="preserve">Das Modul GDPR </w:t>
       </w:r>
-      <w:r>
-        <w:t>Opt-in</w:t>
+      <w:proofErr w:type="spellStart"/>
+      <w:r>
+        <w:t>Opt</w:t>
+      </w:r>
+      <w:proofErr w:type="spellEnd"/>
+      <w:r>
+        <w:t>-in</w:t>
       </w:r>
       <w:r>
         <w:t xml:space="preserve"> stellt </w:t>
       </w:r>
-      <w:r>
-        <w:t>Opt-in-</w:t>
+      <w:proofErr w:type="spellStart"/>
+      <w:r>
+        <w:t>Opt</w:t>
+      </w:r>
+      <w:proofErr w:type="spellEnd"/>
+      <w:r>
+        <w:t>-in-</w:t>
       </w:r>
       <w:r>
         <w:t>F</w:t>
@@ -2012,7 +2073,15 @@
     <w:p/>
     <w:p>
       <w:r>
-        <w:t>Die Funktionen des Moduls sind die Basis dafür, Anforderungen der Datenschutz-Grundverordnung im OXID eShop umzusetzen. Sie sind nach gründlicher Rechtsberatung und abhängig vom jeweiligen Geschäftsmodell im Shop einzusetzen. Sie resultieren aus der EU-Verordnung Nr. 2016/679, der General Data Protection Regulation (GDPR) und ihrer deutschen Umsetzung, der Datenschutz-Grundverordnung (DSGVO). Die Verordnung regelt die Verarbeitung personenbezogener Daten durch Unternehmen und öffentliche Stellen und gilt europaweit ab dem 25. Mai 2018.</w:t>
+        <w:t xml:space="preserve">Die Funktionen des Moduls sind die Basis dafür, Anforderungen der Datenschutz-Grundverordnung im OXID eShop umzusetzen. Sie sind nach gründlicher Rechtsberatung und abhängig vom jeweiligen Geschäftsmodell im Shop einzusetzen. Sie resultieren aus der EU-Verordnung Nr. 2016/679, der General Data </w:t>
+      </w:r>
+      <w:proofErr w:type="spellStart"/>
+      <w:r>
+        <w:t>Protection</w:t>
+      </w:r>
+      <w:proofErr w:type="spellEnd"/>
+      <w:r>
+        <w:t xml:space="preserve"> Regulation (GDPR) und ihrer deutschen Umsetzung, der Datenschutz-Grundverordnung (DSGVO). Die Verordnung regelt die Verarbeitung personenbezogener Daten durch Unternehmen und öffentliche Stellen und gilt europaweit ab dem 25. Mai 2018.</w:t>
       </w:r>
     </w:p>
     <w:p/>
@@ -2029,7 +2098,15 @@
         </w:r>
       </w:hyperlink>
       <w:r>
-        <w:t xml:space="preserve">. Auch die Webseiten von Trusted Shop und dem Händlerbund informieren speziell Shopbetreiber ausführlich über die Datenschutz-Grundverordnung: </w:t>
+        <w:t xml:space="preserve">. Auch die Webseiten von </w:t>
+      </w:r>
+      <w:proofErr w:type="spellStart"/>
+      <w:r>
+        <w:t>Trusted</w:t>
+      </w:r>
+      <w:proofErr w:type="spellEnd"/>
+      <w:r>
+        <w:t xml:space="preserve"> Shop und dem Händlerbund informieren speziell Shopbetreiber ausführlich über die Datenschutz-Grundverordnung: </w:t>
       </w:r>
       <w:hyperlink r:id="rId14" w:history="1">
         <w:r>
@@ -2066,7 +2143,15 @@
         <w:t xml:space="preserve">: </w:t>
       </w:r>
       <w:r>
-        <w:t>GDPR Opt-in</w:t>
+        <w:t xml:space="preserve">GDPR </w:t>
+      </w:r>
+      <w:proofErr w:type="spellStart"/>
+      <w:r>
+        <w:t>Opt</w:t>
+      </w:r>
+      <w:proofErr w:type="spellEnd"/>
+      <w:r>
+        <w:t>-in</w:t>
       </w:r>
     </w:p>
     <w:p>
@@ -2185,7 +2270,23 @@
         </w:numPr>
       </w:pPr>
       <w:r>
-        <w:t>Modul unterstützt die Themes "Azure" und "Flow"</w:t>
+        <w:t xml:space="preserve">Modul unterstützt die </w:t>
+      </w:r>
+      <w:proofErr w:type="spellStart"/>
+      <w:r>
+        <w:t>Themes</w:t>
+      </w:r>
+      <w:proofErr w:type="spellEnd"/>
+      <w:r>
+        <w:t xml:space="preserve"> "</w:t>
+      </w:r>
+      <w:proofErr w:type="spellStart"/>
+      <w:r>
+        <w:t>Azure</w:t>
+      </w:r>
+      <w:proofErr w:type="spellEnd"/>
+      <w:r>
+        <w:t>" und "Flow"</w:t>
       </w:r>
     </w:p>
     <w:p>
@@ -2196,8 +2297,13 @@
           <w:numId w:val="6"/>
         </w:numPr>
       </w:pPr>
-      <w:r>
-        <w:t>Opt-in beim Anlegen von</w:t>
+      <w:proofErr w:type="spellStart"/>
+      <w:r>
+        <w:t>Opt</w:t>
+      </w:r>
+      <w:proofErr w:type="spellEnd"/>
+      <w:r>
+        <w:t>-in beim Anlegen von</w:t>
       </w:r>
       <w:r>
         <w:t xml:space="preserve"> Lieferadresse </w:t>
@@ -2232,8 +2338,13 @@
           <w:numId w:val="6"/>
         </w:numPr>
       </w:pPr>
-      <w:r>
-        <w:t>Opt-in beim Registrieren im Shop kann eingeblendet werden</w:t>
+      <w:proofErr w:type="spellStart"/>
+      <w:r>
+        <w:t>Opt</w:t>
+      </w:r>
+      <w:proofErr w:type="spellEnd"/>
+      <w:r>
+        <w:t>-in beim Registrieren im Shop kann eingeblendet werden</w:t>
       </w:r>
     </w:p>
     <w:p>
@@ -2244,8 +2355,19 @@
           <w:numId w:val="6"/>
         </w:numPr>
       </w:pPr>
-      <w:r>
-        <w:t>Opt-in bei der Bewertung von Artikel ist möglich</w:t>
+      <w:proofErr w:type="spellStart"/>
+      <w:r>
+        <w:t>Opt</w:t>
+      </w:r>
+      <w:proofErr w:type="spellEnd"/>
+      <w:r>
+        <w:t>-in bei der Bewertung von Artikel</w:t>
+      </w:r>
+      <w:r>
+        <w:t>n</w:t>
+      </w:r>
+      <w:r>
+        <w:t xml:space="preserve"> ist möglich</w:t>
       </w:r>
     </w:p>
     <w:p>
@@ -2260,7 +2382,15 @@
         <w:t>K</w:t>
       </w:r>
       <w:r>
-        <w:t xml:space="preserve">ontaktformular kann Opt-in </w:t>
+        <w:t xml:space="preserve">ontaktformular kann </w:t>
+      </w:r>
+      <w:proofErr w:type="spellStart"/>
+      <w:r>
+        <w:t>Opt</w:t>
+      </w:r>
+      <w:proofErr w:type="spellEnd"/>
+      <w:r>
+        <w:t xml:space="preserve">-in </w:t>
       </w:r>
       <w:r>
         <w:t>für Verarbeitung und statistische Verwendung der Daten anzeig</w:t>
@@ -2291,7 +2421,7 @@
           <w:lang w:val="de-DE"/>
         </w:rPr>
       </w:pPr>
-      <w:bookmarkStart w:id="24" w:name="_Toc510515701"/>
+      <w:bookmarkStart w:id="23" w:name="_Toc510515701"/>
       <w:r>
         <w:rPr>
           <w:lang w:val="de-DE"/>
@@ -2305,52 +2435,62 @@
         </w:rPr>
         <w:t>en</w:t>
       </w:r>
+      <w:bookmarkEnd w:id="23"/>
+    </w:p>
+    <w:p>
+      <w:r>
+        <w:t xml:space="preserve">Für das Modul GDPR </w:t>
+      </w:r>
+      <w:proofErr w:type="spellStart"/>
+      <w:r>
+        <w:t>Opt</w:t>
+      </w:r>
+      <w:proofErr w:type="spellEnd"/>
+      <w:r>
+        <w:t>-in</w:t>
+      </w:r>
+      <w:r>
+        <w:t xml:space="preserve"> sind keine speziellen Systemvoraussetzungen notwendig. Es gelten die des OXID eShop: </w:t>
+      </w:r>
+      <w:hyperlink r:id="rId18" w:history="1">
+        <w:r>
+          <w:rPr>
+            <w:rStyle w:val="Hyperlink"/>
+          </w:rPr>
+          <w:t>https://docs.oxid-esales.com/eshop/de/5.3/installation/neu-installation/server-und-systemvoraussetzungen.html</w:t>
+        </w:r>
+      </w:hyperlink>
+      <w:r>
+        <w:t>.</w:t>
+      </w:r>
+    </w:p>
+    <w:p>
+      <w:pPr>
+        <w:pStyle w:val="berschrift1"/>
+        <w:rPr>
+          <w:lang w:val="de-DE"/>
+        </w:rPr>
+      </w:pPr>
+      <w:bookmarkStart w:id="24" w:name="_Toc510515702"/>
+      <w:r>
+        <w:rPr>
+          <w:lang w:val="de-DE"/>
+        </w:rPr>
+        <w:t>Installation</w:t>
+      </w:r>
       <w:bookmarkEnd w:id="24"/>
     </w:p>
     <w:p>
       <w:r>
-        <w:t xml:space="preserve">Für das Modul GDPR </w:t>
-      </w:r>
-      <w:r>
-        <w:t>Opt-in</w:t>
-      </w:r>
-      <w:r>
-        <w:t xml:space="preserve"> sind keine speziellen Systemvoraussetzungen notwendig. Es gelten die des OXID eShop: </w:t>
-      </w:r>
-      <w:hyperlink r:id="rId18" w:history="1">
-        <w:r>
-          <w:rPr>
-            <w:rStyle w:val="Hyperlink"/>
-          </w:rPr>
-          <w:t>https://docs.oxid-esales.com/eshop/de/5.3/installation/neu-installation/server-und-systemvoraussetzungen.html</w:t>
-        </w:r>
-      </w:hyperlink>
-      <w:r>
-        <w:t>.</w:t>
-      </w:r>
-    </w:p>
-    <w:p>
-      <w:pPr>
-        <w:pStyle w:val="berschrift1"/>
-        <w:rPr>
-          <w:lang w:val="de-DE"/>
-        </w:rPr>
-      </w:pPr>
-      <w:bookmarkStart w:id="25" w:name="_Toc510515702"/>
-      <w:r>
-        <w:rPr>
-          <w:lang w:val="de-DE"/>
-        </w:rPr>
-        <w:t>Installation</w:t>
-      </w:r>
-      <w:bookmarkEnd w:id="25"/>
-    </w:p>
-    <w:p>
-      <w:r>
         <w:t xml:space="preserve">Dieser Abschnitt beschreibt die Installation des Moduls GDPR </w:t>
       </w:r>
-      <w:r>
-        <w:t>Opt-in</w:t>
+      <w:proofErr w:type="spellStart"/>
+      <w:r>
+        <w:t>Opt</w:t>
+      </w:r>
+      <w:proofErr w:type="spellEnd"/>
+      <w:r>
+        <w:t>-in</w:t>
       </w:r>
       <w:r>
         <w:t xml:space="preserve"> für den OXID eShop Version 4.10.*/5.3.*. Befolgen Sie die Anleitung Schritt für Schritt.</w:t>
@@ -2364,7 +2504,7 @@
           <w:lang w:val="de-DE"/>
         </w:rPr>
       </w:pPr>
-      <w:bookmarkStart w:id="26" w:name="_Toc510515703"/>
+      <w:bookmarkStart w:id="25" w:name="_Toc510515703"/>
       <w:r>
         <w:rPr>
           <w:lang w:val="de-DE"/>
@@ -2377,29 +2517,25 @@
         </w:rPr>
         <w:t>herunterladen</w:t>
       </w:r>
-      <w:bookmarkEnd w:id="26"/>
-    </w:p>
-    <w:p>
-      <w:r>
-        <w:t xml:space="preserve">Laden Sie sich das Modul aus dem GitHub-Repository </w:t>
+      <w:bookmarkEnd w:id="25"/>
+    </w:p>
+    <w:p>
+      <w:r>
+        <w:t xml:space="preserve">Laden Sie sich das Modul aus dem </w:t>
+      </w:r>
+      <w:proofErr w:type="spellStart"/>
+      <w:r>
+        <w:t>GitHub</w:t>
+      </w:r>
+      <w:proofErr w:type="spellEnd"/>
+      <w:r>
+        <w:t xml:space="preserve">-Repository </w:t>
       </w:r>
       <w:r>
         <w:rPr>
           <w:rStyle w:val="BenutzereingabenundCodeZchn"/>
         </w:rPr>
-        <w:t>https://github.com/OXID-eSales/gdpr-</w:t>
-      </w:r>
-      <w:r>
-        <w:rPr>
-          <w:rStyle w:val="BenutzereingabenundCodeZchn"/>
-        </w:rPr>
-        <w:t>optin</w:t>
-      </w:r>
-      <w:r>
-        <w:rPr>
-          <w:rStyle w:val="BenutzereingabenundCodeZchn"/>
-        </w:rPr>
-        <w:t>-module</w:t>
+        <w:t>https://github.com/OXID-eSales/gdpr-optin-module/tree/v1.0.0</w:t>
       </w:r>
       <w:r>
         <w:t xml:space="preserve"> </w:t>
@@ -2422,17 +2558,61 @@
         </w:rPr>
         <w:t>/</w:t>
       </w:r>
+      <w:proofErr w:type="spellStart"/>
       <w:r>
         <w:rPr>
           <w:rStyle w:val="DateinamenundPfadeZchn"/>
         </w:rPr>
-        <w:t>source/modules/oe/</w:t>
+        <w:t>source</w:t>
+      </w:r>
+      <w:proofErr w:type="spellEnd"/>
+      <w:r>
+        <w:rPr>
+          <w:rStyle w:val="DateinamenundPfadeZchn"/>
+        </w:rPr>
+        <w:t>/</w:t>
+      </w:r>
+      <w:proofErr w:type="spellStart"/>
+      <w:r>
+        <w:rPr>
+          <w:rStyle w:val="DateinamenundPfadeZchn"/>
+        </w:rPr>
+        <w:t>modules</w:t>
+      </w:r>
+      <w:proofErr w:type="spellEnd"/>
+      <w:r>
+        <w:rPr>
+          <w:rStyle w:val="DateinamenundPfadeZchn"/>
+        </w:rPr>
+        <w:t>/</w:t>
+      </w:r>
+      <w:proofErr w:type="spellStart"/>
+      <w:r>
+        <w:rPr>
+          <w:rStyle w:val="DateinamenundPfadeZchn"/>
+        </w:rPr>
+        <w:t>oe</w:t>
+      </w:r>
+      <w:proofErr w:type="spellEnd"/>
+      <w:r>
+        <w:rPr>
+          <w:rStyle w:val="DateinamenundPfadeZchn"/>
+        </w:rPr>
+        <w:t>/</w:t>
       </w:r>
       <w:r>
         <w:t xml:space="preserve"> </w:t>
       </w:r>
       <w:r>
-        <w:t xml:space="preserve">aus der gepackten .zip-Datei </w:t>
+        <w:t>aus der gepackten .</w:t>
+      </w:r>
+      <w:proofErr w:type="spellStart"/>
+      <w:r>
+        <w:t>zip</w:t>
+      </w:r>
+      <w:proofErr w:type="spellEnd"/>
+      <w:r>
+        <w:t xml:space="preserve">-Datei </w:t>
       </w:r>
       <w:r>
         <w:t>in das Hauptverzeichnis Ihres Shops.</w:t>
@@ -2446,21 +2626,22 @@
           <w:lang w:val="de-DE"/>
         </w:rPr>
       </w:pPr>
-      <w:bookmarkStart w:id="27" w:name="_Toc337651802"/>
-      <w:bookmarkStart w:id="28" w:name="_Toc349642080"/>
-      <w:bookmarkStart w:id="29" w:name="_Toc349643159"/>
-      <w:bookmarkStart w:id="30" w:name="_Toc354657457"/>
-      <w:bookmarkStart w:id="31" w:name="_Toc355611719"/>
-      <w:bookmarkStart w:id="32" w:name="_Toc363138684"/>
-      <w:bookmarkStart w:id="33" w:name="_Toc363138704"/>
-      <w:bookmarkStart w:id="34" w:name="_Toc367197250"/>
-      <w:bookmarkStart w:id="35" w:name="_Toc367275686"/>
-      <w:bookmarkStart w:id="36" w:name="_Toc368046718"/>
-      <w:bookmarkStart w:id="37" w:name="_Toc368047572"/>
-      <w:bookmarkStart w:id="38" w:name="_Toc368048483"/>
-      <w:bookmarkStart w:id="39" w:name="_Toc368386939"/>
-      <w:bookmarkStart w:id="40" w:name="_Toc510515704"/>
-      <w:bookmarkStart w:id="41" w:name="_Ref196626940"/>
+      <w:bookmarkStart w:id="26" w:name="_Toc337651802"/>
+      <w:bookmarkStart w:id="27" w:name="_Toc349642080"/>
+      <w:bookmarkStart w:id="28" w:name="_Toc349643159"/>
+      <w:bookmarkStart w:id="29" w:name="_Toc354657457"/>
+      <w:bookmarkStart w:id="30" w:name="_Toc355611719"/>
+      <w:bookmarkStart w:id="31" w:name="_Toc363138684"/>
+      <w:bookmarkStart w:id="32" w:name="_Toc363138704"/>
+      <w:bookmarkStart w:id="33" w:name="_Toc367197250"/>
+      <w:bookmarkStart w:id="34" w:name="_Toc367275686"/>
+      <w:bookmarkStart w:id="35" w:name="_Toc368046718"/>
+      <w:bookmarkStart w:id="36" w:name="_Toc368047572"/>
+      <w:bookmarkStart w:id="37" w:name="_Toc368048483"/>
+      <w:bookmarkStart w:id="38" w:name="_Toc368386939"/>
+      <w:bookmarkStart w:id="39" w:name="_Toc510515704"/>
+      <w:bookmarkStart w:id="40" w:name="_Ref196626940"/>
+      <w:bookmarkEnd w:id="26"/>
       <w:bookmarkEnd w:id="27"/>
       <w:bookmarkEnd w:id="28"/>
       <w:bookmarkEnd w:id="29"/>
@@ -2473,26 +2654,25 @@
       <w:bookmarkEnd w:id="36"/>
       <w:bookmarkEnd w:id="37"/>
       <w:bookmarkEnd w:id="38"/>
+      <w:r>
+        <w:rPr>
+          <w:lang w:val="de-DE"/>
+        </w:rPr>
+        <w:t>Modul a</w:t>
+      </w:r>
+      <w:r>
+        <w:rPr>
+          <w:lang w:val="de-DE"/>
+        </w:rPr>
+        <w:t>ktivier</w:t>
+      </w:r>
+      <w:r>
+        <w:rPr>
+          <w:lang w:val="de-DE"/>
+        </w:rPr>
+        <w:t>en</w:t>
+      </w:r>
       <w:bookmarkEnd w:id="39"/>
-      <w:r>
-        <w:rPr>
-          <w:lang w:val="de-DE"/>
-        </w:rPr>
-        <w:t>Modul a</w:t>
-      </w:r>
-      <w:r>
-        <w:rPr>
-          <w:lang w:val="de-DE"/>
-        </w:rPr>
-        <w:t>ktivier</w:t>
-      </w:r>
-      <w:r>
-        <w:rPr>
-          <w:lang w:val="de-DE"/>
-        </w:rPr>
-        <w:t>en</w:t>
-      </w:r>
-      <w:bookmarkEnd w:id="40"/>
     </w:p>
     <w:p>
       <w:r>
@@ -2501,14 +2681,22 @@
       <w:r>
         <w:t xml:space="preserve">GDPR </w:t>
       </w:r>
-      <w:r>
-        <w:t>Opt-in</w:t>
+      <w:proofErr w:type="spellStart"/>
+      <w:r>
+        <w:t>Opt</w:t>
+      </w:r>
+      <w:proofErr w:type="spellEnd"/>
+      <w:r>
+        <w:t>-in</w:t>
       </w:r>
       <w:r>
         <w:t xml:space="preserve"> muss im Shop aktiviert werden. </w:t>
       </w:r>
       <w:r>
-        <w:t xml:space="preserve">In der Registerkarte </w:t>
+        <w:t>Auf</w:t>
+      </w:r>
+      <w:r>
+        <w:t xml:space="preserve"> der Registerkarte </w:t>
       </w:r>
       <w:r>
         <w:rPr>
@@ -2543,14 +2731,14 @@
           <w:lang w:val="de-DE"/>
         </w:rPr>
       </w:pPr>
-      <w:bookmarkStart w:id="42" w:name="_Toc510515705"/>
+      <w:bookmarkStart w:id="41" w:name="_Toc510515705"/>
       <w:r>
         <w:rPr>
           <w:lang w:val="de-DE"/>
         </w:rPr>
         <w:t>Temporäre Dateien löschen</w:t>
       </w:r>
-      <w:bookmarkEnd w:id="42"/>
+      <w:bookmarkEnd w:id="41"/>
     </w:p>
     <w:p>
       <w:r>
@@ -2560,8 +2748,16 @@
         <w:rPr>
           <w:rStyle w:val="DateinamenundPfadeZchn"/>
         </w:rPr>
-        <w:t>.htaccess</w:t>
-      </w:r>
+        <w:t>.</w:t>
+      </w:r>
+      <w:proofErr w:type="spellStart"/>
+      <w:r>
+        <w:rPr>
+          <w:rStyle w:val="DateinamenundPfadeZchn"/>
+        </w:rPr>
+        <w:t>htaccess</w:t>
+      </w:r>
+      <w:proofErr w:type="spellEnd"/>
       <w:r>
         <w:t xml:space="preserve"> aus dem Verzeichnis </w:t>
       </w:r>
@@ -2569,8 +2765,16 @@
         <w:rPr>
           <w:rStyle w:val="DateinamenundPfadeZchn"/>
         </w:rPr>
-        <w:t>/tmp</w:t>
-      </w:r>
+        <w:t>/</w:t>
+      </w:r>
+      <w:proofErr w:type="spellStart"/>
+      <w:r>
+        <w:rPr>
+          <w:rStyle w:val="DateinamenundPfadeZchn"/>
+        </w:rPr>
+        <w:t>tmp</w:t>
+      </w:r>
+      <w:proofErr w:type="spellEnd"/>
       <w:r>
         <w:rPr>
           <w:rFonts w:ascii="Verdana,BoldItalic" w:hAnsi="Verdana,BoldItalic" w:cs="Verdana,BoldItalic"/>
@@ -2593,15 +2797,15 @@
           <w:lang w:val="de-DE"/>
         </w:rPr>
       </w:pPr>
-      <w:bookmarkStart w:id="43" w:name="_Toc510515706"/>
-      <w:bookmarkEnd w:id="41"/>
+      <w:bookmarkStart w:id="42" w:name="_Toc510515706"/>
+      <w:bookmarkEnd w:id="40"/>
       <w:r>
         <w:rPr>
           <w:lang w:val="de-DE"/>
         </w:rPr>
         <w:t>Konfiguration</w:t>
       </w:r>
-      <w:bookmarkEnd w:id="43"/>
+      <w:bookmarkEnd w:id="42"/>
     </w:p>
     <w:p>
       <w:pPr>
@@ -2609,7 +2813,7 @@
           <w:b/>
         </w:rPr>
       </w:pPr>
-      <w:bookmarkStart w:id="44" w:name="_Ref231203733"/>
+      <w:bookmarkStart w:id="43" w:name="_Ref231203733"/>
       <w:r>
         <w:t>Die</w:t>
       </w:r>
@@ -2634,17 +2838,30 @@
       <w:r>
         <w:t xml:space="preserve"> und wählen Sie das Modul GDPR </w:t>
       </w:r>
-      <w:r>
-        <w:t>Opt-in</w:t>
+      <w:proofErr w:type="spellStart"/>
+      <w:r>
+        <w:t>Opt</w:t>
+      </w:r>
+      <w:proofErr w:type="spellEnd"/>
+      <w:r>
+        <w:t>-in</w:t>
       </w:r>
       <w:r>
         <w:t xml:space="preserve"> aus der Liste der Module. Sie finden die Einstellungen auf der Registerkarte </w:t>
       </w:r>
+      <w:proofErr w:type="spellStart"/>
       <w:r>
         <w:rPr>
           <w:b/>
         </w:rPr>
-        <w:t>Einstell.</w:t>
+        <w:t>Einstell</w:t>
+      </w:r>
+      <w:proofErr w:type="spellEnd"/>
+      <w:r>
+        <w:rPr>
+          <w:b/>
+        </w:rPr>
+        <w:t>.</w:t>
       </w:r>
     </w:p>
     <w:p>
@@ -3035,7 +3252,7 @@
       </w:r>
     </w:p>
     <w:p/>
-    <w:bookmarkEnd w:id="44"/>
+    <w:bookmarkEnd w:id="43"/>
     <w:p>
       <w:pPr>
         <w:spacing w:line="240" w:lineRule="auto"/>
@@ -3051,7 +3268,7 @@
           <w:lang w:val="de-DE"/>
         </w:rPr>
       </w:pPr>
-      <w:bookmarkStart w:id="45" w:name="_Toc510515707"/>
+      <w:bookmarkStart w:id="44" w:name="_Toc510515707"/>
       <w:r>
         <w:rPr>
           <w:lang w:val="de-DE"/>
@@ -3059,14 +3276,22 @@
         <w:lastRenderedPageBreak/>
         <w:t>Funktionsbeschreibung</w:t>
       </w:r>
-      <w:bookmarkEnd w:id="45"/>
+      <w:bookmarkEnd w:id="44"/>
     </w:p>
     <w:p>
       <w:r>
         <w:t>Die Fun</w:t>
       </w:r>
       <w:r>
-        <w:t>ktionen, die das Modul GDPR Opt-in</w:t>
+        <w:t xml:space="preserve">ktionen, die das Modul GDPR </w:t>
+      </w:r>
+      <w:proofErr w:type="spellStart"/>
+      <w:r>
+        <w:t>Opt</w:t>
+      </w:r>
+      <w:proofErr w:type="spellEnd"/>
+      <w:r>
+        <w:t>-in</w:t>
       </w:r>
       <w:r>
         <w:t xml:space="preserve"> bereitstellt, können im Frontend des Shops genutzt werden.</w:t>
@@ -3120,7 +3345,15 @@
         <w:t>D</w:t>
       </w:r>
       <w:r>
-        <w:t xml:space="preserve">ie Opt-ins </w:t>
+        <w:t xml:space="preserve">ie </w:t>
+      </w:r>
+      <w:proofErr w:type="spellStart"/>
+      <w:r>
+        <w:t>Opt</w:t>
+      </w:r>
+      <w:proofErr w:type="spellEnd"/>
+      <w:r>
+        <w:t xml:space="preserve">-ins </w:t>
       </w:r>
       <w:r>
         <w:t>werden erst angezeigt</w:t>
@@ -3155,14 +3388,14 @@
           <w:lang w:val="de-DE"/>
         </w:rPr>
       </w:pPr>
-      <w:bookmarkStart w:id="46" w:name="_Toc510515708"/>
+      <w:bookmarkStart w:id="45" w:name="_Toc510515708"/>
       <w:r>
         <w:rPr>
           <w:lang w:val="de-DE"/>
         </w:rPr>
         <w:t>Lieferadresse</w:t>
       </w:r>
-      <w:bookmarkEnd w:id="46"/>
+      <w:bookmarkEnd w:id="45"/>
     </w:p>
     <w:p>
       <w:r>
@@ -3204,11 +3437,19 @@
       <w:r>
         <w:t xml:space="preserve">Wurde die Moduleinstellung </w:t>
       </w:r>
+      <w:proofErr w:type="spellStart"/>
       <w:r>
         <w:rPr>
           <w:b/>
         </w:rPr>
-        <w:t>Opt-in für Lieferadresse anzeigen</w:t>
+        <w:t>Opt</w:t>
+      </w:r>
+      <w:proofErr w:type="spellEnd"/>
+      <w:r>
+        <w:rPr>
+          <w:b/>
+        </w:rPr>
+        <w:t>-in für Lieferadresse anzeigen</w:t>
       </w:r>
       <w:r>
         <w:t xml:space="preserve"> </w:t>
@@ -3471,7 +3712,7 @@
           <w:lang w:val="de-DE"/>
         </w:rPr>
       </w:pPr>
-      <w:bookmarkStart w:id="47" w:name="_Toc510515709"/>
+      <w:bookmarkStart w:id="46" w:name="_Toc510515709"/>
       <w:r>
         <w:rPr>
           <w:lang w:val="de-DE"/>
@@ -3479,7 +3720,7 @@
         <w:lastRenderedPageBreak/>
         <w:t>Registrierung</w:t>
       </w:r>
-      <w:bookmarkEnd w:id="47"/>
+      <w:bookmarkEnd w:id="46"/>
     </w:p>
     <w:p>
       <w:r>
@@ -3748,46 +3989,62 @@
           <w:lang w:val="de-DE"/>
         </w:rPr>
       </w:pPr>
-      <w:bookmarkStart w:id="48" w:name="_Toc510515710"/>
+      <w:bookmarkStart w:id="47" w:name="_Toc510515710"/>
       <w:r>
         <w:rPr>
           <w:lang w:val="de-DE"/>
         </w:rPr>
         <w:t>Bewertung</w:t>
       </w:r>
+      <w:bookmarkEnd w:id="47"/>
+    </w:p>
+    <w:p>
+      <w:r>
+        <w:t xml:space="preserve">Kunden können eine Bewertung zu einem Artikel schreiben und für diesen maximal fünf Sterne vergeben. Ist die Moduleinstellung </w:t>
+      </w:r>
+      <w:proofErr w:type="spellStart"/>
+      <w:r>
+        <w:rPr>
+          <w:b/>
+        </w:rPr>
+        <w:t>Opt</w:t>
+      </w:r>
+      <w:proofErr w:type="spellEnd"/>
+      <w:r>
+        <w:rPr>
+          <w:b/>
+        </w:rPr>
+        <w:t>-in für Artikelbewertungen anzeigen</w:t>
+      </w:r>
+      <w:r>
+        <w:t xml:space="preserve"> aktiviert, wird ein Hinweis darauf eingeblendet, das</w:t>
+      </w:r>
+      <w:r>
+        <w:t>s die</w:t>
+      </w:r>
+      <w:r>
+        <w:t xml:space="preserve"> Bewertung und der Name des Kunden auf der Detai</w:t>
+      </w:r>
+      <w:r>
+        <w:t>lseite des Artikels angezeigt we</w:t>
+      </w:r>
+      <w:r>
+        <w:t>rd</w:t>
+      </w:r>
+      <w:r>
+        <w:t>en</w:t>
+      </w:r>
+      <w:r>
+        <w:t>. Ohne die ausdrückliche Zustimmung durch Anhaken des Kontrollkästchen</w:t>
+      </w:r>
+      <w:r>
+        <w:t>s</w:t>
+      </w:r>
+      <w:r>
+        <w:t xml:space="preserve"> können die Bewertung und das Sterne-Rating nicht gespeichert werden.</w:t>
+      </w:r>
+      <w:bookmarkStart w:id="48" w:name="_GoBack"/>
       <w:bookmarkEnd w:id="48"/>
-    </w:p>
-    <w:p>
-      <w:r>
-        <w:t xml:space="preserve">Kunden können eine Bewertung zu einem Artikel schreiben und für diesen maximal fünf Sterne vergeben. Ist die Moduleinstellung </w:t>
-      </w:r>
-      <w:r>
-        <w:rPr>
-          <w:b/>
-        </w:rPr>
-        <w:t>Opt-in für Artikelbewertungen anzeigen</w:t>
-      </w:r>
-      <w:r>
-        <w:t xml:space="preserve"> aktiviert, wird ein Hinweis darauf eingeblendet, das</w:t>
-      </w:r>
-      <w:r>
-        <w:t>s die</w:t>
-      </w:r>
-      <w:r>
-        <w:t xml:space="preserve"> Bewertung und der Name des Kunden auf der Detai</w:t>
-      </w:r>
-      <w:r>
-        <w:t>lseite des Artikels angezeigt we</w:t>
-      </w:r>
-      <w:r>
-        <w:t>rd</w:t>
-      </w:r>
-      <w:r>
-        <w:t>en</w:t>
-      </w:r>
-      <w:r>
-        <w:t>. Ohne die ausdrückliche Zustimmung durch Anhaken des Kontrollkästchen können die Bewertung und das Sterne-Rating nicht gespeichert werden.</w:t>
-      </w:r>
     </w:p>
     <w:p/>
     <w:p>
@@ -4707,7 +4964,7 @@
                             <w:rPr>
                               <w:noProof/>
                             </w:rPr>
-                            <w:t>2</w:t>
+                            <w:t>9</w:t>
                           </w:r>
                           <w:r>
                             <w:rPr>
@@ -4718,27 +4975,14 @@
                           <w:r>
                             <w:t>/</w:t>
                           </w:r>
-                          <w:r>
-                            <w:fldChar w:fldCharType="begin"/>
-                          </w:r>
-                          <w:r>
-                            <w:instrText xml:space="preserve"> NUMPAGES  </w:instrText>
-                          </w:r>
-                          <w:r>
-                            <w:fldChar w:fldCharType="separate"/>
-                          </w:r>
-                          <w:r>
-                            <w:rPr>
-                              <w:noProof/>
-                            </w:rPr>
-                            <w:t>11</w:t>
-                          </w:r>
-                          <w:r>
-                            <w:rPr>
-                              <w:noProof/>
-                            </w:rPr>
-                            <w:fldChar w:fldCharType="end"/>
-                          </w:r>
+                          <w:fldSimple w:instr=" NUMPAGES  ">
+                            <w:r>
+                              <w:rPr>
+                                <w:noProof/>
+                              </w:rPr>
+                              <w:t>11</w:t>
+                            </w:r>
+                          </w:fldSimple>
                         </w:p>
                         <w:p>
                           <w:pPr>
@@ -4788,7 +5032,7 @@
                       <w:rPr>
                         <w:noProof/>
                       </w:rPr>
-                      <w:t>2</w:t>
+                      <w:t>9</w:t>
                     </w:r>
                     <w:r>
                       <w:rPr>
@@ -4799,27 +5043,14 @@
                     <w:r>
                       <w:t>/</w:t>
                     </w:r>
-                    <w:r>
-                      <w:fldChar w:fldCharType="begin"/>
-                    </w:r>
-                    <w:r>
-                      <w:instrText xml:space="preserve"> NUMPAGES  </w:instrText>
-                    </w:r>
-                    <w:r>
-                      <w:fldChar w:fldCharType="separate"/>
-                    </w:r>
-                    <w:r>
-                      <w:rPr>
-                        <w:noProof/>
-                      </w:rPr>
-                      <w:t>11</w:t>
-                    </w:r>
-                    <w:r>
-                      <w:rPr>
-                        <w:noProof/>
-                      </w:rPr>
-                      <w:fldChar w:fldCharType="end"/>
-                    </w:r>
+                    <w:fldSimple w:instr=" NUMPAGES  ">
+                      <w:r>
+                        <w:rPr>
+                          <w:noProof/>
+                        </w:rPr>
+                        <w:t>11</w:t>
+                      </w:r>
+                    </w:fldSimple>
                   </w:p>
                   <w:p>
                     <w:pPr>
@@ -8127,7 +8358,7 @@
 </file>
 
 <file path=customXml/itemProps1.xml><?xml version="1.0" encoding="utf-8"?>
-<ds:datastoreItem xmlns:ds="http://schemas.openxmlformats.org/officeDocument/2006/customXml" ds:itemID="{E2B5AC6B-E67B-4EDD-BFDD-086261A571A5}">
+<ds:datastoreItem xmlns:ds="http://schemas.openxmlformats.org/officeDocument/2006/customXml" ds:itemID="{2D65B402-DD39-44B3-ABA1-66791D2E47CE}">
   <ds:schemaRefs>
     <ds:schemaRef ds:uri="http://schemas.openxmlformats.org/officeDocument/2006/bibliography"/>
   </ds:schemaRefs>

</xml_diff>

<commit_message>
Updated user manual | Benutzerhandbuch * added opt-in for the invoice address * changed version to 1.1
</commit_message>
<xml_diff>
--- a/documentation/UserManual_de.docx
+++ b/documentation/UserManual_de.docx
@@ -81,19 +81,11 @@
         <w:br/>
         <w:t xml:space="preserve">GDPR </w:t>
       </w:r>
-      <w:proofErr w:type="spellStart"/>
       <w:r>
         <w:rPr>
           <w:lang w:val="de-DE"/>
         </w:rPr>
-        <w:t>Opt</w:t>
-      </w:r>
-      <w:proofErr w:type="spellEnd"/>
-      <w:r>
-        <w:rPr>
-          <w:lang w:val="de-DE"/>
-        </w:rPr>
-        <w:t>-in</w:t>
+        <w:t>Opt-in</w:t>
       </w:r>
     </w:p>
     <w:p>
@@ -105,7 +97,7 @@
       </w:pPr>
       <w:bookmarkStart w:id="1" w:name="_Toc165112072"/>
       <w:bookmarkStart w:id="2" w:name="_Toc185061112"/>
-      <w:bookmarkStart w:id="3" w:name="_Toc510785985"/>
+      <w:bookmarkStart w:id="3" w:name="_Toc513197606"/>
       <w:r>
         <w:rPr>
           <w:lang w:val="de-DE"/>
@@ -246,7 +238,7 @@
           <w:lang w:val="de-DE"/>
         </w:rPr>
       </w:pPr>
-      <w:bookmarkStart w:id="4" w:name="_Toc510785986"/>
+      <w:bookmarkStart w:id="4" w:name="_Toc513197607"/>
       <w:r>
         <w:rPr>
           <w:lang w:val="de-DE"/>
@@ -263,15 +255,7 @@
     <w:p/>
     <w:p>
       <w:r>
-        <w:t xml:space="preserve">Die Software für den OXID eShop Community Edition wird unter der GNU General Public </w:t>
-      </w:r>
-      <w:proofErr w:type="spellStart"/>
-      <w:r>
-        <w:t>License</w:t>
-      </w:r>
-      <w:proofErr w:type="spellEnd"/>
-      <w:r>
-        <w:t xml:space="preserve"> v3 veröf</w:t>
+        <w:t>Die Software für den OXID eShop Community Edition wird unter der GNU General Public License v3 veröf</w:t>
       </w:r>
       <w:r>
         <w:softHyphen/>
@@ -283,15 +267,7 @@
         <w:t>diese</w:t>
       </w:r>
       <w:r>
-        <w:t xml:space="preserve"> entsprechend den von der Free Software </w:t>
-      </w:r>
-      <w:proofErr w:type="spellStart"/>
-      <w:r>
-        <w:t>Foundation</w:t>
-      </w:r>
-      <w:proofErr w:type="spellEnd"/>
-      <w:r>
-        <w:t xml:space="preserve"> herausgegebenen Lizenz</w:t>
+        <w:t xml:space="preserve"> entsprechend den von der Free Software Foundation herausgegebenen Lizenz</w:t>
       </w:r>
       <w:r>
         <w:softHyphen/>
@@ -309,15 +285,7 @@
     <w:p/>
     <w:p>
       <w:r>
-        <w:t xml:space="preserve">Die Software für den OXID eShop Professional und Enterprise Edition wird unter kommerzieller Lizenz veröffentlicht. Die alleinigen Rechte an der Software liegen ausschließlich bei der OXID eSales AG. Eine </w:t>
-      </w:r>
-      <w:proofErr w:type="spellStart"/>
-      <w:r>
-        <w:t>Dekompilierung</w:t>
-      </w:r>
-      <w:proofErr w:type="spellEnd"/>
-      <w:r>
-        <w:t xml:space="preserve"> des Quellcodes, unerlaubte Vervielfältigung sowie die Weitergabe an</w:t>
+        <w:t>Die Software für den OXID eShop Professional und Enterprise Edition wird unter kommerzieller Lizenz veröffentlicht. Die alleinigen Rechte an der Software liegen ausschließlich bei der OXID eSales AG. Eine Dekompilierung des Quellcodes, unerlaubte Vervielfältigung sowie die Weitergabe an</w:t>
       </w:r>
     </w:p>
     <w:p>
@@ -353,7 +321,7 @@
       <w:bookmarkStart w:id="9" w:name="_Toc223771708"/>
       <w:bookmarkStart w:id="10" w:name="_Toc223935712"/>
       <w:bookmarkStart w:id="11" w:name="_Toc230412497"/>
-      <w:bookmarkStart w:id="12" w:name="_Toc510785987"/>
+      <w:bookmarkStart w:id="12" w:name="_Toc513197608"/>
       <w:bookmarkStart w:id="13" w:name="_Toc158887473"/>
       <w:bookmarkStart w:id="14" w:name="_Toc165112074"/>
       <w:bookmarkStart w:id="15" w:name="_Toc185061114"/>
@@ -441,7 +409,7 @@
           <w:lang w:val="de-DE"/>
         </w:rPr>
       </w:pPr>
-      <w:bookmarkStart w:id="16" w:name="_Toc510785988"/>
+      <w:bookmarkStart w:id="16" w:name="_Toc513197609"/>
       <w:r>
         <w:rPr>
           <w:lang w:val="de-DE"/>
@@ -459,13 +427,8 @@
       </w:r>
     </w:p>
     <w:p>
-      <w:proofErr w:type="spellStart"/>
-      <w:r>
-        <w:t>Bertoldstraße</w:t>
-      </w:r>
-      <w:proofErr w:type="spellEnd"/>
-      <w:r>
-        <w:t xml:space="preserve"> 48</w:t>
+      <w:r>
+        <w:t>Bertoldstraße 48</w:t>
       </w:r>
     </w:p>
     <w:p>
@@ -501,15 +464,7 @@
         <w:t xml:space="preserve">Aufsichtsrat: </w:t>
       </w:r>
       <w:r>
-        <w:t xml:space="preserve">Michael </w:t>
-      </w:r>
-      <w:proofErr w:type="spellStart"/>
-      <w:r>
-        <w:t>Schlenk</w:t>
-      </w:r>
-      <w:proofErr w:type="spellEnd"/>
-      <w:r>
-        <w:t xml:space="preserve"> </w:t>
+        <w:t xml:space="preserve">Michael Schlenk </w:t>
       </w:r>
       <w:r>
         <w:t>(Vorsitzender)</w:t>
@@ -522,15 +477,7 @@
     </w:p>
     <w:p>
       <w:r>
-        <w:t xml:space="preserve">Amtsgericht Freiburg i. </w:t>
-      </w:r>
-      <w:proofErr w:type="spellStart"/>
-      <w:r>
-        <w:t>Brg</w:t>
-      </w:r>
-      <w:proofErr w:type="spellEnd"/>
-      <w:r>
-        <w:t>.</w:t>
+        <w:t>Amtsgericht Freiburg i. Brg.</w:t>
       </w:r>
     </w:p>
     <w:p>
@@ -555,7 +502,7 @@
       <w:bookmarkStart w:id="18" w:name="_Toc165112075"/>
       <w:bookmarkStart w:id="19" w:name="_Toc185061115"/>
       <w:bookmarkStart w:id="20" w:name="_Toc189641417"/>
-      <w:bookmarkStart w:id="21" w:name="_Toc510785989"/>
+      <w:bookmarkStart w:id="21" w:name="_Toc513197610"/>
       <w:r>
         <w:rPr>
           <w:lang w:val="de-DE"/>
@@ -618,7 +565,7 @@
         </w:rPr>
         <w:fldChar w:fldCharType="separate"/>
       </w:r>
-      <w:hyperlink w:anchor="_Toc510785985" w:history="1">
+      <w:hyperlink w:anchor="_Toc513197606" w:history="1">
         <w:r>
           <w:rPr>
             <w:rStyle w:val="Hyperlink"/>
@@ -645,7 +592,7 @@
             <w:noProof/>
             <w:webHidden/>
           </w:rPr>
-          <w:instrText xml:space="preserve"> PAGEREF _Toc510785985 \h </w:instrText>
+          <w:instrText xml:space="preserve"> PAGEREF _Toc513197606 \h </w:instrText>
         </w:r>
         <w:r>
           <w:rPr>
@@ -686,7 +633,7 @@
           <w:szCs w:val="22"/>
         </w:rPr>
       </w:pPr>
-      <w:hyperlink w:anchor="_Toc510785986" w:history="1">
+      <w:hyperlink w:anchor="_Toc513197607" w:history="1">
         <w:r>
           <w:rPr>
             <w:rStyle w:val="Hyperlink"/>
@@ -713,7 +660,7 @@
             <w:noProof/>
             <w:webHidden/>
           </w:rPr>
-          <w:instrText xml:space="preserve"> PAGEREF _Toc510785986 \h </w:instrText>
+          <w:instrText xml:space="preserve"> PAGEREF _Toc513197607 \h </w:instrText>
         </w:r>
         <w:r>
           <w:rPr>
@@ -754,7 +701,7 @@
           <w:szCs w:val="22"/>
         </w:rPr>
       </w:pPr>
-      <w:hyperlink w:anchor="_Toc510785987" w:history="1">
+      <w:hyperlink w:anchor="_Toc513197608" w:history="1">
         <w:r>
           <w:rPr>
             <w:rStyle w:val="Hyperlink"/>
@@ -781,7 +728,7 @@
             <w:noProof/>
             <w:webHidden/>
           </w:rPr>
-          <w:instrText xml:space="preserve"> PAGEREF _Toc510785987 \h </w:instrText>
+          <w:instrText xml:space="preserve"> PAGEREF _Toc513197608 \h </w:instrText>
         </w:r>
         <w:r>
           <w:rPr>
@@ -822,7 +769,7 @@
           <w:szCs w:val="22"/>
         </w:rPr>
       </w:pPr>
-      <w:hyperlink w:anchor="_Toc510785988" w:history="1">
+      <w:hyperlink w:anchor="_Toc513197609" w:history="1">
         <w:r>
           <w:rPr>
             <w:rStyle w:val="Hyperlink"/>
@@ -849,7 +796,7 @@
             <w:noProof/>
             <w:webHidden/>
           </w:rPr>
-          <w:instrText xml:space="preserve"> PAGEREF _Toc510785988 \h </w:instrText>
+          <w:instrText xml:space="preserve"> PAGEREF _Toc513197609 \h </w:instrText>
         </w:r>
         <w:r>
           <w:rPr>
@@ -890,7 +837,7 @@
           <w:szCs w:val="22"/>
         </w:rPr>
       </w:pPr>
-      <w:hyperlink w:anchor="_Toc510785989" w:history="1">
+      <w:hyperlink w:anchor="_Toc513197610" w:history="1">
         <w:r>
           <w:rPr>
             <w:rStyle w:val="Hyperlink"/>
@@ -917,7 +864,7 @@
             <w:noProof/>
             <w:webHidden/>
           </w:rPr>
-          <w:instrText xml:space="preserve"> PAGEREF _Toc510785989 \h </w:instrText>
+          <w:instrText xml:space="preserve"> PAGEREF _Toc513197610 \h </w:instrText>
         </w:r>
         <w:r>
           <w:rPr>
@@ -961,7 +908,7 @@
           <w:szCs w:val="22"/>
         </w:rPr>
       </w:pPr>
-      <w:hyperlink w:anchor="_Toc510785990" w:history="1">
+      <w:hyperlink w:anchor="_Toc513197611" w:history="1">
         <w:r>
           <w:rPr>
             <w:rStyle w:val="Hyperlink"/>
@@ -1004,7 +951,7 @@
             <w:noProof/>
             <w:webHidden/>
           </w:rPr>
-          <w:instrText xml:space="preserve"> PAGEREF _Toc510785990 \h </w:instrText>
+          <w:instrText xml:space="preserve"> PAGEREF _Toc513197611 \h </w:instrText>
         </w:r>
         <w:r>
           <w:rPr>
@@ -1048,7 +995,7 @@
           <w:szCs w:val="22"/>
         </w:rPr>
       </w:pPr>
-      <w:hyperlink w:anchor="_Toc510785991" w:history="1">
+      <w:hyperlink w:anchor="_Toc513197612" w:history="1">
         <w:r>
           <w:rPr>
             <w:rStyle w:val="Hyperlink"/>
@@ -1091,7 +1038,7 @@
             <w:noProof/>
             <w:webHidden/>
           </w:rPr>
-          <w:instrText xml:space="preserve"> PAGEREF _Toc510785991 \h </w:instrText>
+          <w:instrText xml:space="preserve"> PAGEREF _Toc513197612 \h </w:instrText>
         </w:r>
         <w:r>
           <w:rPr>
@@ -1135,7 +1082,7 @@
           <w:szCs w:val="22"/>
         </w:rPr>
       </w:pPr>
-      <w:hyperlink w:anchor="_Toc510785992" w:history="1">
+      <w:hyperlink w:anchor="_Toc513197613" w:history="1">
         <w:r>
           <w:rPr>
             <w:rStyle w:val="Hyperlink"/>
@@ -1178,7 +1125,7 @@
             <w:noProof/>
             <w:webHidden/>
           </w:rPr>
-          <w:instrText xml:space="preserve"> PAGEREF _Toc510785992 \h </w:instrText>
+          <w:instrText xml:space="preserve"> PAGEREF _Toc513197613 \h </w:instrText>
         </w:r>
         <w:r>
           <w:rPr>
@@ -1219,7 +1166,7 @@
           <w:szCs w:val="22"/>
         </w:rPr>
       </w:pPr>
-      <w:hyperlink w:anchor="_Toc510785993" w:history="1">
+      <w:hyperlink w:anchor="_Toc513197614" w:history="1">
         <w:r>
           <w:rPr>
             <w:rStyle w:val="Hyperlink"/>
@@ -1241,7 +1188,7 @@
             <w:rStyle w:val="Hyperlink"/>
             <w:noProof/>
           </w:rPr>
-          <w:t>Modul herunterladen</w:t>
+          <w:t>Vorheriges Modul entfernen</w:t>
         </w:r>
         <w:r>
           <w:rPr>
@@ -1262,7 +1209,7 @@
             <w:noProof/>
             <w:webHidden/>
           </w:rPr>
-          <w:instrText xml:space="preserve"> PAGEREF _Toc510785993 \h </w:instrText>
+          <w:instrText xml:space="preserve"> PAGEREF _Toc513197614 \h </w:instrText>
         </w:r>
         <w:r>
           <w:rPr>
@@ -1303,7 +1250,7 @@
           <w:szCs w:val="22"/>
         </w:rPr>
       </w:pPr>
-      <w:hyperlink w:anchor="_Toc510785994" w:history="1">
+      <w:hyperlink w:anchor="_Toc513197615" w:history="1">
         <w:r>
           <w:rPr>
             <w:rStyle w:val="Hyperlink"/>
@@ -1325,7 +1272,7 @@
             <w:rStyle w:val="Hyperlink"/>
             <w:noProof/>
           </w:rPr>
-          <w:t>Modul aktivieren</w:t>
+          <w:t>Modul herunterladen</w:t>
         </w:r>
         <w:r>
           <w:rPr>
@@ -1346,7 +1293,7 @@
             <w:noProof/>
             <w:webHidden/>
           </w:rPr>
-          <w:instrText xml:space="preserve"> PAGEREF _Toc510785994 \h </w:instrText>
+          <w:instrText xml:space="preserve"> PAGEREF _Toc513197615 \h </w:instrText>
         </w:r>
         <w:r>
           <w:rPr>
@@ -1387,7 +1334,7 @@
           <w:szCs w:val="22"/>
         </w:rPr>
       </w:pPr>
-      <w:hyperlink w:anchor="_Toc510785995" w:history="1">
+      <w:hyperlink w:anchor="_Toc513197616" w:history="1">
         <w:r>
           <w:rPr>
             <w:rStyle w:val="Hyperlink"/>
@@ -1409,6 +1356,90 @@
             <w:rStyle w:val="Hyperlink"/>
             <w:noProof/>
           </w:rPr>
+          <w:t>Modul aktivieren</w:t>
+        </w:r>
+        <w:r>
+          <w:rPr>
+            <w:noProof/>
+            <w:webHidden/>
+          </w:rPr>
+          <w:tab/>
+        </w:r>
+        <w:r>
+          <w:rPr>
+            <w:noProof/>
+            <w:webHidden/>
+          </w:rPr>
+          <w:fldChar w:fldCharType="begin"/>
+        </w:r>
+        <w:r>
+          <w:rPr>
+            <w:noProof/>
+            <w:webHidden/>
+          </w:rPr>
+          <w:instrText xml:space="preserve"> PAGEREF _Toc513197616 \h </w:instrText>
+        </w:r>
+        <w:r>
+          <w:rPr>
+            <w:noProof/>
+            <w:webHidden/>
+          </w:rPr>
+        </w:r>
+        <w:r>
+          <w:rPr>
+            <w:noProof/>
+            <w:webHidden/>
+          </w:rPr>
+          <w:fldChar w:fldCharType="separate"/>
+        </w:r>
+        <w:r>
+          <w:rPr>
+            <w:noProof/>
+            <w:webHidden/>
+          </w:rPr>
+          <w:t>6</w:t>
+        </w:r>
+        <w:r>
+          <w:rPr>
+            <w:noProof/>
+            <w:webHidden/>
+          </w:rPr>
+          <w:fldChar w:fldCharType="end"/>
+        </w:r>
+      </w:hyperlink>
+    </w:p>
+    <w:p>
+      <w:pPr>
+        <w:pStyle w:val="Verzeichnis2"/>
+        <w:rPr>
+          <w:rFonts w:asciiTheme="minorHAnsi" w:eastAsiaTheme="minorEastAsia" w:hAnsiTheme="minorHAnsi" w:cstheme="minorBidi"/>
+          <w:noProof/>
+          <w:sz w:val="22"/>
+          <w:szCs w:val="22"/>
+        </w:rPr>
+      </w:pPr>
+      <w:hyperlink w:anchor="_Toc513197617" w:history="1">
+        <w:r>
+          <w:rPr>
+            <w:rStyle w:val="Hyperlink"/>
+            <w:noProof/>
+          </w:rPr>
+          <w:t>3.4</w:t>
+        </w:r>
+        <w:r>
+          <w:rPr>
+            <w:rFonts w:asciiTheme="minorHAnsi" w:eastAsiaTheme="minorEastAsia" w:hAnsiTheme="minorHAnsi" w:cstheme="minorBidi"/>
+            <w:noProof/>
+            <w:sz w:val="22"/>
+            <w:szCs w:val="22"/>
+          </w:rPr>
+          <w:tab/>
+        </w:r>
+        <w:r>
+          <w:rPr>
+            <w:rStyle w:val="Hyperlink"/>
+            <w:noProof/>
+          </w:rPr>
           <w:t>Temporäre Dateien löschen</w:t>
         </w:r>
         <w:r>
@@ -1430,7 +1461,7 @@
             <w:noProof/>
             <w:webHidden/>
           </w:rPr>
-          <w:instrText xml:space="preserve"> PAGEREF _Toc510785995 \h </w:instrText>
+          <w:instrText xml:space="preserve"> PAGEREF _Toc513197617 \h </w:instrText>
         </w:r>
         <w:r>
           <w:rPr>
@@ -1474,7 +1505,7 @@
           <w:szCs w:val="22"/>
         </w:rPr>
       </w:pPr>
-      <w:hyperlink w:anchor="_Toc510785996" w:history="1">
+      <w:hyperlink w:anchor="_Toc513197618" w:history="1">
         <w:r>
           <w:rPr>
             <w:rStyle w:val="Hyperlink"/>
@@ -1517,7 +1548,7 @@
             <w:noProof/>
             <w:webHidden/>
           </w:rPr>
-          <w:instrText xml:space="preserve"> PAGEREF _Toc510785996 \h </w:instrText>
+          <w:instrText xml:space="preserve"> PAGEREF _Toc513197618 \h </w:instrText>
         </w:r>
         <w:r>
           <w:rPr>
@@ -1561,7 +1592,7 @@
           <w:szCs w:val="22"/>
         </w:rPr>
       </w:pPr>
-      <w:hyperlink w:anchor="_Toc510785997" w:history="1">
+      <w:hyperlink w:anchor="_Toc513197619" w:history="1">
         <w:r>
           <w:rPr>
             <w:rStyle w:val="Hyperlink"/>
@@ -1604,7 +1635,7 @@
             <w:noProof/>
             <w:webHidden/>
           </w:rPr>
-          <w:instrText xml:space="preserve"> PAGEREF _Toc510785997 \h </w:instrText>
+          <w:instrText xml:space="preserve"> PAGEREF _Toc513197619 \h </w:instrText>
         </w:r>
         <w:r>
           <w:rPr>
@@ -1645,7 +1676,7 @@
           <w:szCs w:val="22"/>
         </w:rPr>
       </w:pPr>
-      <w:hyperlink w:anchor="_Toc510785998" w:history="1">
+      <w:hyperlink w:anchor="_Toc513197620" w:history="1">
         <w:r>
           <w:rPr>
             <w:rStyle w:val="Hyperlink"/>
@@ -1667,7 +1698,7 @@
             <w:rStyle w:val="Hyperlink"/>
             <w:noProof/>
           </w:rPr>
-          <w:t>Lieferadresse</w:t>
+          <w:t>Rechnungsadresse</w:t>
         </w:r>
         <w:r>
           <w:rPr>
@@ -1688,7 +1719,7 @@
             <w:noProof/>
             <w:webHidden/>
           </w:rPr>
-          <w:instrText xml:space="preserve"> PAGEREF _Toc510785998 \h </w:instrText>
+          <w:instrText xml:space="preserve"> PAGEREF _Toc513197620 \h </w:instrText>
         </w:r>
         <w:r>
           <w:rPr>
@@ -1729,7 +1760,7 @@
           <w:szCs w:val="22"/>
         </w:rPr>
       </w:pPr>
-      <w:hyperlink w:anchor="_Toc510785999" w:history="1">
+      <w:hyperlink w:anchor="_Toc513197621" w:history="1">
         <w:r>
           <w:rPr>
             <w:rStyle w:val="Hyperlink"/>
@@ -1751,7 +1782,7 @@
             <w:rStyle w:val="Hyperlink"/>
             <w:noProof/>
           </w:rPr>
-          <w:t>Registrierung</w:t>
+          <w:t>Lieferadresse</w:t>
         </w:r>
         <w:r>
           <w:rPr>
@@ -1772,7 +1803,7 @@
             <w:noProof/>
             <w:webHidden/>
           </w:rPr>
-          <w:instrText xml:space="preserve"> PAGEREF _Toc510785999 \h </w:instrText>
+          <w:instrText xml:space="preserve"> PAGEREF _Toc513197621 \h </w:instrText>
         </w:r>
         <w:r>
           <w:rPr>
@@ -1813,7 +1844,7 @@
           <w:szCs w:val="22"/>
         </w:rPr>
       </w:pPr>
-      <w:hyperlink w:anchor="_Toc510786000" w:history="1">
+      <w:hyperlink w:anchor="_Toc513197622" w:history="1">
         <w:r>
           <w:rPr>
             <w:rStyle w:val="Hyperlink"/>
@@ -1835,7 +1866,7 @@
             <w:rStyle w:val="Hyperlink"/>
             <w:noProof/>
           </w:rPr>
-          <w:t>Bewertung</w:t>
+          <w:t>Registrierung</w:t>
         </w:r>
         <w:r>
           <w:rPr>
@@ -1856,7 +1887,7 @@
             <w:noProof/>
             <w:webHidden/>
           </w:rPr>
-          <w:instrText xml:space="preserve"> PAGEREF _Toc510786000 \h </w:instrText>
+          <w:instrText xml:space="preserve"> PAGEREF _Toc513197622 \h </w:instrText>
         </w:r>
         <w:r>
           <w:rPr>
@@ -1876,7 +1907,7 @@
             <w:noProof/>
             <w:webHidden/>
           </w:rPr>
-          <w:t>10</w:t>
+          <w:t>11</w:t>
         </w:r>
         <w:r>
           <w:rPr>
@@ -1897,7 +1928,7 @@
           <w:szCs w:val="22"/>
         </w:rPr>
       </w:pPr>
-      <w:hyperlink w:anchor="_Toc510786001" w:history="1">
+      <w:hyperlink w:anchor="_Toc513197623" w:history="1">
         <w:r>
           <w:rPr>
             <w:rStyle w:val="Hyperlink"/>
@@ -1919,6 +1950,90 @@
             <w:rStyle w:val="Hyperlink"/>
             <w:noProof/>
           </w:rPr>
+          <w:t>Bewertung</w:t>
+        </w:r>
+        <w:r>
+          <w:rPr>
+            <w:noProof/>
+            <w:webHidden/>
+          </w:rPr>
+          <w:tab/>
+        </w:r>
+        <w:r>
+          <w:rPr>
+            <w:noProof/>
+            <w:webHidden/>
+          </w:rPr>
+          <w:fldChar w:fldCharType="begin"/>
+        </w:r>
+        <w:r>
+          <w:rPr>
+            <w:noProof/>
+            <w:webHidden/>
+          </w:rPr>
+          <w:instrText xml:space="preserve"> PAGEREF _Toc513197623 \h </w:instrText>
+        </w:r>
+        <w:r>
+          <w:rPr>
+            <w:noProof/>
+            <w:webHidden/>
+          </w:rPr>
+        </w:r>
+        <w:r>
+          <w:rPr>
+            <w:noProof/>
+            <w:webHidden/>
+          </w:rPr>
+          <w:fldChar w:fldCharType="separate"/>
+        </w:r>
+        <w:r>
+          <w:rPr>
+            <w:noProof/>
+            <w:webHidden/>
+          </w:rPr>
+          <w:t>11</w:t>
+        </w:r>
+        <w:r>
+          <w:rPr>
+            <w:noProof/>
+            <w:webHidden/>
+          </w:rPr>
+          <w:fldChar w:fldCharType="end"/>
+        </w:r>
+      </w:hyperlink>
+    </w:p>
+    <w:p>
+      <w:pPr>
+        <w:pStyle w:val="Verzeichnis2"/>
+        <w:rPr>
+          <w:rFonts w:asciiTheme="minorHAnsi" w:eastAsiaTheme="minorEastAsia" w:hAnsiTheme="minorHAnsi" w:cstheme="minorBidi"/>
+          <w:noProof/>
+          <w:sz w:val="22"/>
+          <w:szCs w:val="22"/>
+        </w:rPr>
+      </w:pPr>
+      <w:hyperlink w:anchor="_Toc513197624" w:history="1">
+        <w:r>
+          <w:rPr>
+            <w:rStyle w:val="Hyperlink"/>
+            <w:noProof/>
+          </w:rPr>
+          <w:t>5.5</w:t>
+        </w:r>
+        <w:r>
+          <w:rPr>
+            <w:rFonts w:asciiTheme="minorHAnsi" w:eastAsiaTheme="minorEastAsia" w:hAnsiTheme="minorHAnsi" w:cstheme="minorBidi"/>
+            <w:noProof/>
+            <w:sz w:val="22"/>
+            <w:szCs w:val="22"/>
+          </w:rPr>
+          <w:tab/>
+        </w:r>
+        <w:r>
+          <w:rPr>
+            <w:rStyle w:val="Hyperlink"/>
+            <w:noProof/>
+          </w:rPr>
           <w:t>Kontaktformular</w:t>
         </w:r>
         <w:r>
@@ -1940,7 +2055,7 @@
             <w:noProof/>
             <w:webHidden/>
           </w:rPr>
-          <w:instrText xml:space="preserve"> PAGEREF _Toc510786001 \h </w:instrText>
+          <w:instrText xml:space="preserve"> PAGEREF _Toc513197624 \h </w:instrText>
         </w:r>
         <w:r>
           <w:rPr>
@@ -1960,7 +2075,7 @@
             <w:noProof/>
             <w:webHidden/>
           </w:rPr>
-          <w:t>11</w:t>
+          <w:t>12</w:t>
         </w:r>
         <w:r>
           <w:rPr>
@@ -2009,7 +2124,7 @@
           <w:lang w:val="de-DE"/>
         </w:rPr>
       </w:pPr>
-      <w:bookmarkStart w:id="22" w:name="_Toc510785990"/>
+      <w:bookmarkStart w:id="22" w:name="_Toc513197611"/>
       <w:r>
         <w:rPr>
           <w:lang w:val="de-DE"/>
@@ -2023,24 +2138,14 @@
       <w:r>
         <w:t xml:space="preserve">Das Modul GDPR </w:t>
       </w:r>
-      <w:proofErr w:type="spellStart"/>
-      <w:r>
-        <w:t>Opt</w:t>
-      </w:r>
-      <w:proofErr w:type="spellEnd"/>
-      <w:r>
-        <w:t>-in</w:t>
+      <w:r>
+        <w:t>Opt-in</w:t>
       </w:r>
       <w:r>
         <w:t xml:space="preserve"> stellt </w:t>
       </w:r>
-      <w:proofErr w:type="spellStart"/>
-      <w:r>
-        <w:t>Opt</w:t>
-      </w:r>
-      <w:proofErr w:type="spellEnd"/>
-      <w:r>
-        <w:t>-in-</w:t>
+      <w:r>
+        <w:t>Opt-in-</w:t>
       </w:r>
       <w:r>
         <w:t>F</w:t>
@@ -2052,7 +2157,13 @@
     <w:p/>
     <w:p>
       <w:r>
-        <w:t>Damit wird ermöglicht, dass der Kunde beim Anlegen von Lieferadressen, bei der Registrierung im Shop, bei der Bewertung von Artikeln oder beim Abschicken einer Kontaktanfrage explizit der Speicherung und Verarbeitung seiner personenbezogenen Daten zustimmen muss.</w:t>
+        <w:t xml:space="preserve">Damit wird ermöglicht, dass der Kunde beim </w:t>
+      </w:r>
+      <w:r>
+        <w:t xml:space="preserve">Ändern der Rechnungsadresse, beim </w:t>
+      </w:r>
+      <w:r>
+        <w:t>Anlegen von Lieferadressen, bei der Registrierung im Shop, bei der Bewertung von Artikeln oder beim Abschicken einer Kontaktanfrage explizit der Speicherung und Verarbeitung seiner personenbezogenen Daten zustimmen muss.</w:t>
       </w:r>
       <w:r>
         <w:t xml:space="preserve"> Für das Kontaktformular kann alternativ festgelegt werden, dass die </w:t>
@@ -2073,15 +2184,7 @@
     <w:p/>
     <w:p>
       <w:r>
-        <w:t xml:space="preserve">Die Funktionen des Moduls sind die Basis dafür, Anforderungen der Datenschutz-Grundverordnung im OXID eShop umzusetzen. Sie sind nach gründlicher Rechtsberatung und abhängig vom jeweiligen Geschäftsmodell im Shop einzusetzen. Sie resultieren aus der EU-Verordnung Nr. 2016/679, der General Data </w:t>
-      </w:r>
-      <w:proofErr w:type="spellStart"/>
-      <w:r>
-        <w:t>Protection</w:t>
-      </w:r>
-      <w:proofErr w:type="spellEnd"/>
-      <w:r>
-        <w:t xml:space="preserve"> Regulation (GDPR) und ihrer deutschen Umsetzung, der Datenschutz-Grundverordnung (DSGVO). Die Verordnung regelt die Verarbeitung personenbezogener Daten durch Unternehmen und öffentliche Stellen und gilt europaweit ab dem 25. Mai 2018.</w:t>
+        <w:t>Die Funktionen des Moduls sind die Basis dafür, Anforderungen der Datenschutz-Grundverordnung im OXID eShop umzusetzen. Sie sind nach gründlicher Rechtsberatung und abhängig vom jeweiligen Geschäftsmodell im Shop einzusetzen. Sie resultieren aus der EU-Verordnung Nr. 2016/679, der General Data Protection Regulation (GDPR) und ihrer deutschen Umsetzung, der Datenschutz-Grundverordnung (DSGVO). Die Verordnung regelt die Verarbeitung personenbezogener Daten durch Unternehmen und öffentliche Stellen und gilt europaweit ab dem 25. Mai 2018.</w:t>
       </w:r>
     </w:p>
     <w:p/>
@@ -2098,15 +2201,7 @@
         </w:r>
       </w:hyperlink>
       <w:r>
-        <w:t xml:space="preserve">. Auch die Webseiten von </w:t>
-      </w:r>
-      <w:proofErr w:type="spellStart"/>
-      <w:r>
-        <w:t>Trusted</w:t>
-      </w:r>
-      <w:proofErr w:type="spellEnd"/>
-      <w:r>
-        <w:t xml:space="preserve"> Shop und dem Händlerbund informieren speziell Shopbetreiber ausführlich über die Datenschutz-Grundverordnung: </w:t>
+        <w:t xml:space="preserve">. Auch die Webseiten von Trusted Shop und dem Händlerbund informieren speziell Shopbetreiber ausführlich über die Datenschutz-Grundverordnung: </w:t>
       </w:r>
       <w:hyperlink r:id="rId14" w:history="1">
         <w:r>
@@ -2143,15 +2238,7 @@
         <w:t xml:space="preserve">: </w:t>
       </w:r>
       <w:r>
-        <w:t xml:space="preserve">GDPR </w:t>
-      </w:r>
-      <w:proofErr w:type="spellStart"/>
-      <w:r>
-        <w:t>Opt</w:t>
-      </w:r>
-      <w:proofErr w:type="spellEnd"/>
-      <w:r>
-        <w:t>-in</w:t>
+        <w:t>GDPR Opt-in</w:t>
       </w:r>
     </w:p>
     <w:p>
@@ -2173,7 +2260,7 @@
         <w:t>.</w:t>
       </w:r>
       <w:r>
-        <w:t>0</w:t>
+        <w:t>1</w:t>
       </w:r>
     </w:p>
     <w:p>
@@ -2270,23 +2357,7 @@
         </w:numPr>
       </w:pPr>
       <w:r>
-        <w:t xml:space="preserve">Modul unterstützt die </w:t>
-      </w:r>
-      <w:proofErr w:type="spellStart"/>
-      <w:r>
-        <w:t>Themes</w:t>
-      </w:r>
-      <w:proofErr w:type="spellEnd"/>
-      <w:r>
-        <w:t xml:space="preserve"> "</w:t>
-      </w:r>
-      <w:proofErr w:type="spellStart"/>
-      <w:r>
-        <w:t>Azure</w:t>
-      </w:r>
-      <w:proofErr w:type="spellEnd"/>
-      <w:r>
-        <w:t>" und "Flow"</w:t>
+        <w:t>Modul unterstützt die Themes "Azure" und "Flow"</w:t>
       </w:r>
     </w:p>
     <w:p>
@@ -2297,37 +2368,8 @@
           <w:numId w:val="6"/>
         </w:numPr>
       </w:pPr>
-      <w:proofErr w:type="spellStart"/>
-      <w:r>
-        <w:t>Opt</w:t>
-      </w:r>
-      <w:proofErr w:type="spellEnd"/>
-      <w:r>
-        <w:t>-in beim Anlegen von</w:t>
-      </w:r>
-      <w:r>
-        <w:t xml:space="preserve"> Lieferadresse </w:t>
-      </w:r>
-      <w:r>
-        <w:t xml:space="preserve">kann </w:t>
-      </w:r>
-      <w:r>
-        <w:t>an</w:t>
-      </w:r>
-      <w:r>
-        <w:t>ge</w:t>
-      </w:r>
-      <w:r>
-        <w:t>zeig</w:t>
-      </w:r>
-      <w:r>
-        <w:t>t werd</w:t>
-      </w:r>
-      <w:r>
-        <w:t>en</w:t>
-      </w:r>
-      <w:r>
-        <w:t xml:space="preserve"> </w:t>
+      <w:r>
+        <w:t>Opt-in beim Ändern der Rechnungsadresse kann angezeigt werden</w:t>
       </w:r>
     </w:p>
     <w:p>
@@ -2338,13 +2380,26 @@
           <w:numId w:val="6"/>
         </w:numPr>
       </w:pPr>
-      <w:proofErr w:type="spellStart"/>
-      <w:r>
-        <w:t>Opt</w:t>
-      </w:r>
-      <w:proofErr w:type="spellEnd"/>
-      <w:r>
-        <w:t>-in beim Registrieren im Shop kann eingeblendet werden</w:t>
+      <w:r>
+        <w:t>Opt-in beim Anlegen von</w:t>
+      </w:r>
+      <w:r>
+        <w:t xml:space="preserve"> Lieferadresse </w:t>
+      </w:r>
+      <w:r>
+        <w:t xml:space="preserve">kann </w:t>
+      </w:r>
+      <w:r>
+        <w:t xml:space="preserve">eingeblendet </w:t>
+      </w:r>
+      <w:r>
+        <w:t>werd</w:t>
+      </w:r>
+      <w:r>
+        <w:t>en</w:t>
+      </w:r>
+      <w:r>
+        <w:t xml:space="preserve"> </w:t>
       </w:r>
     </w:p>
     <w:p>
@@ -2355,19 +2410,23 @@
           <w:numId w:val="6"/>
         </w:numPr>
       </w:pPr>
-      <w:proofErr w:type="spellStart"/>
-      <w:r>
-        <w:t>Opt</w:t>
-      </w:r>
-      <w:proofErr w:type="spellEnd"/>
-      <w:r>
-        <w:t>-in bei der Bewertung von Artikel</w:t>
-      </w:r>
-      <w:r>
-        <w:t>n</w:t>
-      </w:r>
-      <w:r>
-        <w:t xml:space="preserve"> ist möglich</w:t>
+      <w:r>
+        <w:t xml:space="preserve">Opt-in beim Registrieren im Shop kann </w:t>
+      </w:r>
+      <w:r>
+        <w:t>an</w:t>
+      </w:r>
+      <w:r>
+        <w:t>ge</w:t>
+      </w:r>
+      <w:r>
+        <w:t>zeig</w:t>
+      </w:r>
+      <w:r>
+        <w:t xml:space="preserve">t </w:t>
+      </w:r>
+      <w:r>
+        <w:t>werden</w:t>
       </w:r>
     </w:p>
     <w:p>
@@ -2379,24 +2438,13 @@
         </w:numPr>
       </w:pPr>
       <w:r>
-        <w:t>K</w:t>
-      </w:r>
-      <w:r>
-        <w:t xml:space="preserve">ontaktformular kann </w:t>
-      </w:r>
-      <w:proofErr w:type="spellStart"/>
-      <w:r>
-        <w:t>Opt</w:t>
-      </w:r>
-      <w:proofErr w:type="spellEnd"/>
-      <w:r>
-        <w:t xml:space="preserve">-in </w:t>
-      </w:r>
-      <w:r>
-        <w:t>für Verarbeitung und statistische Verwendung der Daten anzeig</w:t>
-      </w:r>
-      <w:r>
-        <w:t>en</w:t>
+        <w:t>Opt-in bei der Bewertung von Artikel</w:t>
+      </w:r>
+      <w:r>
+        <w:t>n</w:t>
+      </w:r>
+      <w:r>
+        <w:t xml:space="preserve"> ist möglich</w:t>
       </w:r>
     </w:p>
     <w:p>
@@ -2408,6 +2456,27 @@
         </w:numPr>
       </w:pPr>
       <w:r>
+        <w:t>K</w:t>
+      </w:r>
+      <w:r>
+        <w:t xml:space="preserve">ontaktformular kann Opt-in </w:t>
+      </w:r>
+      <w:r>
+        <w:t>für Verarbeitung und statistische Verwendung der Daten anzeig</w:t>
+      </w:r>
+      <w:r>
+        <w:t>en</w:t>
+      </w:r>
+    </w:p>
+    <w:p>
+      <w:pPr>
+        <w:pStyle w:val="Listenabsatz"/>
+        <w:numPr>
+          <w:ilvl w:val="0"/>
+          <w:numId w:val="6"/>
+        </w:numPr>
+      </w:pPr>
+      <w:r>
         <w:t>Kontaktformular kann Hinweis auf das Löschen der Daten nach Verarbeitung anzeigen</w:t>
       </w:r>
       <w:r>
@@ -2421,7 +2490,7 @@
           <w:lang w:val="de-DE"/>
         </w:rPr>
       </w:pPr>
-      <w:bookmarkStart w:id="23" w:name="_Toc510785991"/>
+      <w:bookmarkStart w:id="23" w:name="_Toc513197612"/>
       <w:r>
         <w:rPr>
           <w:lang w:val="de-DE"/>
@@ -2441,13 +2510,8 @@
       <w:r>
         <w:t xml:space="preserve">Für das Modul GDPR </w:t>
       </w:r>
-      <w:proofErr w:type="spellStart"/>
-      <w:r>
-        <w:t>Opt</w:t>
-      </w:r>
-      <w:proofErr w:type="spellEnd"/>
-      <w:r>
-        <w:t>-in</w:t>
+      <w:r>
+        <w:t>Opt-in</w:t>
       </w:r>
       <w:r>
         <w:t xml:space="preserve"> sind keine speziellen Systemvoraussetzungen notwendig. Es gelten die des OXID eShop: </w:t>
@@ -2471,7 +2535,7 @@
           <w:lang w:val="de-DE"/>
         </w:rPr>
       </w:pPr>
-      <w:bookmarkStart w:id="24" w:name="_Toc510785992"/>
+      <w:bookmarkStart w:id="24" w:name="_Toc513197613"/>
       <w:r>
         <w:rPr>
           <w:lang w:val="de-DE"/>
@@ -2484,13 +2548,8 @@
       <w:r>
         <w:t xml:space="preserve">Dieser Abschnitt beschreibt die Installation des Moduls GDPR </w:t>
       </w:r>
-      <w:proofErr w:type="spellStart"/>
-      <w:r>
-        <w:t>Opt</w:t>
-      </w:r>
-      <w:proofErr w:type="spellEnd"/>
-      <w:r>
-        <w:t>-in</w:t>
+      <w:r>
+        <w:t>Opt-in</w:t>
       </w:r>
       <w:r>
         <w:t xml:space="preserve"> für den OXID eShop Version 4.10.*/5.3.*. Befolgen Sie die Anleitung Schritt für Schritt.</w:t>
@@ -2504,11 +2563,124 @@
           <w:lang w:val="de-DE"/>
         </w:rPr>
       </w:pPr>
-      <w:bookmarkStart w:id="25" w:name="_Toc510785993"/>
+      <w:bookmarkStart w:id="25" w:name="_Toc513197614"/>
       <w:r>
         <w:rPr>
           <w:lang w:val="de-DE"/>
         </w:rPr>
+        <w:t>Vorheriges Modul entfernen</w:t>
+      </w:r>
+      <w:bookmarkEnd w:id="25"/>
+    </w:p>
+    <w:p>
+      <w:r>
+        <w:t xml:space="preserve">Wenn Sie in Ihrem Shop bereits das Modul </w:t>
+      </w:r>
+      <w:r>
+        <w:t xml:space="preserve">GDPR </w:t>
+      </w:r>
+      <w:r>
+        <w:t>Opt-in 1.0 im Einsatz hatten und ein Update der bestehenden Installation durchführen wollen, müssen Sie das vorherige Modul komplett entfernen. Fertigen Sie zuvor ein Backup Ihres Shops und der Datenbank an.</w:t>
+      </w:r>
+    </w:p>
+    <w:p/>
+    <w:p>
+      <w:pPr>
+        <w:pStyle w:val="Listenabsatz"/>
+        <w:numPr>
+          <w:ilvl w:val="0"/>
+          <w:numId w:val="24"/>
+        </w:numPr>
+      </w:pPr>
+      <w:r>
+        <w:t xml:space="preserve">Gehen Sie im Administrationsbereich des Shops zu </w:t>
+      </w:r>
+      <w:r>
+        <w:rPr>
+          <w:rStyle w:val="EingabefelderundNavigationsschritteZchn"/>
+        </w:rPr>
+        <w:t>Erweiterungen</w:t>
+      </w:r>
+      <w:r>
+        <w:t xml:space="preserve"> -&gt; </w:t>
+      </w:r>
+      <w:r>
+        <w:rPr>
+          <w:rStyle w:val="EingabefelderundNavigationsschritteZchn"/>
+        </w:rPr>
+        <w:t>Module</w:t>
+      </w:r>
+      <w:r>
+        <w:t>.</w:t>
+      </w:r>
+    </w:p>
+    <w:p>
+      <w:pPr>
+        <w:pStyle w:val="Listenabsatz"/>
+        <w:numPr>
+          <w:ilvl w:val="0"/>
+          <w:numId w:val="24"/>
+        </w:numPr>
+      </w:pPr>
+      <w:r>
+        <w:t>Wählen Sie das Modul GDPR Opt-in aus und deaktivieren Sie es.</w:t>
+      </w:r>
+    </w:p>
+    <w:p>
+      <w:pPr>
+        <w:pStyle w:val="Listenabsatz"/>
+        <w:numPr>
+          <w:ilvl w:val="0"/>
+          <w:numId w:val="24"/>
+        </w:numPr>
+      </w:pPr>
+      <w:r>
+        <w:t xml:space="preserve">Löschen Sie das Verzeichnis </w:t>
+      </w:r>
+      <w:r>
+        <w:rPr>
+          <w:rStyle w:val="DateinamenundPfadeZchn"/>
+        </w:rPr>
+        <w:t>/modules/oe/gdproptin</w:t>
+      </w:r>
+      <w:r>
+        <w:t>.</w:t>
+      </w:r>
+    </w:p>
+    <w:p>
+      <w:pPr>
+        <w:pStyle w:val="Listenabsatz"/>
+        <w:numPr>
+          <w:ilvl w:val="0"/>
+          <w:numId w:val="24"/>
+        </w:numPr>
+      </w:pPr>
+      <w:r>
+        <w:t xml:space="preserve">Gehen Sie im Administrationsbereich des Shops zur Modulverwaltung. Sie erhalten einen Hinweis, dass für ein registriertes Modul das Modulverzeichnis fehlt. Beantworten Sie die Frage, ob alle Modulinformationen entfernt werden sollen, indem Sie die Schaltfläche </w:t>
+      </w:r>
+      <w:r>
+        <w:rPr>
+          <w:rStyle w:val="EingabefelderundNavigationsschritteZchn"/>
+        </w:rPr>
+        <w:t>Ja</w:t>
+      </w:r>
+      <w:r>
+        <w:t xml:space="preserve"> drücken.</w:t>
+      </w:r>
+    </w:p>
+    <w:p>
+      <w:pPr>
+        <w:pStyle w:val="berschrift2"/>
+        <w:ind w:hanging="1997"/>
+        <w:rPr>
+          <w:lang w:val="de-DE"/>
+        </w:rPr>
+      </w:pPr>
+      <w:bookmarkStart w:id="26" w:name="_Toc513197615"/>
+      <w:r>
+        <w:rPr>
+          <w:lang w:val="de-DE"/>
+        </w:rPr>
         <w:t xml:space="preserve">Modul </w:t>
       </w:r>
       <w:r>
@@ -2517,25 +2689,29 @@
         </w:rPr>
         <w:t>herunterladen</w:t>
       </w:r>
-      <w:bookmarkEnd w:id="25"/>
-    </w:p>
-    <w:p>
-      <w:r>
-        <w:t xml:space="preserve">Laden Sie sich das Modul aus dem </w:t>
-      </w:r>
-      <w:proofErr w:type="spellStart"/>
-      <w:r>
-        <w:t>GitHub</w:t>
-      </w:r>
-      <w:proofErr w:type="spellEnd"/>
-      <w:r>
-        <w:t xml:space="preserve">-Repository </w:t>
+      <w:bookmarkEnd w:id="26"/>
+    </w:p>
+    <w:p>
+      <w:r>
+        <w:t xml:space="preserve">Laden Sie sich das Modul aus dem GitHub-Repository </w:t>
       </w:r>
       <w:r>
         <w:rPr>
           <w:rStyle w:val="BenutzereingabenundCodeZchn"/>
         </w:rPr>
-        <w:t>https://github.com/OXID-eSales/gdpr-optin-module/tree/v1.0.0</w:t>
+        <w:t>https://github.com/OXID-eSales/gdpr-optin-module/tree/v1.</w:t>
+      </w:r>
+      <w:r>
+        <w:rPr>
+          <w:rStyle w:val="BenutzereingabenundCodeZchn"/>
+        </w:rPr>
+        <w:t>1</w:t>
+      </w:r>
+      <w:r>
+        <w:rPr>
+          <w:rStyle w:val="BenutzereingabenundCodeZchn"/>
+        </w:rPr>
+        <w:t>.0</w:t>
       </w:r>
       <w:r>
         <w:t xml:space="preserve"> </w:t>
@@ -2543,7 +2719,6 @@
       <w:r>
         <w:t xml:space="preserve">herunter. </w:t>
       </w:r>
-      <w:bookmarkStart w:id="26" w:name="_GoBack"/>
       <w:r>
         <w:t xml:space="preserve">Kopieren </w:t>
       </w:r>
@@ -2565,114 +2740,45 @@
         </w:rPr>
         <w:t>/</w:t>
       </w:r>
-      <w:proofErr w:type="spellStart"/>
       <w:r>
         <w:rPr>
           <w:rStyle w:val="DateinamenundPfadeZchn"/>
         </w:rPr>
-        <w:t>source</w:t>
-      </w:r>
-      <w:proofErr w:type="spellEnd"/>
+        <w:t>source/modules/oe/</w:t>
+      </w:r>
       <w:r>
         <w:rPr>
           <w:rStyle w:val="DateinamenundPfadeZchn"/>
         </w:rPr>
-        <w:t>/</w:t>
-      </w:r>
-      <w:proofErr w:type="spellStart"/>
+        <w:t>gdproptin</w:t>
+      </w:r>
+      <w:r>
+        <w:t xml:space="preserve"> </w:t>
+      </w:r>
+      <w:r>
+        <w:t xml:space="preserve">aus der gepackten .zip-Datei </w:t>
+      </w:r>
+      <w:r>
+        <w:t xml:space="preserve">in das </w:t>
+      </w:r>
+      <w:r>
+        <w:t>Verzeichnis</w:t>
+      </w:r>
+      <w:r>
+        <w:t xml:space="preserve"> </w:t>
+      </w:r>
       <w:r>
         <w:rPr>
           <w:rStyle w:val="DateinamenundPfadeZchn"/>
         </w:rPr>
-        <w:t>modules</w:t>
-      </w:r>
-      <w:proofErr w:type="spellEnd"/>
-      <w:r>
-        <w:rPr>
-          <w:rStyle w:val="DateinamenundPfadeZchn"/>
-        </w:rPr>
-        <w:t>/</w:t>
-      </w:r>
-      <w:proofErr w:type="spellStart"/>
-      <w:r>
-        <w:rPr>
-          <w:rStyle w:val="DateinamenundPfadeZchn"/>
-        </w:rPr>
-        <w:t>oe</w:t>
-      </w:r>
-      <w:proofErr w:type="spellEnd"/>
-      <w:r>
-        <w:rPr>
-          <w:rStyle w:val="DateinamenundPfadeZchn"/>
-        </w:rPr>
-        <w:t>/</w:t>
-      </w:r>
-      <w:proofErr w:type="spellStart"/>
-      <w:r>
-        <w:rPr>
-          <w:rStyle w:val="DateinamenundPfadeZchn"/>
-        </w:rPr>
-        <w:t>gdproptin</w:t>
-      </w:r>
-      <w:proofErr w:type="spellEnd"/>
+        <w:t>/modules/oe</w:t>
+      </w:r>
       <w:r>
         <w:t xml:space="preserve"> </w:t>
       </w:r>
       <w:r>
-        <w:t>aus der gepackten .</w:t>
-      </w:r>
-      <w:proofErr w:type="spellStart"/>
-      <w:r>
-        <w:t>zip</w:t>
-      </w:r>
-      <w:proofErr w:type="spellEnd"/>
-      <w:r>
-        <w:t xml:space="preserve">-Datei </w:t>
-      </w:r>
-      <w:r>
-        <w:t xml:space="preserve">in das </w:t>
-      </w:r>
-      <w:r>
-        <w:t>Verzeichnis</w:t>
-      </w:r>
-      <w:r>
-        <w:t xml:space="preserve"> </w:t>
-      </w:r>
-      <w:r>
-        <w:rPr>
-          <w:rStyle w:val="DateinamenundPfadeZchn"/>
-        </w:rPr>
-        <w:t>/</w:t>
-      </w:r>
-      <w:proofErr w:type="spellStart"/>
-      <w:r>
-        <w:rPr>
-          <w:rStyle w:val="DateinamenundPfadeZchn"/>
-        </w:rPr>
-        <w:t>modules</w:t>
-      </w:r>
-      <w:proofErr w:type="spellEnd"/>
-      <w:r>
-        <w:rPr>
-          <w:rStyle w:val="DateinamenundPfadeZchn"/>
-        </w:rPr>
-        <w:t>/</w:t>
-      </w:r>
-      <w:proofErr w:type="spellStart"/>
-      <w:r>
-        <w:rPr>
-          <w:rStyle w:val="DateinamenundPfadeZchn"/>
-        </w:rPr>
-        <w:t>oe</w:t>
-      </w:r>
-      <w:proofErr w:type="spellEnd"/>
-      <w:r>
-        <w:t xml:space="preserve"> </w:t>
-      </w:r>
-      <w:r>
         <w:t>Ihres Shops.</w:t>
       </w:r>
-      <w:bookmarkEnd w:id="26"/>
     </w:p>
     <w:p>
       <w:pPr>
@@ -2695,7 +2801,7 @@
       <w:bookmarkStart w:id="37" w:name="_Toc368047572"/>
       <w:bookmarkStart w:id="38" w:name="_Toc368048483"/>
       <w:bookmarkStart w:id="39" w:name="_Toc368386939"/>
-      <w:bookmarkStart w:id="40" w:name="_Toc510785994"/>
+      <w:bookmarkStart w:id="40" w:name="_Toc513197616"/>
       <w:bookmarkStart w:id="41" w:name="_Ref196626940"/>
       <w:bookmarkEnd w:id="27"/>
       <w:bookmarkEnd w:id="28"/>
@@ -2737,13 +2843,8 @@
       <w:r>
         <w:t xml:space="preserve">GDPR </w:t>
       </w:r>
-      <w:proofErr w:type="spellStart"/>
-      <w:r>
-        <w:t>Opt</w:t>
-      </w:r>
-      <w:proofErr w:type="spellEnd"/>
-      <w:r>
-        <w:t>-in</w:t>
+      <w:r>
+        <w:t>Opt-in</w:t>
       </w:r>
       <w:r>
         <w:t xml:space="preserve"> muss im Shop aktiviert werden. </w:t>
@@ -2787,7 +2888,7 @@
           <w:lang w:val="de-DE"/>
         </w:rPr>
       </w:pPr>
-      <w:bookmarkStart w:id="42" w:name="_Toc510785995"/>
+      <w:bookmarkStart w:id="42" w:name="_Toc513197617"/>
       <w:r>
         <w:rPr>
           <w:lang w:val="de-DE"/>
@@ -2804,33 +2905,17 @@
         <w:rPr>
           <w:rStyle w:val="DateinamenundPfadeZchn"/>
         </w:rPr>
-        <w:t>.</w:t>
-      </w:r>
-      <w:proofErr w:type="spellStart"/>
+        <w:t>.htaccess</w:t>
+      </w:r>
+      <w:r>
+        <w:t xml:space="preserve"> aus dem Verzeichnis </w:t>
+      </w:r>
       <w:r>
         <w:rPr>
           <w:rStyle w:val="DateinamenundPfadeZchn"/>
         </w:rPr>
-        <w:t>htaccess</w:t>
-      </w:r>
-      <w:proofErr w:type="spellEnd"/>
-      <w:r>
-        <w:t xml:space="preserve"> aus dem Verzeichnis </w:t>
-      </w:r>
-      <w:r>
-        <w:rPr>
-          <w:rStyle w:val="DateinamenundPfadeZchn"/>
-        </w:rPr>
-        <w:t>/</w:t>
-      </w:r>
-      <w:proofErr w:type="spellStart"/>
-      <w:r>
-        <w:rPr>
-          <w:rStyle w:val="DateinamenundPfadeZchn"/>
-        </w:rPr>
-        <w:t>tmp</w:t>
-      </w:r>
-      <w:proofErr w:type="spellEnd"/>
+        <w:t>/tmp</w:t>
+      </w:r>
       <w:r>
         <w:rPr>
           <w:rFonts w:ascii="Verdana,BoldItalic" w:hAnsi="Verdana,BoldItalic" w:cs="Verdana,BoldItalic"/>
@@ -2861,7 +2946,7 @@
           <w:lang w:val="de-DE"/>
         </w:rPr>
       </w:pPr>
-      <w:bookmarkStart w:id="43" w:name="_Toc510785996"/>
+      <w:bookmarkStart w:id="43" w:name="_Toc513197618"/>
       <w:bookmarkEnd w:id="41"/>
       <w:r>
         <w:rPr>
@@ -2903,30 +2988,17 @@
       <w:r>
         <w:t xml:space="preserve"> und wählen Sie das Modul GDPR </w:t>
       </w:r>
-      <w:proofErr w:type="spellStart"/>
-      <w:r>
-        <w:t>Opt</w:t>
-      </w:r>
-      <w:proofErr w:type="spellEnd"/>
-      <w:r>
-        <w:t>-in</w:t>
+      <w:r>
+        <w:t>Opt-in</w:t>
       </w:r>
       <w:r>
         <w:t xml:space="preserve"> aus der Liste der Module. Sie finden die Einstellungen auf der Registerkarte </w:t>
       </w:r>
-      <w:proofErr w:type="spellStart"/>
       <w:r>
         <w:rPr>
           <w:b/>
         </w:rPr>
-        <w:t>Einstell</w:t>
-      </w:r>
-      <w:proofErr w:type="spellEnd"/>
-      <w:r>
-        <w:rPr>
-          <w:b/>
-        </w:rPr>
-        <w:t>.</w:t>
+        <w:t>Einstell.</w:t>
       </w:r>
     </w:p>
     <w:p>
@@ -2935,16 +3007,16 @@
           <w:noProof/>
         </w:rPr>
         <w:drawing>
-          <wp:anchor distT="0" distB="0" distL="114300" distR="114300" simplePos="0" relativeHeight="251679744" behindDoc="0" locked="0" layoutInCell="1" allowOverlap="1" wp14:anchorId="54AADC17" wp14:editId="6C71A7B0">
+          <wp:anchor distT="0" distB="0" distL="114300" distR="114300" simplePos="0" relativeHeight="251679744" behindDoc="0" locked="0" layoutInCell="1" allowOverlap="1" wp14:anchorId="54AADC17" wp14:editId="7A4D8CCE">
             <wp:simplePos x="0" y="0"/>
             <wp:positionH relativeFrom="margin">
-              <wp:align>right</wp:align>
+              <wp:align>left</wp:align>
             </wp:positionH>
             <wp:positionV relativeFrom="paragraph">
-              <wp:posOffset>231775</wp:posOffset>
+              <wp:posOffset>211455</wp:posOffset>
             </wp:positionV>
-            <wp:extent cx="6105525" cy="2304415"/>
-            <wp:effectExtent l="0" t="0" r="9525" b="635"/>
+            <wp:extent cx="6105525" cy="3058160"/>
+            <wp:effectExtent l="0" t="0" r="0" b="8890"/>
             <wp:wrapTopAndBottom/>
             <wp:docPr id="7" name="graphics1"/>
             <wp:cNvGraphicFramePr>
@@ -2972,7 +3044,7 @@
                   <pic:spPr>
                     <a:xfrm>
                       <a:off x="0" y="0"/>
-                      <a:ext cx="6105525" cy="2304415"/>
+                      <a:ext cx="6127300" cy="3069571"/>
                     </a:xfrm>
                     <a:prstGeom prst="rect">
                       <a:avLst/>
@@ -3276,7 +3348,13 @@
     </w:p>
     <w:p>
       <w:r>
-        <w:t>Hier kann eingestellt werden, ob für das Anlegen einer Lieferadresse, für die Registrierung im Shop und für die Bewertung von Artikeln die ausdrückliche Zustimmung des Kunden zur Speicherung und Verarbeitung seiner personenbezogenen Daten eingeholt werden muss. Ist die Einstellung aktiviert, wird dadurch im Frontend bei der Funktion ein entsprechender Hinweis angezeigt, de</w:t>
+        <w:t xml:space="preserve">Hier kann eingestellt werden, ob für das </w:t>
+      </w:r>
+      <w:r>
+        <w:t xml:space="preserve">Ändern der Rechnungsadresse, das </w:t>
+      </w:r>
+      <w:r>
+        <w:t>Anlegen einer Lieferadresse, für die Registrierung im Shop und für die Bewertung von Artikeln die ausdrückliche Zustimmung des Kunden zur Speicherung und Verarbeitung seiner personenbezogenen Daten eingeholt werden muss. Ist die Einstellung aktiviert, wird dadurch im Frontend bei der Funktion ein entsprechender Hinweis angezeigt, de</w:t>
       </w:r>
       <w:r>
         <w:t>n</w:t>
@@ -3357,7 +3435,7 @@
           <w:lang w:val="de-DE"/>
         </w:rPr>
       </w:pPr>
-      <w:bookmarkStart w:id="45" w:name="_Toc510785997"/>
+      <w:bookmarkStart w:id="45" w:name="_Toc513197619"/>
       <w:r>
         <w:rPr>
           <w:lang w:val="de-DE"/>
@@ -3372,15 +3450,7 @@
         <w:t>Die Fun</w:t>
       </w:r>
       <w:r>
-        <w:t xml:space="preserve">ktionen, die das Modul GDPR </w:t>
-      </w:r>
-      <w:proofErr w:type="spellStart"/>
-      <w:r>
-        <w:t>Opt</w:t>
-      </w:r>
-      <w:proofErr w:type="spellEnd"/>
-      <w:r>
-        <w:t>-in</w:t>
+        <w:t>ktionen, die das Modul GDPR Opt-in</w:t>
       </w:r>
       <w:r>
         <w:t xml:space="preserve"> bereitstellt, können im Frontend des Shops genutzt werden.</w:t>
@@ -3398,7 +3468,13 @@
         <w:t>peicherung und Verarbeitung ihr</w:t>
       </w:r>
       <w:r>
-        <w:t xml:space="preserve">er Daten beim Anlegen von </w:t>
+        <w:t xml:space="preserve">er Daten beim </w:t>
+      </w:r>
+      <w:r>
+        <w:t xml:space="preserve">Ändern der Rechnungsadresse, dem </w:t>
+      </w:r>
+      <w:r>
+        <w:t xml:space="preserve">Anlegen von </w:t>
       </w:r>
       <w:r>
         <w:t>Lieferadresse</w:t>
@@ -3434,15 +3510,7 @@
         <w:t>D</w:t>
       </w:r>
       <w:r>
-        <w:t xml:space="preserve">ie </w:t>
-      </w:r>
-      <w:proofErr w:type="spellStart"/>
-      <w:r>
-        <w:t>Opt</w:t>
-      </w:r>
-      <w:proofErr w:type="spellEnd"/>
-      <w:r>
-        <w:t xml:space="preserve">-ins </w:t>
+        <w:t xml:space="preserve">ie Opt-ins </w:t>
       </w:r>
       <w:r>
         <w:t>werden erst angezeigt</w:t>
@@ -3477,12 +3545,12 @@
           <w:lang w:val="de-DE"/>
         </w:rPr>
       </w:pPr>
-      <w:bookmarkStart w:id="46" w:name="_Toc510785998"/>
+      <w:bookmarkStart w:id="46" w:name="_Toc513197620"/>
       <w:r>
         <w:rPr>
           <w:lang w:val="de-DE"/>
         </w:rPr>
-        <w:t>Lieferadresse</w:t>
+        <w:t>Rechnungsadresse</w:t>
       </w:r>
       <w:bookmarkEnd w:id="46"/>
     </w:p>
@@ -3506,83 +3574,180 @@
         <w:t>Rechnungs- und Liefereinstellungen</w:t>
       </w:r>
       <w:r>
-        <w:t xml:space="preserve"> werden alle vorhandenen Lieferadressen eines Kunden aufgelistet, wenn das Kontrollkästchen </w:t>
+        <w:t xml:space="preserve"> </w:t>
+      </w:r>
+      <w:r>
+        <w:t>können</w:t>
+      </w:r>
+      <w:r>
+        <w:t xml:space="preserve"> </w:t>
+      </w:r>
+      <w:r>
+        <w:t xml:space="preserve">die Rechnungsadresse </w:t>
+      </w:r>
+      <w:r>
+        <w:t>sowie</w:t>
+      </w:r>
+      <w:r>
+        <w:t xml:space="preserve"> </w:t>
+      </w:r>
+      <w:r>
+        <w:t>alle vorhandenen Lieferad</w:t>
+      </w:r>
+      <w:r>
+        <w:t>ressen eines Kunden eingesehen und bearbeitet werden</w:t>
+      </w:r>
+      <w:r>
+        <w:t>.</w:t>
+      </w:r>
+    </w:p>
+    <w:p/>
+    <w:p>
+      <w:r>
+        <w:t xml:space="preserve">Wurde die Moduleinstellung </w:t>
       </w:r>
       <w:r>
         <w:rPr>
           <w:b/>
         </w:rPr>
-        <w:t>Rechnungsadresse als Lieferadresse verwenden</w:t>
-      </w:r>
-      <w:r>
-        <w:t xml:space="preserve"> nicht angehakt ist.</w:t>
-      </w:r>
-      <w:r>
-        <w:t xml:space="preserve"> Hier kann eine vorhandene Lieferadresse bearbeitet oder eine neue hinzugefügt werden. </w:t>
+        <w:t>Opt-in für Rechnungs</w:t>
+      </w:r>
+      <w:r>
+        <w:rPr>
+          <w:b/>
+        </w:rPr>
+        <w:t>adresse anzeigen</w:t>
+      </w:r>
+      <w:r>
+        <w:t xml:space="preserve"> </w:t>
+      </w:r>
+      <w:r>
+        <w:t xml:space="preserve">aktiviert, muss der Kunde explizit zustimmen, </w:t>
+      </w:r>
+      <w:r>
+        <w:t xml:space="preserve">wenn er die Rechnungsadresse geändert hat und </w:t>
+      </w:r>
+      <w:r>
+        <w:t xml:space="preserve">diese </w:t>
+      </w:r>
+      <w:r>
+        <w:t>speichern will.</w:t>
+      </w:r>
+      <w:r>
+        <w:t xml:space="preserve"> Das Kontrollkästchen für das Opt-in muss </w:t>
+      </w:r>
+      <w:r>
+        <w:t xml:space="preserve">dafür </w:t>
+      </w:r>
+      <w:r>
+        <w:t>angehakt werden.</w:t>
       </w:r>
     </w:p>
     <w:p/>
     <w:p>
-      <w:r>
-        <w:t xml:space="preserve">Wurde die Moduleinstellung </w:t>
-      </w:r>
-      <w:proofErr w:type="spellStart"/>
-      <w:r>
-        <w:rPr>
+      <w:pPr>
+        <w:rPr>
+          <w:rFonts w:cs="Arial"/>
           <w:b/>
-        </w:rPr>
-        <w:t>Opt</w:t>
-      </w:r>
-      <w:proofErr w:type="spellEnd"/>
-      <w:r>
-        <w:rPr>
+          <w:bCs/>
+          <w:iCs/>
+          <w:color w:val="333333"/>
+          <w:szCs w:val="28"/>
+        </w:rPr>
+      </w:pPr>
+      <w:r>
+        <w:rPr>
+          <w:noProof/>
+        </w:rPr>
+        <w:lastRenderedPageBreak/>
+        <w:drawing>
+          <wp:anchor distT="0" distB="0" distL="114300" distR="114300" simplePos="0" relativeHeight="251693056" behindDoc="0" locked="0" layoutInCell="1" allowOverlap="1" wp14:anchorId="51F36063" wp14:editId="402F92F3">
+            <wp:simplePos x="0" y="0"/>
+            <wp:positionH relativeFrom="margin">
+              <wp:align>left</wp:align>
+            </wp:positionH>
+            <wp:positionV relativeFrom="paragraph">
+              <wp:posOffset>307975</wp:posOffset>
+            </wp:positionV>
+            <wp:extent cx="5486400" cy="6991350"/>
+            <wp:effectExtent l="0" t="0" r="0" b="0"/>
+            <wp:wrapTopAndBottom/>
+            <wp:docPr id="16" name="Grafik 16"/>
+            <wp:cNvGraphicFramePr>
+              <a:graphicFrameLocks xmlns:a="http://schemas.openxmlformats.org/drawingml/2006/main" noChangeAspect="1"/>
+            </wp:cNvGraphicFramePr>
+            <a:graphic xmlns:a="http://schemas.openxmlformats.org/drawingml/2006/main">
+              <a:graphicData uri="http://schemas.openxmlformats.org/drawingml/2006/picture">
+                <pic:pic xmlns:pic="http://schemas.openxmlformats.org/drawingml/2006/picture">
+                  <pic:nvPicPr>
+                    <pic:cNvPr id="16" name="Abbildung 2.png"/>
+                    <pic:cNvPicPr/>
+                  </pic:nvPicPr>
+                  <pic:blipFill>
+                    <a:blip r:embed="rId20">
+                      <a:extLst>
+                        <a:ext uri="{28A0092B-C50C-407E-A947-70E740481C1C}">
+                          <a14:useLocalDpi xmlns:a14="http://schemas.microsoft.com/office/drawing/2010/main" val="0"/>
+                        </a:ext>
+                      </a:extLst>
+                    </a:blip>
+                    <a:stretch>
+                      <a:fillRect/>
+                    </a:stretch>
+                  </pic:blipFill>
+                  <pic:spPr>
+                    <a:xfrm>
+                      <a:off x="0" y="0"/>
+                      <a:ext cx="5514609" cy="7027060"/>
+                    </a:xfrm>
+                    <a:prstGeom prst="rect">
+                      <a:avLst/>
+                    </a:prstGeom>
+                  </pic:spPr>
+                </pic:pic>
+              </a:graphicData>
+            </a:graphic>
+            <wp14:sizeRelH relativeFrom="margin">
+              <wp14:pctWidth>0</wp14:pctWidth>
+            </wp14:sizeRelH>
+            <wp14:sizeRelV relativeFrom="margin">
+              <wp14:pctHeight>0</wp14:pctHeight>
+            </wp14:sizeRelV>
+          </wp:anchor>
+        </w:drawing>
+      </w:r>
+    </w:p>
+    <w:p>
+      <w:pPr>
+        <w:spacing w:line="240" w:lineRule="auto"/>
+        <w:rPr>
+          <w:rFonts w:cs="Arial"/>
           <w:b/>
-        </w:rPr>
-        <w:t>-in für Lieferadresse anzeigen</w:t>
-      </w:r>
-      <w:r>
-        <w:t xml:space="preserve"> </w:t>
-      </w:r>
-      <w:r>
-        <w:t>aktiviert, ist die explizite Zustimmung des Kunden notwendig, damit die Lieferadresse gespeichert werden kann.</w:t>
-      </w:r>
-    </w:p>
-    <w:p/>
-    <w:p>
-      <w:r>
-        <w:t>Das Bearbeit</w:t>
-      </w:r>
-      <w:r>
-        <w:t xml:space="preserve">en </w:t>
-      </w:r>
-      <w:r>
-        <w:t xml:space="preserve">und Hinzufügen </w:t>
-      </w:r>
-      <w:r>
-        <w:t>von Lieferadressen ist auch direkt im Bestellprozess möglich.</w:t>
-      </w:r>
-    </w:p>
-    <w:p>
+          <w:bCs/>
+          <w:iCs/>
+          <w:color w:val="333333"/>
+          <w:szCs w:val="28"/>
+        </w:rPr>
+      </w:pPr>
       <w:r>
         <w:rPr>
           <w:noProof/>
         </w:rPr>
-        <w:lastRenderedPageBreak/>
         <mc:AlternateContent>
           <mc:Choice Requires="wps">
             <w:drawing>
-              <wp:anchor distT="0" distB="0" distL="114300" distR="114300" simplePos="0" relativeHeight="251682816" behindDoc="0" locked="0" layoutInCell="1" allowOverlap="1" wp14:anchorId="0D1847FE" wp14:editId="2544AEEA">
+              <wp:anchor distT="0" distB="0" distL="114300" distR="114300" simplePos="0" relativeHeight="251695104" behindDoc="0" locked="0" layoutInCell="1" allowOverlap="1" wp14:anchorId="6C42E50E" wp14:editId="7DD2A639">
                 <wp:simplePos x="0" y="0"/>
                 <wp:positionH relativeFrom="margin">
                   <wp:align>left</wp:align>
                 </wp:positionH>
                 <wp:positionV relativeFrom="paragraph">
-                  <wp:posOffset>6762750</wp:posOffset>
+                  <wp:posOffset>7267575</wp:posOffset>
                 </wp:positionV>
-                <wp:extent cx="5748655" cy="200025"/>
-                <wp:effectExtent l="0" t="0" r="4445" b="9525"/>
-                <wp:wrapSquare wrapText="bothSides"/>
-                <wp:docPr id="9" name="Textfeld 9"/>
+                <wp:extent cx="5038090" cy="635"/>
+                <wp:effectExtent l="0" t="0" r="0" b="0"/>
+                <wp:wrapTopAndBottom/>
+                <wp:docPr id="17" name="Textfeld 17"/>
                 <wp:cNvGraphicFramePr/>
                 <a:graphic xmlns:a="http://schemas.openxmlformats.org/drawingml/2006/main">
                   <a:graphicData uri="http://schemas.microsoft.com/office/word/2010/wordprocessingShape">
@@ -3591,7 +3756,7 @@
                       <wps:spPr>
                         <a:xfrm>
                           <a:off x="0" y="0"/>
-                          <a:ext cx="5748655" cy="200025"/>
+                          <a:ext cx="5038090" cy="635"/>
                         </a:xfrm>
                         <a:prstGeom prst="rect">
                           <a:avLst/>
@@ -3610,7 +3775,6 @@
                             <w:pPr>
                               <w:pStyle w:val="Beschriftung"/>
                               <w:rPr>
-                                <w:noProof/>
                                 <w:color w:val="auto"/>
                                 <w:sz w:val="16"/>
                                 <w:szCs w:val="16"/>
@@ -3630,6 +3794,31 @@
                                 <w:sz w:val="16"/>
                                 <w:szCs w:val="16"/>
                               </w:rPr>
+                              <w:fldChar w:fldCharType="begin"/>
+                            </w:r>
+                            <w:r>
+                              <w:rPr>
+                                <w:color w:val="auto"/>
+                                <w:sz w:val="16"/>
+                                <w:szCs w:val="16"/>
+                              </w:rPr>
+                              <w:instrText xml:space="preserve"> SEQ Abbildung \* ARABIC </w:instrText>
+                            </w:r>
+                            <w:r>
+                              <w:rPr>
+                                <w:color w:val="auto"/>
+                                <w:sz w:val="16"/>
+                                <w:szCs w:val="16"/>
+                              </w:rPr>
+                              <w:fldChar w:fldCharType="separate"/>
+                            </w:r>
+                            <w:r>
+                              <w:rPr>
+                                <w:noProof/>
+                                <w:color w:val="auto"/>
+                                <w:sz w:val="16"/>
+                                <w:szCs w:val="16"/>
+                              </w:rPr>
                               <w:t>2</w:t>
                             </w:r>
                             <w:r>
@@ -3638,7 +3827,7 @@
                                 <w:sz w:val="16"/>
                                 <w:szCs w:val="16"/>
                               </w:rPr>
-                              <w:t xml:space="preserve">: </w:t>
+                              <w:fldChar w:fldCharType="end"/>
                             </w:r>
                             <w:r>
                               <w:rPr>
@@ -3646,7 +3835,7 @@
                                 <w:sz w:val="16"/>
                                 <w:szCs w:val="16"/>
                               </w:rPr>
-                              <w:t>Lieferadresse erstellen oder bearbeiten</w:t>
+                              <w:t>: Rechnungsadresse ändern</w:t>
                             </w:r>
                           </w:p>
                         </w:txbxContent>
@@ -3655,27 +3844,23 @@
                         <a:prstTxWarp prst="textNoShape">
                           <a:avLst/>
                         </a:prstTxWarp>
-                        <a:noAutofit/>
+                        <a:spAutoFit/>
                       </wps:bodyPr>
                     </wps:wsp>
                   </a:graphicData>
                 </a:graphic>
-                <wp14:sizeRelV relativeFrom="margin">
-                  <wp14:pctHeight>0</wp14:pctHeight>
-                </wp14:sizeRelV>
               </wp:anchor>
             </w:drawing>
           </mc:Choice>
           <mc:Fallback>
             <w:pict>
-              <v:shape w14:anchorId="0D1847FE" id="Textfeld 9" o:spid="_x0000_s1027" type="#_x0000_t202" style="position:absolute;margin-left:0;margin-top:532.5pt;width:452.65pt;height:15.75pt;z-index:251682816;visibility:visible;mso-wrap-style:square;mso-height-percent:0;mso-wrap-distance-left:9pt;mso-wrap-distance-top:0;mso-wrap-distance-right:9pt;mso-wrap-distance-bottom:0;mso-position-horizontal:left;mso-position-horizontal-relative:margin;mso-position-vertical:absolute;mso-position-vertical-relative:text;mso-height-percent:0;mso-height-relative:margin;v-text-anchor:top" o:gfxdata="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" stroked="f">
-                <v:textbox inset="0,0,0,0">
+              <v:shape w14:anchorId="6C42E50E" id="Textfeld 17" o:spid="_x0000_s1027" type="#_x0000_t202" style="position:absolute;margin-left:0;margin-top:572.25pt;width:396.7pt;height:.05pt;z-index:251695104;visibility:visible;mso-wrap-style:square;mso-wrap-distance-left:9pt;mso-wrap-distance-top:0;mso-wrap-distance-right:9pt;mso-wrap-distance-bottom:0;mso-position-horizontal:left;mso-position-horizontal-relative:margin;mso-position-vertical:absolute;mso-position-vertical-relative:text;v-text-anchor:top" o:gfxdata="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" stroked="f">
+                <v:textbox style="mso-fit-shape-to-text:t" inset="0,0,0,0">
                   <w:txbxContent>
                     <w:p>
                       <w:pPr>
                         <w:pStyle w:val="Beschriftung"/>
                         <w:rPr>
-                          <w:noProof/>
                           <w:color w:val="auto"/>
                           <w:sz w:val="16"/>
                           <w:szCs w:val="16"/>
@@ -3695,6 +3880,31 @@
                           <w:sz w:val="16"/>
                           <w:szCs w:val="16"/>
                         </w:rPr>
+                        <w:fldChar w:fldCharType="begin"/>
+                      </w:r>
+                      <w:r>
+                        <w:rPr>
+                          <w:color w:val="auto"/>
+                          <w:sz w:val="16"/>
+                          <w:szCs w:val="16"/>
+                        </w:rPr>
+                        <w:instrText xml:space="preserve"> SEQ Abbildung \* ARABIC </w:instrText>
+                      </w:r>
+                      <w:r>
+                        <w:rPr>
+                          <w:color w:val="auto"/>
+                          <w:sz w:val="16"/>
+                          <w:szCs w:val="16"/>
+                        </w:rPr>
+                        <w:fldChar w:fldCharType="separate"/>
+                      </w:r>
+                      <w:r>
+                        <w:rPr>
+                          <w:noProof/>
+                          <w:color w:val="auto"/>
+                          <w:sz w:val="16"/>
+                          <w:szCs w:val="16"/>
+                        </w:rPr>
                         <w:t>2</w:t>
                       </w:r>
                       <w:r>
@@ -3703,7 +3913,7 @@
                           <w:sz w:val="16"/>
                           <w:szCs w:val="16"/>
                         </w:rPr>
-                        <w:t xml:space="preserve">: </w:t>
+                        <w:fldChar w:fldCharType="end"/>
                       </w:r>
                       <w:r>
                         <w:rPr>
@@ -3711,32 +3921,55 @@
                           <w:sz w:val="16"/>
                           <w:szCs w:val="16"/>
                         </w:rPr>
-                        <w:t>Lieferadresse erstellen oder bearbeiten</w:t>
+                        <w:t>: Rechnungsadresse ändern</w:t>
                       </w:r>
                     </w:p>
                   </w:txbxContent>
                 </v:textbox>
-                <w10:wrap type="square" anchorx="margin"/>
+                <w10:wrap type="topAndBottom" anchorx="margin"/>
               </v:shape>
             </w:pict>
           </mc:Fallback>
         </mc:AlternateContent>
       </w:r>
       <w:r>
+        <w:br w:type="page"/>
+      </w:r>
+    </w:p>
+    <w:p>
+      <w:pPr>
+        <w:pStyle w:val="berschrift2"/>
+        <w:ind w:hanging="1997"/>
+        <w:rPr>
+          <w:lang w:val="de-DE"/>
+        </w:rPr>
+      </w:pPr>
+      <w:bookmarkStart w:id="47" w:name="_Toc513197621"/>
+      <w:r>
+        <w:rPr>
+          <w:lang w:val="de-DE"/>
+        </w:rPr>
+        <w:lastRenderedPageBreak/>
+        <w:t>Lieferadresse</w:t>
+      </w:r>
+      <w:bookmarkEnd w:id="47"/>
+    </w:p>
+    <w:p>
+      <w:r>
         <w:rPr>
           <w:noProof/>
         </w:rPr>
         <w:drawing>
-          <wp:anchor distT="0" distB="0" distL="114300" distR="114300" simplePos="0" relativeHeight="251680768" behindDoc="0" locked="0" layoutInCell="1" allowOverlap="1" wp14:anchorId="016E396D" wp14:editId="43E63A86">
+          <wp:anchor distT="0" distB="0" distL="114300" distR="114300" simplePos="0" relativeHeight="251680768" behindDoc="0" locked="0" layoutInCell="1" allowOverlap="1" wp14:anchorId="016E396D" wp14:editId="0F53A491">
             <wp:simplePos x="0" y="0"/>
             <wp:positionH relativeFrom="margin">
               <wp:align>left</wp:align>
             </wp:positionH>
             <wp:positionV relativeFrom="paragraph">
-              <wp:posOffset>38100</wp:posOffset>
+              <wp:posOffset>878205</wp:posOffset>
             </wp:positionV>
-            <wp:extent cx="5689600" cy="6503035"/>
-            <wp:effectExtent l="38100" t="38100" r="101600" b="88265"/>
+            <wp:extent cx="5433060" cy="6210300"/>
+            <wp:effectExtent l="38100" t="38100" r="91440" b="95250"/>
             <wp:wrapTopAndBottom/>
             <wp:docPr id="6" name="Grafik 6"/>
             <wp:cNvGraphicFramePr>
@@ -3750,7 +3983,7 @@
                     <pic:cNvPicPr/>
                   </pic:nvPicPr>
                   <pic:blipFill>
-                    <a:blip r:embed="rId20">
+                    <a:blip r:embed="rId21">
                       <a:extLst>
                         <a:ext uri="{28A0092B-C50C-407E-A947-70E740481C1C}">
                           <a14:useLocalDpi xmlns:a14="http://schemas.microsoft.com/office/drawing/2010/main" val="0"/>
@@ -3764,7 +3997,7 @@
                   <pic:spPr>
                     <a:xfrm>
                       <a:off x="0" y="0"/>
-                      <a:ext cx="5689600" cy="6503035"/>
+                      <a:ext cx="5438197" cy="6215764"/>
                     </a:xfrm>
                     <a:prstGeom prst="rect">
                       <a:avLst/>
@@ -3789,124 +4022,38 @@
           </wp:anchor>
         </w:drawing>
       </w:r>
-    </w:p>
-    <w:p/>
-    <w:p/>
-    <w:p/>
-    <w:p>
-      <w:pPr>
-        <w:pStyle w:val="berschrift2"/>
-        <w:ind w:hanging="1997"/>
-        <w:rPr>
-          <w:lang w:val="de-DE"/>
-        </w:rPr>
-      </w:pPr>
-      <w:bookmarkStart w:id="47" w:name="_Toc510785999"/>
-      <w:r>
-        <w:rPr>
-          <w:lang w:val="de-DE"/>
-        </w:rPr>
-        <w:lastRenderedPageBreak/>
-        <w:t>Registrierung</w:t>
-      </w:r>
-      <w:bookmarkEnd w:id="47"/>
-    </w:p>
-    <w:p>
-      <w:r>
-        <w:t xml:space="preserve">Ein Kunde kann sich im Shop registrieren, indem er </w:t>
-      </w:r>
-      <w:r>
-        <w:t xml:space="preserve">im Frontend </w:t>
-      </w:r>
-      <w:r>
-        <w:t xml:space="preserve">den Link </w:t>
+      <w:r>
+        <w:t xml:space="preserve">Unter </w:t>
       </w:r>
       <w:r>
         <w:rPr>
           <w:b/>
         </w:rPr>
-        <w:t>Anmelden</w:t>
-      </w:r>
-      <w:r>
-        <w:t xml:space="preserve"> klickt und dann auf </w:t>
+        <w:t>Mein Konto</w:t>
+      </w:r>
+      <w:r>
+        <w:t xml:space="preserve"> -&gt; </w:t>
       </w:r>
       <w:r>
         <w:rPr>
           <w:b/>
         </w:rPr>
-        <w:t>Registrieren</w:t>
-      </w:r>
-      <w:r>
-        <w:t xml:space="preserve"> wechselt. Er kann aber auch im Bestellschritt zwei ein Konto im Shop eröffnen. </w:t>
-      </w:r>
-    </w:p>
-    <w:p/>
-    <w:p>
-      <w:r>
-        <w:t>Wurde die entsprechende Moduleinstellung aktiviert, kann die Registrierung nur abgeschlossen werden, wenn der dauerhaften Verwendung der im Formular angegebenen Daten für das Kundenkonto explizit zugestimmt wurde.</w:t>
-      </w:r>
-    </w:p>
-    <w:p>
-      <w:r>
-        <w:rPr>
-          <w:noProof/>
-        </w:rPr>
-        <w:drawing>
-          <wp:anchor distT="0" distB="0" distL="114300" distR="114300" simplePos="0" relativeHeight="251683840" behindDoc="0" locked="0" layoutInCell="1" allowOverlap="1" wp14:anchorId="553407FD" wp14:editId="05235566">
-            <wp:simplePos x="0" y="0"/>
-            <wp:positionH relativeFrom="margin">
-              <wp:align>left</wp:align>
-            </wp:positionH>
-            <wp:positionV relativeFrom="paragraph">
-              <wp:posOffset>222250</wp:posOffset>
-            </wp:positionV>
-            <wp:extent cx="6119495" cy="2812415"/>
-            <wp:effectExtent l="38100" t="38100" r="90805" b="102235"/>
-            <wp:wrapTopAndBottom/>
-            <wp:docPr id="10" name="Grafik 10"/>
-            <wp:cNvGraphicFramePr>
-              <a:graphicFrameLocks xmlns:a="http://schemas.openxmlformats.org/drawingml/2006/main" noChangeAspect="1"/>
-            </wp:cNvGraphicFramePr>
-            <a:graphic xmlns:a="http://schemas.openxmlformats.org/drawingml/2006/main">
-              <a:graphicData uri="http://schemas.openxmlformats.org/drawingml/2006/picture">
-                <pic:pic xmlns:pic="http://schemas.openxmlformats.org/drawingml/2006/picture">
-                  <pic:nvPicPr>
-                    <pic:cNvPr id="10" name="Abbildung 3.png"/>
-                    <pic:cNvPicPr/>
-                  </pic:nvPicPr>
-                  <pic:blipFill>
-                    <a:blip r:embed="rId21">
-                      <a:extLst>
-                        <a:ext uri="{28A0092B-C50C-407E-A947-70E740481C1C}">
-                          <a14:useLocalDpi xmlns:a14="http://schemas.microsoft.com/office/drawing/2010/main" val="0"/>
-                        </a:ext>
-                      </a:extLst>
-                    </a:blip>
-                    <a:stretch>
-                      <a:fillRect/>
-                    </a:stretch>
-                  </pic:blipFill>
-                  <pic:spPr>
-                    <a:xfrm>
-                      <a:off x="0" y="0"/>
-                      <a:ext cx="6119495" cy="2812415"/>
-                    </a:xfrm>
-                    <a:prstGeom prst="rect">
-                      <a:avLst/>
-                    </a:prstGeom>
-                    <a:effectLst>
-                      <a:outerShdw blurRad="50800" dist="38100" dir="2700000" algn="tl" rotWithShape="0">
-                        <a:prstClr val="black">
-                          <a:alpha val="40000"/>
-                        </a:prstClr>
-                      </a:outerShdw>
-                    </a:effectLst>
-                  </pic:spPr>
-                </pic:pic>
-              </a:graphicData>
-            </a:graphic>
-          </wp:anchor>
-        </w:drawing>
+        <w:t>Rechnungs- und Liefereinstellungen</w:t>
+      </w:r>
+      <w:r>
+        <w:t xml:space="preserve"> werden alle vorhandenen Lieferadressen eines Kunden aufgelistet, wenn das Kontrollkästchen </w:t>
+      </w:r>
+      <w:r>
+        <w:rPr>
+          <w:b/>
+        </w:rPr>
+        <w:t>Rechnungsadresse als Lieferadresse verwenden</w:t>
+      </w:r>
+      <w:r>
+        <w:t xml:space="preserve"> nicht angehakt ist.</w:t>
+      </w:r>
+      <w:r>
+        <w:t xml:space="preserve"> Hier kann eine vorhandene Lieferadresse bearbeitet oder eine neue hinzugefügt werden. </w:t>
       </w:r>
     </w:p>
     <w:p>
@@ -3917,18 +4064,18 @@
         <mc:AlternateContent>
           <mc:Choice Requires="wps">
             <w:drawing>
-              <wp:anchor distT="0" distB="0" distL="114300" distR="114300" simplePos="0" relativeHeight="251685888" behindDoc="0" locked="0" layoutInCell="1" allowOverlap="1" wp14:anchorId="6085B5BB" wp14:editId="40783EF6">
+              <wp:anchor distT="0" distB="0" distL="114300" distR="114300" simplePos="0" relativeHeight="251682816" behindDoc="0" locked="0" layoutInCell="1" allowOverlap="1" wp14:anchorId="0D1847FE" wp14:editId="26746F44">
                 <wp:simplePos x="0" y="0"/>
                 <wp:positionH relativeFrom="margin">
                   <wp:align>left</wp:align>
                 </wp:positionH>
                 <wp:positionV relativeFrom="paragraph">
-                  <wp:posOffset>3032125</wp:posOffset>
+                  <wp:posOffset>6651625</wp:posOffset>
                 </wp:positionV>
                 <wp:extent cx="5748655" cy="200025"/>
                 <wp:effectExtent l="0" t="0" r="4445" b="9525"/>
                 <wp:wrapSquare wrapText="bothSides"/>
-                <wp:docPr id="11" name="Textfeld 11"/>
+                <wp:docPr id="9" name="Textfeld 9"/>
                 <wp:cNvGraphicFramePr/>
                 <a:graphic xmlns:a="http://schemas.openxmlformats.org/drawingml/2006/main">
                   <a:graphicData uri="http://schemas.microsoft.com/office/word/2010/wordprocessingShape">
@@ -3992,7 +4139,7 @@
                                 <w:sz w:val="16"/>
                                 <w:szCs w:val="16"/>
                               </w:rPr>
-                              <w:t>Registrierung</w:t>
+                              <w:t>Lieferadresse erstellen oder bearbeiten</w:t>
                             </w:r>
                           </w:p>
                         </w:txbxContent>
@@ -4014,7 +4161,7 @@
           </mc:Choice>
           <mc:Fallback>
             <w:pict>
-              <v:shape w14:anchorId="6085B5BB" id="Textfeld 11" o:spid="_x0000_s1028" type="#_x0000_t202" style="position:absolute;margin-left:0;margin-top:238.75pt;width:452.65pt;height:15.75pt;z-index:251685888;visibility:visible;mso-wrap-style:square;mso-height-percent:0;mso-wrap-distance-left:9pt;mso-wrap-distance-top:0;mso-wrap-distance-right:9pt;mso-wrap-distance-bottom:0;mso-position-horizontal:left;mso-position-horizontal-relative:margin;mso-position-vertical:absolute;mso-position-vertical-relative:text;mso-height-percent:0;mso-height-relative:margin;v-text-anchor:top" o:gfxdata="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" stroked="f">
+              <v:shape w14:anchorId="0D1847FE" id="Textfeld 9" o:spid="_x0000_s1028" type="#_x0000_t202" style="position:absolute;margin-left:0;margin-top:523.75pt;width:452.65pt;height:15.75pt;z-index:251682816;visibility:visible;mso-wrap-style:square;mso-height-percent:0;mso-wrap-distance-left:9pt;mso-wrap-distance-top:0;mso-wrap-distance-right:9pt;mso-wrap-distance-bottom:0;mso-position-horizontal:left;mso-position-horizontal-relative:margin;mso-position-vertical:absolute;mso-position-vertical-relative:text;mso-height-percent:0;mso-height-relative:margin;v-text-anchor:top" o:gfxdata="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" stroked="f">
                 <v:textbox inset="0,0,0,0">
                   <w:txbxContent>
                     <w:p>
@@ -4057,6 +4204,317 @@
                           <w:sz w:val="16"/>
                           <w:szCs w:val="16"/>
                         </w:rPr>
+                        <w:t>Lieferadresse erstellen oder bearbeiten</w:t>
+                      </w:r>
+                    </w:p>
+                  </w:txbxContent>
+                </v:textbox>
+                <w10:wrap type="square" anchorx="margin"/>
+              </v:shape>
+            </w:pict>
+          </mc:Fallback>
+        </mc:AlternateContent>
+      </w:r>
+    </w:p>
+    <w:p/>
+    <w:p/>
+    <w:p/>
+    <w:p/>
+    <w:p>
+      <w:r>
+        <w:t xml:space="preserve">Wurde die Moduleinstellung </w:t>
+      </w:r>
+      <w:r>
+        <w:rPr>
+          <w:b/>
+        </w:rPr>
+        <w:t>Opt-in für Lieferadresse anzeigen</w:t>
+      </w:r>
+      <w:r>
+        <w:t xml:space="preserve"> </w:t>
+      </w:r>
+      <w:r>
+        <w:t>aktiviert, ist die explizite Zustimmung des Kunden notwendig, damit die Lieferadresse gespeichert werden kann.</w:t>
+      </w:r>
+    </w:p>
+    <w:p/>
+    <w:p>
+      <w:r>
+        <w:t>Das Bearbeit</w:t>
+      </w:r>
+      <w:r>
+        <w:t xml:space="preserve">en </w:t>
+      </w:r>
+      <w:r>
+        <w:t xml:space="preserve">und Hinzufügen </w:t>
+      </w:r>
+      <w:r>
+        <w:t>von Lieferadressen ist auch direkt im Bestellprozess möglich.</w:t>
+      </w:r>
+    </w:p>
+    <w:p>
+      <w:pPr>
+        <w:pStyle w:val="berschrift2"/>
+        <w:ind w:hanging="1997"/>
+        <w:rPr>
+          <w:lang w:val="de-DE"/>
+        </w:rPr>
+      </w:pPr>
+      <w:bookmarkStart w:id="48" w:name="_Toc513197622"/>
+      <w:r>
+        <w:rPr>
+          <w:lang w:val="de-DE"/>
+        </w:rPr>
+        <w:t>Registrierung</w:t>
+      </w:r>
+      <w:bookmarkEnd w:id="48"/>
+    </w:p>
+    <w:p>
+      <w:r>
+        <w:t xml:space="preserve">Ein Kunde kann sich im Shop registrieren, indem er </w:t>
+      </w:r>
+      <w:r>
+        <w:t xml:space="preserve">im Frontend </w:t>
+      </w:r>
+      <w:r>
+        <w:t xml:space="preserve">den Link </w:t>
+      </w:r>
+      <w:r>
+        <w:rPr>
+          <w:b/>
+        </w:rPr>
+        <w:t>Anmelden</w:t>
+      </w:r>
+      <w:r>
+        <w:t xml:space="preserve"> klickt und dann auf </w:t>
+      </w:r>
+      <w:r>
+        <w:rPr>
+          <w:b/>
+        </w:rPr>
+        <w:t>Registrieren</w:t>
+      </w:r>
+      <w:r>
+        <w:t xml:space="preserve"> wechselt. Er kann aber auch im Bestellschritt zwei ein Konto im Shop eröffnen. </w:t>
+      </w:r>
+    </w:p>
+    <w:p/>
+    <w:p>
+      <w:r>
+        <w:t>Wurde die entsprechende Moduleinstellung aktiviert, kann die Registrierung nur abgeschlossen werden, wenn der dauerhaften Verwendung der im Formular angegebenen Daten für das Kundenkonto explizit zugestimmt wurde.</w:t>
+      </w:r>
+    </w:p>
+    <w:p>
+      <w:r>
+        <w:rPr>
+          <w:noProof/>
+        </w:rPr>
+        <w:drawing>
+          <wp:anchor distT="0" distB="0" distL="114300" distR="114300" simplePos="0" relativeHeight="251683840" behindDoc="0" locked="0" layoutInCell="1" allowOverlap="1" wp14:anchorId="553407FD" wp14:editId="05235566">
+            <wp:simplePos x="0" y="0"/>
+            <wp:positionH relativeFrom="margin">
+              <wp:align>left</wp:align>
+            </wp:positionH>
+            <wp:positionV relativeFrom="paragraph">
+              <wp:posOffset>222250</wp:posOffset>
+            </wp:positionV>
+            <wp:extent cx="6119495" cy="2812415"/>
+            <wp:effectExtent l="38100" t="38100" r="90805" b="102235"/>
+            <wp:wrapTopAndBottom/>
+            <wp:docPr id="10" name="Grafik 10"/>
+            <wp:cNvGraphicFramePr>
+              <a:graphicFrameLocks xmlns:a="http://schemas.openxmlformats.org/drawingml/2006/main" noChangeAspect="1"/>
+            </wp:cNvGraphicFramePr>
+            <a:graphic xmlns:a="http://schemas.openxmlformats.org/drawingml/2006/main">
+              <a:graphicData uri="http://schemas.openxmlformats.org/drawingml/2006/picture">
+                <pic:pic xmlns:pic="http://schemas.openxmlformats.org/drawingml/2006/picture">
+                  <pic:nvPicPr>
+                    <pic:cNvPr id="10" name="Abbildung 3.png"/>
+                    <pic:cNvPicPr/>
+                  </pic:nvPicPr>
+                  <pic:blipFill>
+                    <a:blip r:embed="rId22">
+                      <a:extLst>
+                        <a:ext uri="{28A0092B-C50C-407E-A947-70E740481C1C}">
+                          <a14:useLocalDpi xmlns:a14="http://schemas.microsoft.com/office/drawing/2010/main" val="0"/>
+                        </a:ext>
+                      </a:extLst>
+                    </a:blip>
+                    <a:stretch>
+                      <a:fillRect/>
+                    </a:stretch>
+                  </pic:blipFill>
+                  <pic:spPr>
+                    <a:xfrm>
+                      <a:off x="0" y="0"/>
+                      <a:ext cx="6119495" cy="2812415"/>
+                    </a:xfrm>
+                    <a:prstGeom prst="rect">
+                      <a:avLst/>
+                    </a:prstGeom>
+                    <a:effectLst>
+                      <a:outerShdw blurRad="50800" dist="38100" dir="2700000" algn="tl" rotWithShape="0">
+                        <a:prstClr val="black">
+                          <a:alpha val="40000"/>
+                        </a:prstClr>
+                      </a:outerShdw>
+                    </a:effectLst>
+                  </pic:spPr>
+                </pic:pic>
+              </a:graphicData>
+            </a:graphic>
+          </wp:anchor>
+        </w:drawing>
+      </w:r>
+    </w:p>
+    <w:p>
+      <w:r>
+        <w:rPr>
+          <w:noProof/>
+        </w:rPr>
+        <mc:AlternateContent>
+          <mc:Choice Requires="wps">
+            <w:drawing>
+              <wp:anchor distT="0" distB="0" distL="114300" distR="114300" simplePos="0" relativeHeight="251685888" behindDoc="0" locked="0" layoutInCell="1" allowOverlap="1" wp14:anchorId="6085B5BB" wp14:editId="40783EF6">
+                <wp:simplePos x="0" y="0"/>
+                <wp:positionH relativeFrom="margin">
+                  <wp:align>left</wp:align>
+                </wp:positionH>
+                <wp:positionV relativeFrom="paragraph">
+                  <wp:posOffset>3032125</wp:posOffset>
+                </wp:positionV>
+                <wp:extent cx="5748655" cy="200025"/>
+                <wp:effectExtent l="0" t="0" r="4445" b="9525"/>
+                <wp:wrapSquare wrapText="bothSides"/>
+                <wp:docPr id="11" name="Textfeld 11"/>
+                <wp:cNvGraphicFramePr/>
+                <a:graphic xmlns:a="http://schemas.openxmlformats.org/drawingml/2006/main">
+                  <a:graphicData uri="http://schemas.microsoft.com/office/word/2010/wordprocessingShape">
+                    <wps:wsp>
+                      <wps:cNvSpPr txBox="1"/>
+                      <wps:spPr>
+                        <a:xfrm>
+                          <a:off x="0" y="0"/>
+                          <a:ext cx="5748655" cy="200025"/>
+                        </a:xfrm>
+                        <a:prstGeom prst="rect">
+                          <a:avLst/>
+                        </a:prstGeom>
+                        <a:solidFill>
+                          <a:prstClr val="white"/>
+                        </a:solidFill>
+                        <a:ln>
+                          <a:noFill/>
+                        </a:ln>
+                        <a:effectLst/>
+                      </wps:spPr>
+                      <wps:txbx>
+                        <w:txbxContent>
+                          <w:p>
+                            <w:pPr>
+                              <w:pStyle w:val="Beschriftung"/>
+                              <w:rPr>
+                                <w:noProof/>
+                                <w:color w:val="auto"/>
+                                <w:sz w:val="16"/>
+                                <w:szCs w:val="16"/>
+                              </w:rPr>
+                            </w:pPr>
+                            <w:r>
+                              <w:rPr>
+                                <w:color w:val="auto"/>
+                                <w:sz w:val="16"/>
+                                <w:szCs w:val="16"/>
+                              </w:rPr>
+                              <w:t xml:space="preserve">Abbildung </w:t>
+                            </w:r>
+                            <w:r>
+                              <w:rPr>
+                                <w:color w:val="auto"/>
+                                <w:sz w:val="16"/>
+                                <w:szCs w:val="16"/>
+                              </w:rPr>
+                              <w:t>4</w:t>
+                            </w:r>
+                            <w:r>
+                              <w:rPr>
+                                <w:color w:val="auto"/>
+                                <w:sz w:val="16"/>
+                                <w:szCs w:val="16"/>
+                              </w:rPr>
+                              <w:t xml:space="preserve">: </w:t>
+                            </w:r>
+                            <w:r>
+                              <w:rPr>
+                                <w:color w:val="auto"/>
+                                <w:sz w:val="16"/>
+                                <w:szCs w:val="16"/>
+                              </w:rPr>
+                              <w:t>Registrierung</w:t>
+                            </w:r>
+                          </w:p>
+                        </w:txbxContent>
+                      </wps:txbx>
+                      <wps:bodyPr rot="0" spcFirstLastPara="0" vertOverflow="overflow" horzOverflow="overflow" vert="horz" wrap="square" lIns="0" tIns="0" rIns="0" bIns="0" numCol="1" spcCol="0" rtlCol="0" fromWordArt="0" anchor="t" anchorCtr="0" forceAA="0" compatLnSpc="1">
+                        <a:prstTxWarp prst="textNoShape">
+                          <a:avLst/>
+                        </a:prstTxWarp>
+                        <a:noAutofit/>
+                      </wps:bodyPr>
+                    </wps:wsp>
+                  </a:graphicData>
+                </a:graphic>
+                <wp14:sizeRelV relativeFrom="margin">
+                  <wp14:pctHeight>0</wp14:pctHeight>
+                </wp14:sizeRelV>
+              </wp:anchor>
+            </w:drawing>
+          </mc:Choice>
+          <mc:Fallback>
+            <w:pict>
+              <v:shape w14:anchorId="6085B5BB" id="Textfeld 11" o:spid="_x0000_s1029" type="#_x0000_t202" style="position:absolute;margin-left:0;margin-top:238.75pt;width:452.65pt;height:15.75pt;z-index:251685888;visibility:visible;mso-wrap-style:square;mso-height-percent:0;mso-wrap-distance-left:9pt;mso-wrap-distance-top:0;mso-wrap-distance-right:9pt;mso-wrap-distance-bottom:0;mso-position-horizontal:left;mso-position-horizontal-relative:margin;mso-position-vertical:absolute;mso-position-vertical-relative:text;mso-height-percent:0;mso-height-relative:margin;v-text-anchor:top" o:gfxdata="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" stroked="f">
+                <v:textbox inset="0,0,0,0">
+                  <w:txbxContent>
+                    <w:p>
+                      <w:pPr>
+                        <w:pStyle w:val="Beschriftung"/>
+                        <w:rPr>
+                          <w:noProof/>
+                          <w:color w:val="auto"/>
+                          <w:sz w:val="16"/>
+                          <w:szCs w:val="16"/>
+                        </w:rPr>
+                      </w:pPr>
+                      <w:r>
+                        <w:rPr>
+                          <w:color w:val="auto"/>
+                          <w:sz w:val="16"/>
+                          <w:szCs w:val="16"/>
+                        </w:rPr>
+                        <w:t xml:space="preserve">Abbildung </w:t>
+                      </w:r>
+                      <w:r>
+                        <w:rPr>
+                          <w:color w:val="auto"/>
+                          <w:sz w:val="16"/>
+                          <w:szCs w:val="16"/>
+                        </w:rPr>
+                        <w:t>4</w:t>
+                      </w:r>
+                      <w:r>
+                        <w:rPr>
+                          <w:color w:val="auto"/>
+                          <w:sz w:val="16"/>
+                          <w:szCs w:val="16"/>
+                        </w:rPr>
+                        <w:t xml:space="preserve">: </w:t>
+                      </w:r>
+                      <w:r>
+                        <w:rPr>
+                          <w:color w:val="auto"/>
+                          <w:sz w:val="16"/>
+                          <w:szCs w:val="16"/>
+                        </w:rPr>
                         <w:t>Registrierung</w:t>
                       </w:r>
                     </w:p>
@@ -4078,32 +4536,24 @@
           <w:lang w:val="de-DE"/>
         </w:rPr>
       </w:pPr>
-      <w:bookmarkStart w:id="48" w:name="_Toc510786000"/>
+      <w:bookmarkStart w:id="49" w:name="_Toc513197623"/>
       <w:r>
         <w:rPr>
           <w:lang w:val="de-DE"/>
         </w:rPr>
         <w:t>Bewertung</w:t>
       </w:r>
-      <w:bookmarkEnd w:id="48"/>
+      <w:bookmarkEnd w:id="49"/>
     </w:p>
     <w:p>
       <w:r>
         <w:t xml:space="preserve">Kunden können eine Bewertung zu einem Artikel schreiben und für diesen maximal fünf Sterne vergeben. Ist die Moduleinstellung </w:t>
       </w:r>
-      <w:proofErr w:type="spellStart"/>
       <w:r>
         <w:rPr>
           <w:b/>
         </w:rPr>
-        <w:t>Opt</w:t>
-      </w:r>
-      <w:proofErr w:type="spellEnd"/>
-      <w:r>
-        <w:rPr>
-          <w:b/>
-        </w:rPr>
-        <w:t>-in für Artikelbewertungen anzeigen</w:t>
+        <w:t>Opt-in für Artikelbewertungen anzeigen</w:t>
       </w:r>
       <w:r>
         <w:t xml:space="preserve"> aktiviert, wird ein Hinweis darauf eingeblendet, das</w:t>
@@ -4134,6 +4584,8 @@
       </w:r>
     </w:p>
     <w:p/>
+    <w:bookmarkStart w:id="50" w:name="_GoBack"/>
+    <w:bookmarkEnd w:id="50"/>
     <w:p>
       <w:r>
         <w:rPr>
@@ -4202,7 +4654,7 @@
                                 <w:sz w:val="16"/>
                                 <w:szCs w:val="16"/>
                               </w:rPr>
-                              <w:t>4</w:t>
+                              <w:t>5</w:t>
                             </w:r>
                             <w:r>
                               <w:rPr>
@@ -4240,7 +4692,7 @@
           </mc:Choice>
           <mc:Fallback>
             <w:pict>
-              <v:shape w14:anchorId="652C9EE6" id="Textfeld 12" o:spid="_x0000_s1029" type="#_x0000_t202" style="position:absolute;margin-left:0;margin-top:210.75pt;width:452.65pt;height:15.75pt;z-index:251687936;visibility:visible;mso-wrap-style:square;mso-height-percent:0;mso-wrap-distance-left:9pt;mso-wrap-distance-top:0;mso-wrap-distance-right:9pt;mso-wrap-distance-bottom:0;mso-position-horizontal:left;mso-position-horizontal-relative:margin;mso-position-vertical:absolute;mso-position-vertical-relative:text;mso-height-percent:0;mso-height-relative:margin;v-text-anchor:top" o:gfxdata="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" stroked="f">
+              <v:shape w14:anchorId="652C9EE6" id="Textfeld 12" o:spid="_x0000_s1030" type="#_x0000_t202" style="position:absolute;margin-left:0;margin-top:210.75pt;width:452.65pt;height:15.75pt;z-index:251687936;visibility:visible;mso-wrap-style:square;mso-height-percent:0;mso-wrap-distance-left:9pt;mso-wrap-distance-top:0;mso-wrap-distance-right:9pt;mso-wrap-distance-bottom:0;mso-position-horizontal:left;mso-position-horizontal-relative:margin;mso-position-vertical:absolute;mso-position-vertical-relative:text;mso-height-percent:0;mso-height-relative:margin;v-text-anchor:top" o:gfxdata="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" stroked="f">
                 <v:textbox inset="0,0,0,0">
                   <w:txbxContent>
                     <w:p>
@@ -4267,7 +4719,7 @@
                           <w:sz w:val="16"/>
                           <w:szCs w:val="16"/>
                         </w:rPr>
-                        <w:t>4</w:t>
+                        <w:t>5</w:t>
                       </w:r>
                       <w:r>
                         <w:rPr>
@@ -4322,7 +4774,7 @@
                     <pic:cNvPicPr/>
                   </pic:nvPicPr>
                   <pic:blipFill>
-                    <a:blip r:embed="rId22">
+                    <a:blip r:embed="rId23">
                       <a:extLst>
                         <a:ext uri="{28A0092B-C50C-407E-A947-70E740481C1C}">
                           <a14:useLocalDpi xmlns:a14="http://schemas.microsoft.com/office/drawing/2010/main" val="0"/>
@@ -4365,14 +4817,14 @@
           <w:lang w:val="de-DE"/>
         </w:rPr>
       </w:pPr>
-      <w:bookmarkStart w:id="49" w:name="_Toc510786001"/>
+      <w:bookmarkStart w:id="51" w:name="_Toc513197624"/>
       <w:r>
         <w:rPr>
           <w:lang w:val="de-DE"/>
         </w:rPr>
         <w:t>Kontaktformular</w:t>
       </w:r>
-      <w:bookmarkEnd w:id="49"/>
+      <w:bookmarkEnd w:id="51"/>
     </w:p>
     <w:p>
       <w:r>
@@ -4403,7 +4855,7 @@
                     <pic:cNvPicPr/>
                   </pic:nvPicPr>
                   <pic:blipFill>
-                    <a:blip r:embed="rId23">
+                    <a:blip r:embed="rId24">
                       <a:extLst>
                         <a:ext uri="{28A0092B-C50C-407E-A947-70E740481C1C}">
                           <a14:useLocalDpi xmlns:a14="http://schemas.microsoft.com/office/drawing/2010/main" val="0"/>
@@ -4513,7 +4965,7 @@
                                 <w:sz w:val="16"/>
                                 <w:szCs w:val="16"/>
                               </w:rPr>
-                              <w:t>5</w:t>
+                              <w:t>6</w:t>
                             </w:r>
                             <w:r>
                               <w:rPr>
@@ -4551,7 +5003,7 @@
           </mc:Choice>
           <mc:Fallback>
             <w:pict>
-              <v:shape w14:anchorId="69708853" id="Textfeld 13" o:spid="_x0000_s1030" type="#_x0000_t202" style="position:absolute;margin-left:0;margin-top:267.25pt;width:452.65pt;height:15.75pt;z-index:251689984;visibility:visible;mso-wrap-style:square;mso-height-percent:0;mso-wrap-distance-left:9pt;mso-wrap-distance-top:0;mso-wrap-distance-right:9pt;mso-wrap-distance-bottom:0;mso-position-horizontal:left;mso-position-horizontal-relative:margin;mso-position-vertical:absolute;mso-position-vertical-relative:text;mso-height-percent:0;mso-height-relative:margin;v-text-anchor:top" o:gfxdata="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" stroked="f">
+              <v:shape w14:anchorId="69708853" id="Textfeld 13" o:spid="_x0000_s1031" type="#_x0000_t202" style="position:absolute;margin-left:0;margin-top:267.25pt;width:452.65pt;height:15.75pt;z-index:251689984;visibility:visible;mso-wrap-style:square;mso-height-percent:0;mso-wrap-distance-left:9pt;mso-wrap-distance-top:0;mso-wrap-distance-right:9pt;mso-wrap-distance-bottom:0;mso-position-horizontal:left;mso-position-horizontal-relative:margin;mso-position-vertical:absolute;mso-position-vertical-relative:text;mso-height-percent:0;mso-height-relative:margin;v-text-anchor:top" o:gfxdata="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" stroked="f">
                 <v:textbox inset="0,0,0,0">
                   <w:txbxContent>
                     <w:p>
@@ -4578,7 +5030,7 @@
                           <w:sz w:val="16"/>
                           <w:szCs w:val="16"/>
                         </w:rPr>
-                        <w:t>5</w:t>
+                        <w:t>6</w:t>
                       </w:r>
                       <w:r>
                         <w:rPr>
@@ -4769,7 +5221,7 @@
                             <w:t>1</w:t>
                           </w:r>
                           <w:r>
-                            <w:t>.0</w:t>
+                            <w:t>.1</w:t>
                           </w:r>
                         </w:p>
                         <w:p>
@@ -4866,7 +5318,7 @@
               <v:stroke joinstyle="miter"/>
               <v:path gradientshapeok="t" o:connecttype="rect"/>
             </v:shapetype>
-            <v:shape id="Text Box 10" o:spid="_x0000_s1032" type="#_x0000_t202" style="position:absolute;left:0;text-align:left;margin-left:-14.6pt;margin-top:-18.05pt;width:432.9pt;height:49.4pt;z-index:251656704;visibility:visible;mso-wrap-style:none;mso-width-percent:0;mso-height-percent:0;mso-wrap-distance-left:9pt;mso-wrap-distance-top:0;mso-wrap-distance-right:9pt;mso-wrap-distance-bottom:0;mso-position-horizontal:absolute;mso-position-horizontal-relative:text;mso-position-vertical:absolute;mso-position-vertical-relative:text;mso-width-percent:0;mso-height-percent:0;mso-width-relative:page;mso-height-relative:page;v-text-anchor:top" o:gfxdata="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" filled="f" stroked="f">
+            <v:shape id="Text Box 10" o:spid="_x0000_s1033" type="#_x0000_t202" style="position:absolute;left:0;text-align:left;margin-left:-14.6pt;margin-top:-18.05pt;width:432.9pt;height:49.4pt;z-index:251656704;visibility:visible;mso-wrap-style:none;mso-width-percent:0;mso-height-percent:0;mso-wrap-distance-left:9pt;mso-wrap-distance-top:0;mso-wrap-distance-right:9pt;mso-wrap-distance-bottom:0;mso-position-horizontal:absolute;mso-position-horizontal-relative:text;mso-position-vertical:absolute;mso-position-vertical-relative:text;mso-width-percent:0;mso-height-percent:0;mso-width-relative:page;mso-height-relative:page;v-text-anchor:top" o:gfxdata="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" filled="f" stroked="f">
               <v:textbox>
                 <w:txbxContent>
                   <w:p>
@@ -4891,7 +5343,7 @@
                       <w:t>1</w:t>
                     </w:r>
                     <w:r>
-                      <w:t>.0</w:t>
+                      <w:t>.1</w:t>
                     </w:r>
                   </w:p>
                   <w:p>
@@ -5051,7 +5503,7 @@
                             <w:rPr>
                               <w:noProof/>
                             </w:rPr>
-                            <w:t>6</w:t>
+                            <w:t>12</w:t>
                           </w:r>
                           <w:r>
                             <w:rPr>
@@ -5075,7 +5527,7 @@
                             <w:rPr>
                               <w:noProof/>
                             </w:rPr>
-                            <w:t>11</w:t>
+                            <w:t>12</w:t>
                           </w:r>
                           <w:r>
                             <w:rPr>
@@ -5112,7 +5564,7 @@
               <v:stroke joinstyle="miter"/>
               <v:path gradientshapeok="t" o:connecttype="rect"/>
             </v:shapetype>
-            <v:shape id="Text Box 21" o:spid="_x0000_s1033" type="#_x0000_t202" style="position:absolute;left:0;text-align:left;margin-left:435.75pt;margin-top:-30.4pt;width:29.2pt;height:33.5pt;z-index:251658752;visibility:visible;mso-wrap-style:none;mso-width-percent:0;mso-height-percent:0;mso-wrap-distance-left:9pt;mso-wrap-distance-top:0;mso-wrap-distance-right:9pt;mso-wrap-distance-bottom:0;mso-position-horizontal:absolute;mso-position-horizontal-relative:text;mso-position-vertical:absolute;mso-position-vertical-relative:text;mso-width-percent:0;mso-height-percent:0;mso-width-relative:page;mso-height-relative:page;v-text-anchor:top" o:gfxdata="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" filled="f" stroked="f">
+            <v:shape id="Text Box 21" o:spid="_x0000_s1034" type="#_x0000_t202" style="position:absolute;left:0;text-align:left;margin-left:435.75pt;margin-top:-30.4pt;width:29.2pt;height:33.5pt;z-index:251658752;visibility:visible;mso-wrap-style:none;mso-width-percent:0;mso-height-percent:0;mso-wrap-distance-left:9pt;mso-wrap-distance-top:0;mso-wrap-distance-right:9pt;mso-wrap-distance-bottom:0;mso-position-horizontal:absolute;mso-position-horizontal-relative:text;mso-position-vertical:absolute;mso-position-vertical-relative:text;mso-width-percent:0;mso-height-percent:0;mso-width-relative:page;mso-height-relative:page;v-text-anchor:top" o:gfxdata="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" filled="f" stroked="f">
               <v:textbox>
                 <w:txbxContent>
                   <w:p>
@@ -5132,7 +5584,7 @@
                       <w:rPr>
                         <w:noProof/>
                       </w:rPr>
-                      <w:t>6</w:t>
+                      <w:t>12</w:t>
                     </w:r>
                     <w:r>
                       <w:rPr>
@@ -5156,7 +5608,7 @@
                       <w:rPr>
                         <w:noProof/>
                       </w:rPr>
-                      <w:t>11</w:t>
+                      <w:t>12</w:t>
                     </w:r>
                     <w:r>
                       <w:rPr>
@@ -5328,7 +5780,7 @@
                             <w:t>.</w:t>
                           </w:r>
                           <w:r>
-                            <w:t>0</w:t>
+                            <w:t>1</w:t>
                           </w:r>
                         </w:p>
                         <w:p>
@@ -5365,7 +5817,7 @@
               <v:stroke joinstyle="miter"/>
               <v:path gradientshapeok="t" o:connecttype="rect"/>
             </v:shapetype>
-            <v:shape id="Text Box 38" o:spid="_x0000_s1035" type="#_x0000_t202" style="position:absolute;left:0;text-align:left;margin-left:-23.95pt;margin-top:-18.2pt;width:338.1pt;height:30.45pt;z-index:251659776;visibility:visible;mso-wrap-style:none;mso-width-percent:0;mso-height-percent:0;mso-wrap-distance-left:9pt;mso-wrap-distance-top:0;mso-wrap-distance-right:9pt;mso-wrap-distance-bottom:0;mso-position-horizontal:absolute;mso-position-horizontal-relative:text;mso-position-vertical:absolute;mso-position-vertical-relative:text;mso-width-percent:0;mso-height-percent:0;mso-width-relative:page;mso-height-relative:page;v-text-anchor:top" o:gfxdata="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" filled="f" stroked="f">
+            <v:shape id="Text Box 38" o:spid="_x0000_s1036" type="#_x0000_t202" style="position:absolute;left:0;text-align:left;margin-left:-23.95pt;margin-top:-18.2pt;width:338.1pt;height:30.45pt;z-index:251659776;visibility:visible;mso-wrap-style:none;mso-width-percent:0;mso-height-percent:0;mso-wrap-distance-left:9pt;mso-wrap-distance-top:0;mso-wrap-distance-right:9pt;mso-wrap-distance-bottom:0;mso-position-horizontal:absolute;mso-position-horizontal-relative:text;mso-position-vertical:absolute;mso-position-vertical-relative:text;mso-width-percent:0;mso-height-percent:0;mso-width-relative:page;mso-height-relative:page;v-text-anchor:top" o:gfxdata="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" filled="f" stroked="f">
               <v:textbox>
                 <w:txbxContent>
                   <w:p>
@@ -5393,7 +5845,7 @@
                       <w:t>.</w:t>
                     </w:r>
                     <w:r>
-                      <w:t>0</w:t>
+                      <w:t>1</w:t>
                     </w:r>
                   </w:p>
                   <w:p>
@@ -5589,7 +6041,7 @@
               <v:stroke joinstyle="miter"/>
               <v:path gradientshapeok="t" o:connecttype="rect"/>
             </v:shapetype>
-            <v:shape id="Text Box 8" o:spid="_x0000_s1031" type="#_x0000_t202" style="position:absolute;left:0;text-align:left;margin-left:-50.8pt;margin-top:13.95pt;width:225.75pt;height:36.15pt;z-index:251655680;visibility:visible;mso-wrap-style:square;mso-width-percent:0;mso-height-percent:0;mso-wrap-distance-left:9pt;mso-wrap-distance-top:0;mso-wrap-distance-right:9pt;mso-wrap-distance-bottom:0;mso-position-horizontal:absolute;mso-position-horizontal-relative:text;mso-position-vertical:absolute;mso-position-vertical-relative:text;mso-width-percent:0;mso-height-percent:0;mso-width-relative:page;mso-height-relative:page;v-text-anchor:top" o:gfxdata="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" filled="f" stroked="f">
+            <v:shape id="Text Box 8" o:spid="_x0000_s1032" type="#_x0000_t202" style="position:absolute;left:0;text-align:left;margin-left:-50.8pt;margin-top:13.95pt;width:225.75pt;height:36.15pt;z-index:251655680;visibility:visible;mso-wrap-style:square;mso-width-percent:0;mso-height-percent:0;mso-wrap-distance-left:9pt;mso-wrap-distance-top:0;mso-wrap-distance-right:9pt;mso-wrap-distance-bottom:0;mso-position-horizontal:absolute;mso-position-horizontal-relative:text;mso-position-vertical:absolute;mso-position-vertical-relative:text;mso-width-percent:0;mso-height-percent:0;mso-width-relative:page;mso-height-relative:page;v-text-anchor:top" o:gfxdata="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" filled="f" stroked="f">
               <v:textbox>
                 <w:txbxContent>
                   <w:p>
@@ -5767,7 +6219,7 @@
               <v:stroke joinstyle="miter"/>
               <v:path gradientshapeok="t" o:connecttype="rect"/>
             </v:shapetype>
-            <v:shape id="Text Box 19" o:spid="_x0000_s1034" type="#_x0000_t202" style="position:absolute;left:0;text-align:left;margin-left:-49.15pt;margin-top:14.25pt;width:594.55pt;height:32.25pt;z-index:251657728;visibility:visible;mso-wrap-style:square;mso-width-percent:0;mso-height-percent:0;mso-wrap-distance-left:9pt;mso-wrap-distance-top:0;mso-wrap-distance-right:9pt;mso-wrap-distance-bottom:0;mso-position-horizontal:absolute;mso-position-horizontal-relative:text;mso-position-vertical:absolute;mso-position-vertical-relative:text;mso-width-percent:0;mso-height-percent:0;mso-width-relative:page;mso-height-relative:page;v-text-anchor:top" o:gfxdata="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" filled="f" stroked="f">
+            <v:shape id="Text Box 19" o:spid="_x0000_s1035" type="#_x0000_t202" style="position:absolute;left:0;text-align:left;margin-left:-49.15pt;margin-top:14.25pt;width:594.55pt;height:32.25pt;z-index:251657728;visibility:visible;mso-wrap-style:square;mso-width-percent:0;mso-height-percent:0;mso-wrap-distance-left:9pt;mso-wrap-distance-top:0;mso-wrap-distance-right:9pt;mso-wrap-distance-bottom:0;mso-position-horizontal:absolute;mso-position-horizontal-relative:text;mso-position-vertical:absolute;mso-position-vertical-relative:text;mso-width-percent:0;mso-height-percent:0;mso-width-relative:page;mso-height-relative:page;v-text-anchor:top" o:gfxdata="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" filled="f" stroked="f">
               <v:textbox>
                 <w:txbxContent>
                   <w:p>
@@ -6016,6 +6468,119 @@
     </w:lvl>
   </w:abstractNum>
   <w:abstractNum w:abstractNumId="2" w15:restartNumberingAfterBreak="0">
+    <w:nsid w:val="30D34BD9"/>
+    <w:multiLevelType w:val="hybridMultilevel"/>
+    <w:tmpl w:val="1730D9A4"/>
+    <w:lvl w:ilvl="0" w:tplc="04070001">
+      <w:start w:val="1"/>
+      <w:numFmt w:val="bullet"/>
+      <w:lvlText w:val=""/>
+      <w:lvlJc w:val="left"/>
+      <w:pPr>
+        <w:ind w:left="780" w:hanging="360"/>
+      </w:pPr>
+      <w:rPr>
+        <w:rFonts w:ascii="Symbol" w:hAnsi="Symbol" w:hint="default"/>
+      </w:rPr>
+    </w:lvl>
+    <w:lvl w:ilvl="1" w:tplc="04070003" w:tentative="1">
+      <w:start w:val="1"/>
+      <w:numFmt w:val="bullet"/>
+      <w:lvlText w:val="o"/>
+      <w:lvlJc w:val="left"/>
+      <w:pPr>
+        <w:ind w:left="1500" w:hanging="360"/>
+      </w:pPr>
+      <w:rPr>
+        <w:rFonts w:ascii="Courier New" w:hAnsi="Courier New" w:cs="Courier New" w:hint="default"/>
+      </w:rPr>
+    </w:lvl>
+    <w:lvl w:ilvl="2" w:tplc="04070005" w:tentative="1">
+      <w:start w:val="1"/>
+      <w:numFmt w:val="bullet"/>
+      <w:lvlText w:val=""/>
+      <w:lvlJc w:val="left"/>
+      <w:pPr>
+        <w:ind w:left="2220" w:hanging="360"/>
+      </w:pPr>
+      <w:rPr>
+        <w:rFonts w:ascii="Wingdings" w:hAnsi="Wingdings" w:hint="default"/>
+      </w:rPr>
+    </w:lvl>
+    <w:lvl w:ilvl="3" w:tplc="04070001" w:tentative="1">
+      <w:start w:val="1"/>
+      <w:numFmt w:val="bullet"/>
+      <w:lvlText w:val=""/>
+      <w:lvlJc w:val="left"/>
+      <w:pPr>
+        <w:ind w:left="2940" w:hanging="360"/>
+      </w:pPr>
+      <w:rPr>
+        <w:rFonts w:ascii="Symbol" w:hAnsi="Symbol" w:hint="default"/>
+      </w:rPr>
+    </w:lvl>
+    <w:lvl w:ilvl="4" w:tplc="04070003" w:tentative="1">
+      <w:start w:val="1"/>
+      <w:numFmt w:val="bullet"/>
+      <w:lvlText w:val="o"/>
+      <w:lvlJc w:val="left"/>
+      <w:pPr>
+        <w:ind w:left="3660" w:hanging="360"/>
+      </w:pPr>
+      <w:rPr>
+        <w:rFonts w:ascii="Courier New" w:hAnsi="Courier New" w:cs="Courier New" w:hint="default"/>
+      </w:rPr>
+    </w:lvl>
+    <w:lvl w:ilvl="5" w:tplc="04070005" w:tentative="1">
+      <w:start w:val="1"/>
+      <w:numFmt w:val="bullet"/>
+      <w:lvlText w:val=""/>
+      <w:lvlJc w:val="left"/>
+      <w:pPr>
+        <w:ind w:left="4380" w:hanging="360"/>
+      </w:pPr>
+      <w:rPr>
+        <w:rFonts w:ascii="Wingdings" w:hAnsi="Wingdings" w:hint="default"/>
+      </w:rPr>
+    </w:lvl>
+    <w:lvl w:ilvl="6" w:tplc="04070001" w:tentative="1">
+      <w:start w:val="1"/>
+      <w:numFmt w:val="bullet"/>
+      <w:lvlText w:val=""/>
+      <w:lvlJc w:val="left"/>
+      <w:pPr>
+        <w:ind w:left="5100" w:hanging="360"/>
+      </w:pPr>
+      <w:rPr>
+        <w:rFonts w:ascii="Symbol" w:hAnsi="Symbol" w:hint="default"/>
+      </w:rPr>
+    </w:lvl>
+    <w:lvl w:ilvl="7" w:tplc="04070003" w:tentative="1">
+      <w:start w:val="1"/>
+      <w:numFmt w:val="bullet"/>
+      <w:lvlText w:val="o"/>
+      <w:lvlJc w:val="left"/>
+      <w:pPr>
+        <w:ind w:left="5820" w:hanging="360"/>
+      </w:pPr>
+      <w:rPr>
+        <w:rFonts w:ascii="Courier New" w:hAnsi="Courier New" w:cs="Courier New" w:hint="default"/>
+      </w:rPr>
+    </w:lvl>
+    <w:lvl w:ilvl="8" w:tplc="04070005" w:tentative="1">
+      <w:start w:val="1"/>
+      <w:numFmt w:val="bullet"/>
+      <w:lvlText w:val=""/>
+      <w:lvlJc w:val="left"/>
+      <w:pPr>
+        <w:ind w:left="6540" w:hanging="360"/>
+      </w:pPr>
+      <w:rPr>
+        <w:rFonts w:ascii="Wingdings" w:hAnsi="Wingdings" w:hint="default"/>
+      </w:rPr>
+    </w:lvl>
+  </w:abstractNum>
+  <w:abstractNum w:abstractNumId="3" w15:restartNumberingAfterBreak="0">
     <w:nsid w:val="3B795CE5"/>
     <w:multiLevelType w:val="hybridMultilevel"/>
     <w:tmpl w:val="3146D78A"/>
@@ -6128,7 +6693,7 @@
       </w:rPr>
     </w:lvl>
   </w:abstractNum>
-  <w:abstractNum w:abstractNumId="3" w15:restartNumberingAfterBreak="0">
+  <w:abstractNum w:abstractNumId="4" w15:restartNumberingAfterBreak="0">
     <w:nsid w:val="3EF90857"/>
     <w:multiLevelType w:val="hybridMultilevel"/>
     <w:tmpl w:val="7ACA3D9A"/>
@@ -6241,7 +6806,233 @@
       </w:rPr>
     </w:lvl>
   </w:abstractNum>
-  <w:abstractNum w:abstractNumId="4" w15:restartNumberingAfterBreak="0">
+  <w:abstractNum w:abstractNumId="5" w15:restartNumberingAfterBreak="0">
+    <w:nsid w:val="4EBC3A5E"/>
+    <w:multiLevelType w:val="hybridMultilevel"/>
+    <w:tmpl w:val="E3B08766"/>
+    <w:lvl w:ilvl="0" w:tplc="04070001">
+      <w:start w:val="1"/>
+      <w:numFmt w:val="bullet"/>
+      <w:lvlText w:val=""/>
+      <w:lvlJc w:val="left"/>
+      <w:pPr>
+        <w:ind w:left="720" w:hanging="360"/>
+      </w:pPr>
+      <w:rPr>
+        <w:rFonts w:ascii="Symbol" w:hAnsi="Symbol" w:hint="default"/>
+      </w:rPr>
+    </w:lvl>
+    <w:lvl w:ilvl="1" w:tplc="04070003" w:tentative="1">
+      <w:start w:val="1"/>
+      <w:numFmt w:val="bullet"/>
+      <w:lvlText w:val="o"/>
+      <w:lvlJc w:val="left"/>
+      <w:pPr>
+        <w:ind w:left="1440" w:hanging="360"/>
+      </w:pPr>
+      <w:rPr>
+        <w:rFonts w:ascii="Courier New" w:hAnsi="Courier New" w:cs="Courier New" w:hint="default"/>
+      </w:rPr>
+    </w:lvl>
+    <w:lvl w:ilvl="2" w:tplc="04070005" w:tentative="1">
+      <w:start w:val="1"/>
+      <w:numFmt w:val="bullet"/>
+      <w:lvlText w:val=""/>
+      <w:lvlJc w:val="left"/>
+      <w:pPr>
+        <w:ind w:left="2160" w:hanging="360"/>
+      </w:pPr>
+      <w:rPr>
+        <w:rFonts w:ascii="Wingdings" w:hAnsi="Wingdings" w:hint="default"/>
+      </w:rPr>
+    </w:lvl>
+    <w:lvl w:ilvl="3" w:tplc="04070001" w:tentative="1">
+      <w:start w:val="1"/>
+      <w:numFmt w:val="bullet"/>
+      <w:lvlText w:val=""/>
+      <w:lvlJc w:val="left"/>
+      <w:pPr>
+        <w:ind w:left="2880" w:hanging="360"/>
+      </w:pPr>
+      <w:rPr>
+        <w:rFonts w:ascii="Symbol" w:hAnsi="Symbol" w:hint="default"/>
+      </w:rPr>
+    </w:lvl>
+    <w:lvl w:ilvl="4" w:tplc="04070003" w:tentative="1">
+      <w:start w:val="1"/>
+      <w:numFmt w:val="bullet"/>
+      <w:lvlText w:val="o"/>
+      <w:lvlJc w:val="left"/>
+      <w:pPr>
+        <w:ind w:left="3600" w:hanging="360"/>
+      </w:pPr>
+      <w:rPr>
+        <w:rFonts w:ascii="Courier New" w:hAnsi="Courier New" w:cs="Courier New" w:hint="default"/>
+      </w:rPr>
+    </w:lvl>
+    <w:lvl w:ilvl="5" w:tplc="04070005" w:tentative="1">
+      <w:start w:val="1"/>
+      <w:numFmt w:val="bullet"/>
+      <w:lvlText w:val=""/>
+      <w:lvlJc w:val="left"/>
+      <w:pPr>
+        <w:ind w:left="4320" w:hanging="360"/>
+      </w:pPr>
+      <w:rPr>
+        <w:rFonts w:ascii="Wingdings" w:hAnsi="Wingdings" w:hint="default"/>
+      </w:rPr>
+    </w:lvl>
+    <w:lvl w:ilvl="6" w:tplc="04070001" w:tentative="1">
+      <w:start w:val="1"/>
+      <w:numFmt w:val="bullet"/>
+      <w:lvlText w:val=""/>
+      <w:lvlJc w:val="left"/>
+      <w:pPr>
+        <w:ind w:left="5040" w:hanging="360"/>
+      </w:pPr>
+      <w:rPr>
+        <w:rFonts w:ascii="Symbol" w:hAnsi="Symbol" w:hint="default"/>
+      </w:rPr>
+    </w:lvl>
+    <w:lvl w:ilvl="7" w:tplc="04070003" w:tentative="1">
+      <w:start w:val="1"/>
+      <w:numFmt w:val="bullet"/>
+      <w:lvlText w:val="o"/>
+      <w:lvlJc w:val="left"/>
+      <w:pPr>
+        <w:ind w:left="5760" w:hanging="360"/>
+      </w:pPr>
+      <w:rPr>
+        <w:rFonts w:ascii="Courier New" w:hAnsi="Courier New" w:cs="Courier New" w:hint="default"/>
+      </w:rPr>
+    </w:lvl>
+    <w:lvl w:ilvl="8" w:tplc="04070005" w:tentative="1">
+      <w:start w:val="1"/>
+      <w:numFmt w:val="bullet"/>
+      <w:lvlText w:val=""/>
+      <w:lvlJc w:val="left"/>
+      <w:pPr>
+        <w:ind w:left="6480" w:hanging="360"/>
+      </w:pPr>
+      <w:rPr>
+        <w:rFonts w:ascii="Wingdings" w:hAnsi="Wingdings" w:hint="default"/>
+      </w:rPr>
+    </w:lvl>
+  </w:abstractNum>
+  <w:abstractNum w:abstractNumId="6" w15:restartNumberingAfterBreak="0">
+    <w:nsid w:val="520257A2"/>
+    <w:multiLevelType w:val="hybridMultilevel"/>
+    <w:tmpl w:val="7354D764"/>
+    <w:lvl w:ilvl="0" w:tplc="04070001">
+      <w:start w:val="1"/>
+      <w:numFmt w:val="bullet"/>
+      <w:lvlText w:val=""/>
+      <w:lvlJc w:val="left"/>
+      <w:pPr>
+        <w:ind w:left="780" w:hanging="360"/>
+      </w:pPr>
+      <w:rPr>
+        <w:rFonts w:ascii="Symbol" w:hAnsi="Symbol" w:hint="default"/>
+      </w:rPr>
+    </w:lvl>
+    <w:lvl w:ilvl="1" w:tplc="04070003" w:tentative="1">
+      <w:start w:val="1"/>
+      <w:numFmt w:val="bullet"/>
+      <w:lvlText w:val="o"/>
+      <w:lvlJc w:val="left"/>
+      <w:pPr>
+        <w:ind w:left="1500" w:hanging="360"/>
+      </w:pPr>
+      <w:rPr>
+        <w:rFonts w:ascii="Courier New" w:hAnsi="Courier New" w:cs="Courier New" w:hint="default"/>
+      </w:rPr>
+    </w:lvl>
+    <w:lvl w:ilvl="2" w:tplc="04070005" w:tentative="1">
+      <w:start w:val="1"/>
+      <w:numFmt w:val="bullet"/>
+      <w:lvlText w:val=""/>
+      <w:lvlJc w:val="left"/>
+      <w:pPr>
+        <w:ind w:left="2220" w:hanging="360"/>
+      </w:pPr>
+      <w:rPr>
+        <w:rFonts w:ascii="Wingdings" w:hAnsi="Wingdings" w:hint="default"/>
+      </w:rPr>
+    </w:lvl>
+    <w:lvl w:ilvl="3" w:tplc="04070001" w:tentative="1">
+      <w:start w:val="1"/>
+      <w:numFmt w:val="bullet"/>
+      <w:lvlText w:val=""/>
+      <w:lvlJc w:val="left"/>
+      <w:pPr>
+        <w:ind w:left="2940" w:hanging="360"/>
+      </w:pPr>
+      <w:rPr>
+        <w:rFonts w:ascii="Symbol" w:hAnsi="Symbol" w:hint="default"/>
+      </w:rPr>
+    </w:lvl>
+    <w:lvl w:ilvl="4" w:tplc="04070003" w:tentative="1">
+      <w:start w:val="1"/>
+      <w:numFmt w:val="bullet"/>
+      <w:lvlText w:val="o"/>
+      <w:lvlJc w:val="left"/>
+      <w:pPr>
+        <w:ind w:left="3660" w:hanging="360"/>
+      </w:pPr>
+      <w:rPr>
+        <w:rFonts w:ascii="Courier New" w:hAnsi="Courier New" w:cs="Courier New" w:hint="default"/>
+      </w:rPr>
+    </w:lvl>
+    <w:lvl w:ilvl="5" w:tplc="04070005" w:tentative="1">
+      <w:start w:val="1"/>
+      <w:numFmt w:val="bullet"/>
+      <w:lvlText w:val=""/>
+      <w:lvlJc w:val="left"/>
+      <w:pPr>
+        <w:ind w:left="4380" w:hanging="360"/>
+      </w:pPr>
+      <w:rPr>
+        <w:rFonts w:ascii="Wingdings" w:hAnsi="Wingdings" w:hint="default"/>
+      </w:rPr>
+    </w:lvl>
+    <w:lvl w:ilvl="6" w:tplc="04070001" w:tentative="1">
+      <w:start w:val="1"/>
+      <w:numFmt w:val="bullet"/>
+      <w:lvlText w:val=""/>
+      <w:lvlJc w:val="left"/>
+      <w:pPr>
+        <w:ind w:left="5100" w:hanging="360"/>
+      </w:pPr>
+      <w:rPr>
+        <w:rFonts w:ascii="Symbol" w:hAnsi="Symbol" w:hint="default"/>
+      </w:rPr>
+    </w:lvl>
+    <w:lvl w:ilvl="7" w:tplc="04070003" w:tentative="1">
+      <w:start w:val="1"/>
+      <w:numFmt w:val="bullet"/>
+      <w:lvlText w:val="o"/>
+      <w:lvlJc w:val="left"/>
+      <w:pPr>
+        <w:ind w:left="5820" w:hanging="360"/>
+      </w:pPr>
+      <w:rPr>
+        <w:rFonts w:ascii="Courier New" w:hAnsi="Courier New" w:cs="Courier New" w:hint="default"/>
+      </w:rPr>
+    </w:lvl>
+    <w:lvl w:ilvl="8" w:tplc="04070005" w:tentative="1">
+      <w:start w:val="1"/>
+      <w:numFmt w:val="bullet"/>
+      <w:lvlText w:val=""/>
+      <w:lvlJc w:val="left"/>
+      <w:pPr>
+        <w:ind w:left="6540" w:hanging="360"/>
+      </w:pPr>
+      <w:rPr>
+        <w:rFonts w:ascii="Wingdings" w:hAnsi="Wingdings" w:hint="default"/>
+      </w:rPr>
+    </w:lvl>
+  </w:abstractNum>
+  <w:abstractNum w:abstractNumId="7" w15:restartNumberingAfterBreak="0">
     <w:nsid w:val="55C80E98"/>
     <w:multiLevelType w:val="hybridMultilevel"/>
     <w:tmpl w:val="5770B406"/>
@@ -6382,7 +7173,7 @@
       </w:rPr>
     </w:lvl>
   </w:abstractNum>
-  <w:abstractNum w:abstractNumId="5" w15:restartNumberingAfterBreak="0">
+  <w:abstractNum w:abstractNumId="8" w15:restartNumberingAfterBreak="0">
     <w:nsid w:val="60696F24"/>
     <w:multiLevelType w:val="hybridMultilevel"/>
     <w:tmpl w:val="F74003E4"/>
@@ -6475,7 +7266,7 @@
       </w:pPr>
     </w:lvl>
   </w:abstractNum>
-  <w:abstractNum w:abstractNumId="6" w15:restartNumberingAfterBreak="0">
+  <w:abstractNum w:abstractNumId="9" w15:restartNumberingAfterBreak="0">
     <w:nsid w:val="61734554"/>
     <w:multiLevelType w:val="hybridMultilevel"/>
     <w:tmpl w:val="CF92A07E"/>
@@ -6588,7 +7379,7 @@
       </w:rPr>
     </w:lvl>
   </w:abstractNum>
-  <w:abstractNum w:abstractNumId="7" w15:restartNumberingAfterBreak="0">
+  <w:abstractNum w:abstractNumId="10" w15:restartNumberingAfterBreak="0">
     <w:nsid w:val="6E8F2B01"/>
     <w:multiLevelType w:val="hybridMultilevel"/>
     <w:tmpl w:val="53D8DB3C"/>
@@ -6705,22 +7496,22 @@
     <w:abstractNumId w:val="1"/>
   </w:num>
   <w:num w:numId="2">
-    <w:abstractNumId w:val="4"/>
+    <w:abstractNumId w:val="7"/>
   </w:num>
   <w:num w:numId="3">
-    <w:abstractNumId w:val="5"/>
+    <w:abstractNumId w:val="8"/>
   </w:num>
   <w:num w:numId="4">
-    <w:abstractNumId w:val="7"/>
+    <w:abstractNumId w:val="10"/>
   </w:num>
   <w:num w:numId="5">
-    <w:abstractNumId w:val="6"/>
+    <w:abstractNumId w:val="9"/>
   </w:num>
   <w:num w:numId="6">
-    <w:abstractNumId w:val="2"/>
+    <w:abstractNumId w:val="3"/>
   </w:num>
   <w:num w:numId="7">
-    <w:abstractNumId w:val="3"/>
+    <w:abstractNumId w:val="4"/>
   </w:num>
   <w:num w:numId="8">
     <w:abstractNumId w:val="1"/>
@@ -6763,6 +7554,15 @@
   </w:num>
   <w:num w:numId="21">
     <w:abstractNumId w:val="1"/>
+  </w:num>
+  <w:num w:numId="22">
+    <w:abstractNumId w:val="2"/>
+  </w:num>
+  <w:num w:numId="23">
+    <w:abstractNumId w:val="6"/>
+  </w:num>
+  <w:num w:numId="24">
+    <w:abstractNumId w:val="5"/>
   </w:num>
   <w:numIdMacAtCleanup w:val="7"/>
 </w:numbering>
@@ -8471,7 +9271,7 @@
 </file>
 
 <file path=customXml/itemProps1.xml><?xml version="1.0" encoding="utf-8"?>
-<ds:datastoreItem xmlns:ds="http://schemas.openxmlformats.org/officeDocument/2006/customXml" ds:itemID="{BBA633D0-246B-4915-932E-1F5FA74E1F78}">
+<ds:datastoreItem xmlns:ds="http://schemas.openxmlformats.org/officeDocument/2006/customXml" ds:itemID="{66379DB3-1108-45B4-BA09-7637E69AA2CB}">
   <ds:schemaRefs>
     <ds:schemaRef ds:uri="http://schemas.openxmlformats.org/officeDocument/2006/bibliography"/>
   </ds:schemaRefs>

</xml_diff>